<commit_message>
Update TP4 - Jmepromeneavecmesvalises.com.docx
</commit_message>
<xml_diff>
--- a/docs/assets/TP/TP4 - Jmepromeneavecmesvalises.com.docx
+++ b/docs/assets/TP/TP4 - Jmepromeneavecmesvalises.com.docx
@@ -1,6 +1,6 @@
 
 <file path=word/document.xml><?xml version="1.0" encoding="utf-8"?>
-<w:document xmlns:wpc="http://schemas.microsoft.com/office/word/2010/wordprocessingCanvas" xmlns:cx="http://schemas.microsoft.com/office/drawing/2014/chartex" xmlns:cx1="http://schemas.microsoft.com/office/drawing/2015/9/8/chartex" xmlns:cx2="http://schemas.microsoft.com/office/drawing/2015/10/21/chartex" xmlns:cx3="http://schemas.microsoft.com/office/drawing/2016/5/9/chartex" xmlns:cx4="http://schemas.microsoft.com/office/drawing/2016/5/10/chartex" xmlns:cx5="http://schemas.microsoft.com/office/drawing/2016/5/11/chartex" xmlns:cx6="http://schemas.microsoft.com/office/drawing/2016/5/12/chartex" xmlns:cx7="http://schemas.microsoft.com/office/drawing/2016/5/13/chartex" xmlns:cx8="http://schemas.microsoft.com/office/drawing/2016/5/14/chartex" xmlns:mc="http://schemas.openxmlformats.org/markup-compatibility/2006" xmlns:aink="http://schemas.microsoft.com/office/drawing/2016/ink" xmlns:am3d="http://schemas.microsoft.com/office/drawing/2017/model3d" xmlns:o="urn:schemas-microsoft-com:office:office" xmlns:r="http://schemas.openxmlformats.org/officeDocument/2006/relationships" xmlns:m="http://schemas.openxmlformats.org/officeDocument/2006/math" xmlns:v="urn:schemas-microsoft-com:vml" xmlns:wp14="http://schemas.microsoft.com/office/word/2010/wordprocessingDrawing" xmlns:wp="http://schemas.openxmlformats.org/drawingml/2006/wordprocessingDrawing" xmlns:w10="urn:schemas-microsoft-com:office:word" xmlns:w="http://schemas.openxmlformats.org/wordprocessingml/2006/main" xmlns:w14="http://schemas.microsoft.com/office/word/2010/wordml" xmlns:w15="http://schemas.microsoft.com/office/word/2012/wordml" xmlns:w16cex="http://schemas.microsoft.com/office/word/2018/wordml/cex" xmlns:w16cid="http://schemas.microsoft.com/office/word/2016/wordml/cid" xmlns:w16="http://schemas.microsoft.com/office/word/2018/wordml" xmlns:w16sdtdh="http://schemas.microsoft.com/office/word/2020/wordml/sdtdatahash" xmlns:w16se="http://schemas.microsoft.com/office/word/2015/wordml/symex" xmlns:wpg="http://schemas.microsoft.com/office/word/2010/wordprocessingGroup" xmlns:wpi="http://schemas.microsoft.com/office/word/2010/wordprocessingInk" xmlns:wne="http://schemas.microsoft.com/office/word/2006/wordml" xmlns:wps="http://schemas.microsoft.com/office/word/2010/wordprocessingShape" mc:Ignorable="w14 w15 w16se w16cid w16 w16cex w16sdtdh wp14">
+<w:document xmlns:wpc="http://schemas.microsoft.com/office/word/2010/wordprocessingCanvas" xmlns:cx="http://schemas.microsoft.com/office/drawing/2014/chartex" xmlns:cx1="http://schemas.microsoft.com/office/drawing/2015/9/8/chartex" xmlns:cx2="http://schemas.microsoft.com/office/drawing/2015/10/21/chartex" xmlns:cx3="http://schemas.microsoft.com/office/drawing/2016/5/9/chartex" xmlns:cx4="http://schemas.microsoft.com/office/drawing/2016/5/10/chartex" xmlns:cx5="http://schemas.microsoft.com/office/drawing/2016/5/11/chartex" xmlns:cx6="http://schemas.microsoft.com/office/drawing/2016/5/12/chartex" xmlns:cx7="http://schemas.microsoft.com/office/drawing/2016/5/13/chartex" xmlns:cx8="http://schemas.microsoft.com/office/drawing/2016/5/14/chartex" xmlns:mc="http://schemas.openxmlformats.org/markup-compatibility/2006" xmlns:aink="http://schemas.microsoft.com/office/drawing/2016/ink" xmlns:am3d="http://schemas.microsoft.com/office/drawing/2017/model3d" xmlns:o="urn:schemas-microsoft-com:office:office" xmlns:oel="http://schemas.microsoft.com/office/2019/extlst" xmlns:r="http://schemas.openxmlformats.org/officeDocument/2006/relationships" xmlns:m="http://schemas.openxmlformats.org/officeDocument/2006/math" xmlns:v="urn:schemas-microsoft-com:vml" xmlns:wp14="http://schemas.microsoft.com/office/word/2010/wordprocessingDrawing" xmlns:wp="http://schemas.openxmlformats.org/drawingml/2006/wordprocessingDrawing" xmlns:w10="urn:schemas-microsoft-com:office:word" xmlns:w="http://schemas.openxmlformats.org/wordprocessingml/2006/main" xmlns:w14="http://schemas.microsoft.com/office/word/2010/wordml" xmlns:w15="http://schemas.microsoft.com/office/word/2012/wordml" xmlns:w16cex="http://schemas.microsoft.com/office/word/2018/wordml/cex" xmlns:w16cid="http://schemas.microsoft.com/office/word/2016/wordml/cid" xmlns:w16="http://schemas.microsoft.com/office/word/2018/wordml" xmlns:w16sdtdh="http://schemas.microsoft.com/office/word/2020/wordml/sdtdatahash" xmlns:w16se="http://schemas.microsoft.com/office/word/2015/wordml/symex" xmlns:wpg="http://schemas.microsoft.com/office/word/2010/wordprocessingGroup" xmlns:wpi="http://schemas.microsoft.com/office/word/2010/wordprocessingInk" xmlns:wne="http://schemas.microsoft.com/office/word/2006/wordml" xmlns:wps="http://schemas.microsoft.com/office/word/2010/wordprocessingShape" mc:Ignorable="w14 w15 w16se w16cid w16 w16cex w16sdtdh wp14">
   <w:body>
     <w:p>
       <w:pPr>
@@ -33,7 +33,7 @@
       <w:pPr>
         <w:pStyle w:val="Titre1"/>
         <w:pBdr>
-          <w:bottom w:val="single" w:color="auto" w:sz="4" w:space="1"/>
+          <w:bottom w:val="single" w:sz="4" w:space="1" w:color="auto"/>
         </w:pBdr>
       </w:pPr>
       <w:r>
@@ -54,7 +54,7 @@
         <w:t xml:space="preserve">Date de remise : </w:t>
       </w:r>
       <w:r>
-        <w:t>Jeudi 19 mai 23h59</w:t>
+        <w:t>Semaine 15</w:t>
       </w:r>
     </w:p>
     <w:p>
@@ -86,12 +86,28 @@
     </w:p>
     <w:p>
       <w:r>
-        <w:t>Le projet client sera fait avec le Framework Angular.</w:t>
+        <w:t xml:space="preserve">Le projet client sera fait avec le Framework </w:t>
+      </w:r>
+      <w:proofErr w:type="spellStart"/>
+      <w:r>
+        <w:t>Angular</w:t>
+      </w:r>
+      <w:proofErr w:type="spellEnd"/>
+      <w:r>
+        <w:t>.</w:t>
       </w:r>
     </w:p>
     <w:p>
       <w:r>
-        <w:t>Le projet serveur sera fait avec le Framework .Net Core Web API.</w:t>
+        <w:t xml:space="preserve">Le projet serveur sera fait avec le Framework .Net </w:t>
+      </w:r>
+      <w:proofErr w:type="spellStart"/>
+      <w:r>
+        <w:t>Core</w:t>
+      </w:r>
+      <w:proofErr w:type="spellEnd"/>
+      <w:r>
+        <w:t xml:space="preserve"> Web API.</w:t>
       </w:r>
     </w:p>
     <w:p>
@@ -209,7 +225,55 @@
           <w:sz w:val="24"/>
           <w:szCs w:val="24"/>
         </w:rPr>
-        <w:t xml:space="preserve"> (et authentification avec token)</w:t>
+        <w:t xml:space="preserve"> (</w:t>
+      </w:r>
+      <w:proofErr w:type="gramStart"/>
+      <w:r>
+        <w:rPr>
+          <w:rStyle w:val="Titre2Car"/>
+          <w:rFonts w:asciiTheme="minorHAnsi" w:hAnsiTheme="minorHAnsi"/>
+          <w:b w:val="0"/>
+          <w:color w:val="auto"/>
+          <w:sz w:val="24"/>
+          <w:szCs w:val="24"/>
+        </w:rPr>
+        <w:t>et</w:t>
+      </w:r>
+      <w:proofErr w:type="gramEnd"/>
+      <w:r>
+        <w:rPr>
+          <w:rStyle w:val="Titre2Car"/>
+          <w:rFonts w:asciiTheme="minorHAnsi" w:hAnsiTheme="minorHAnsi"/>
+          <w:b w:val="0"/>
+          <w:color w:val="auto"/>
+          <w:sz w:val="24"/>
+          <w:szCs w:val="24"/>
+        </w:rPr>
+        <w:t xml:space="preserve"> authentification avec </w:t>
+      </w:r>
+      <w:proofErr w:type="spellStart"/>
+      <w:r>
+        <w:rPr>
+          <w:rStyle w:val="Titre2Car"/>
+          <w:rFonts w:asciiTheme="minorHAnsi" w:hAnsiTheme="minorHAnsi"/>
+          <w:b w:val="0"/>
+          <w:color w:val="auto"/>
+          <w:sz w:val="24"/>
+          <w:szCs w:val="24"/>
+        </w:rPr>
+        <w:t>token</w:t>
+      </w:r>
+      <w:proofErr w:type="spellEnd"/>
+      <w:r>
+        <w:rPr>
+          <w:rStyle w:val="Titre2Car"/>
+          <w:rFonts w:asciiTheme="minorHAnsi" w:hAnsiTheme="minorHAnsi"/>
+          <w:b w:val="0"/>
+          <w:color w:val="auto"/>
+          <w:sz w:val="24"/>
+          <w:szCs w:val="24"/>
+        </w:rPr>
+        <w:t>)</w:t>
       </w:r>
     </w:p>
     <w:p>
@@ -265,7 +329,31 @@
           <w:sz w:val="24"/>
           <w:szCs w:val="24"/>
         </w:rPr>
-        <w:t>Partage de galerie / voyage. (Ajouter un proriétaire)</w:t>
+        <w:t xml:space="preserve">Partage de galerie / voyage. (Ajouter un </w:t>
+      </w:r>
+      <w:proofErr w:type="spellStart"/>
+      <w:r>
+        <w:rPr>
+          <w:rStyle w:val="Titre2Car"/>
+          <w:rFonts w:asciiTheme="minorHAnsi" w:hAnsiTheme="minorHAnsi"/>
+          <w:b w:val="0"/>
+          <w:color w:val="auto"/>
+          <w:sz w:val="24"/>
+          <w:szCs w:val="24"/>
+        </w:rPr>
+        <w:t>proriétaire</w:t>
+      </w:r>
+      <w:proofErr w:type="spellEnd"/>
+      <w:r>
+        <w:rPr>
+          <w:rStyle w:val="Titre2Car"/>
+          <w:rFonts w:asciiTheme="minorHAnsi" w:hAnsiTheme="minorHAnsi"/>
+          <w:b w:val="0"/>
+          <w:color w:val="auto"/>
+          <w:sz w:val="24"/>
+          <w:szCs w:val="24"/>
+        </w:rPr>
+        <w:t>)</w:t>
       </w:r>
     </w:p>
     <w:p>
@@ -393,7 +481,31 @@
           <w:sz w:val="24"/>
           <w:szCs w:val="24"/>
         </w:rPr>
-        <w:t xml:space="preserve"> à l’aide d’une librairie JS. (Ex. Masonry ou Glide JS)</w:t>
+        <w:t xml:space="preserve"> à l’aide d’une librairie JS. (Ex. </w:t>
+      </w:r>
+      <w:proofErr w:type="spellStart"/>
+      <w:r>
+        <w:rPr>
+          <w:rStyle w:val="Titre2Car"/>
+          <w:rFonts w:asciiTheme="minorHAnsi" w:hAnsiTheme="minorHAnsi"/>
+          <w:b w:val="0"/>
+          <w:color w:val="auto"/>
+          <w:sz w:val="24"/>
+          <w:szCs w:val="24"/>
+        </w:rPr>
+        <w:t>Masonry</w:t>
+      </w:r>
+      <w:proofErr w:type="spellEnd"/>
+      <w:r>
+        <w:rPr>
+          <w:rStyle w:val="Titre2Car"/>
+          <w:rFonts w:asciiTheme="minorHAnsi" w:hAnsiTheme="minorHAnsi"/>
+          <w:b w:val="0"/>
+          <w:color w:val="auto"/>
+          <w:sz w:val="24"/>
+          <w:szCs w:val="24"/>
+        </w:rPr>
+        <w:t xml:space="preserve"> ou Glide JS)</w:t>
       </w:r>
     </w:p>
     <w:p>
@@ -532,6 +644,7 @@
       <w:r>
         <w:t xml:space="preserve">Au moment de la création d’un voyage, (d’une galerie de photos) l’utilisateur peut choisir une image de couverture. Toutefois, il n’est pas obligé. (Si le voyage n’a pas d’image de couverture, il faut mettre une image de remplacement : un </w:t>
       </w:r>
+      <w:proofErr w:type="spellStart"/>
       <w:r>
         <w:rPr>
           <w:i/>
@@ -539,6 +652,7 @@
         </w:rPr>
         <w:t>placeholder</w:t>
       </w:r>
+      <w:proofErr w:type="spellEnd"/>
       <w:r>
         <w:t>)</w:t>
       </w:r>
@@ -587,7 +701,15 @@
         <w:t>s</w:t>
       </w:r>
       <w:r>
-        <w:t>er les photos d’un voyage à l’aide d’une librairie JS (Ex. Masonry ou Glide JS)</w:t>
+        <w:t xml:space="preserve">er les photos d’un voyage à l’aide d’une librairie JS (Ex. </w:t>
+      </w:r>
+      <w:proofErr w:type="spellStart"/>
+      <w:r>
+        <w:t>Masonry</w:t>
+      </w:r>
+      <w:proofErr w:type="spellEnd"/>
+      <w:r>
+        <w:t xml:space="preserve"> ou Glide JS)</w:t>
       </w:r>
     </w:p>
     <w:p>
@@ -608,14 +730,19 @@
       </w:r>
     </w:p>
     <w:p>
-      <w:pPr>
-        <w:pStyle w:val="Titre1"/>
-      </w:pPr>
-      <w:r>
-        <w:t xml:space="preserve">Bonus </w:t>
+      <w:r>
+        <w:t>De plus, le backend devra utiliser un ou plusieurs services pour faire l’accès à la BD.</w:t>
       </w:r>
     </w:p>
     <w:p>
+      <w:pPr>
+        <w:pStyle w:val="Titre1"/>
+      </w:pPr>
+      <w:r>
+        <w:t xml:space="preserve">Bonus </w:t>
+      </w:r>
+    </w:p>
+    <w:p>
       <w:r>
         <w:t xml:space="preserve">Un utilisateur avec le rôle administrateur pourra </w:t>
       </w:r>
@@ -623,13 +750,24 @@
         <w:t xml:space="preserve">visualiser </w:t>
       </w:r>
       <w:r>
-        <w:t>toutes les voyages et toutes les photos.</w:t>
+        <w:t>tous les voyages</w:t>
+      </w:r>
+      <w:r>
+        <w:t xml:space="preserve"> et toutes les photos.</w:t>
       </w:r>
       <w:r>
         <w:t xml:space="preserve"> (Créez un utilisateur </w:t>
       </w:r>
       <w:r>
-        <w:t>avec ce rôle dans le seed ou encore ajoutez un bouton magique pour devenir administrateur)</w:t>
+        <w:t xml:space="preserve">avec ce rôle dans le </w:t>
+      </w:r>
+      <w:proofErr w:type="spellStart"/>
+      <w:r>
+        <w:t>seed</w:t>
+      </w:r>
+      <w:proofErr w:type="spellEnd"/>
+      <w:r>
+        <w:t xml:space="preserve"> ou encore ajoutez un bouton magique pour devenir administrateur)</w:t>
       </w:r>
     </w:p>
     <w:p>
@@ -675,16 +813,10 @@
           <w:tcPr>
             <w:tcW w:w="1271" w:type="dxa"/>
             <w:vMerge w:val="restart"/>
-            <w:tcMar/>
           </w:tcPr>
           <w:p>
             <w:r>
-              <w:rPr/>
-              <w:t>10</w:t>
-            </w:r>
-            <w:r>
-              <w:rPr/>
-              <w:t xml:space="preserve"> pts</w:t>
+              <w:t>10 pts</w:t>
             </w:r>
           </w:p>
         </w:tc>
@@ -692,7 +824,6 @@
           <w:tcPr>
             <w:tcW w:w="7557" w:type="dxa"/>
             <w:gridSpan w:val="2"/>
-            <w:tcMar/>
           </w:tcPr>
           <w:p>
             <w:r>
@@ -706,28 +837,22 @@
           <w:tcPr>
             <w:tcW w:w="1271" w:type="dxa"/>
             <w:vMerge/>
-            <w:tcMar/>
           </w:tcPr>
           <w:p/>
         </w:tc>
         <w:tc>
           <w:tcPr>
             <w:tcW w:w="1276" w:type="dxa"/>
-            <w:tcMar/>
           </w:tcPr>
           <w:p>
             <w:r>
-              <w:t>3</w:t>
-            </w:r>
-            <w:r>
-              <w:t xml:space="preserve"> pts</w:t>
+              <w:t>3 pts</w:t>
             </w:r>
           </w:p>
         </w:tc>
         <w:tc>
           <w:tcPr>
             <w:tcW w:w="6281" w:type="dxa"/>
-            <w:tcMar/>
           </w:tcPr>
           <w:p>
             <w:r>
@@ -741,28 +866,22 @@
           <w:tcPr>
             <w:tcW w:w="1271" w:type="dxa"/>
             <w:vMerge/>
-            <w:tcMar/>
           </w:tcPr>
           <w:p/>
         </w:tc>
         <w:tc>
           <w:tcPr>
             <w:tcW w:w="1276" w:type="dxa"/>
-            <w:tcMar/>
           </w:tcPr>
           <w:p>
             <w:r>
-              <w:t>4</w:t>
-            </w:r>
-            <w:r>
-              <w:t xml:space="preserve"> pts</w:t>
+              <w:t>3 pts</w:t>
             </w:r>
           </w:p>
         </w:tc>
         <w:tc>
           <w:tcPr>
             <w:tcW w:w="6281" w:type="dxa"/>
-            <w:tcMar/>
           </w:tcPr>
           <w:p>
             <w:r>
@@ -776,32 +895,25 @@
           <w:tcPr>
             <w:tcW w:w="1271" w:type="dxa"/>
             <w:vMerge/>
-            <w:tcMar/>
           </w:tcPr>
           <w:p/>
         </w:tc>
         <w:tc>
           <w:tcPr>
             <w:tcW w:w="1276" w:type="dxa"/>
-            <w:tcMar/>
           </w:tcPr>
           <w:p>
             <w:r>
-              <w:t>2</w:t>
-            </w:r>
-            <w:r>
-              <w:t xml:space="preserve"> pts</w:t>
+              <w:t>2 pts</w:t>
             </w:r>
           </w:p>
         </w:tc>
         <w:tc>
           <w:tcPr>
             <w:tcW w:w="6281" w:type="dxa"/>
-            <w:tcMar/>
           </w:tcPr>
           <w:p>
             <w:r>
-              <w:rPr/>
               <w:t>Affichage de miniatures avec une librairie JS</w:t>
             </w:r>
           </w:p>
@@ -812,28 +924,22 @@
           <w:tcPr>
             <w:tcW w:w="1271" w:type="dxa"/>
             <w:vMerge/>
-            <w:tcMar/>
           </w:tcPr>
           <w:p/>
         </w:tc>
         <w:tc>
           <w:tcPr>
             <w:tcW w:w="1276" w:type="dxa"/>
-            <w:tcMar/>
           </w:tcPr>
           <w:p>
             <w:r>
-              <w:t>1</w:t>
-            </w:r>
-            <w:r>
-              <w:t xml:space="preserve"> pt</w:t>
+              <w:t>1 pt</w:t>
             </w:r>
           </w:p>
         </w:tc>
         <w:tc>
           <w:tcPr>
             <w:tcW w:w="6281" w:type="dxa"/>
-            <w:tcMar/>
           </w:tcPr>
           <w:p>
             <w:r>
@@ -846,8 +952,36 @@
         <w:tc>
           <w:tcPr>
             <w:tcW w:w="1271" w:type="dxa"/>
+            <w:vMerge/>
+          </w:tcPr>
+          <w:p/>
+        </w:tc>
+        <w:tc>
+          <w:tcPr>
+            <w:tcW w:w="1276" w:type="dxa"/>
+          </w:tcPr>
+          <w:p>
+            <w:r>
+              <w:t>1 pt</w:t>
+            </w:r>
+          </w:p>
+        </w:tc>
+        <w:tc>
+          <w:tcPr>
+            <w:tcW w:w="6281" w:type="dxa"/>
+          </w:tcPr>
+          <w:p>
+            <w:r>
+              <w:t>Utiliser un ou plusieurs services sur le backend</w:t>
+            </w:r>
+          </w:p>
+        </w:tc>
+      </w:tr>
+      <w:tr>
+        <w:tc>
+          <w:tcPr>
+            <w:tcW w:w="1271" w:type="dxa"/>
             <w:vMerge w:val="restart"/>
-            <w:tcMar/>
           </w:tcPr>
           <w:p>
             <w:r>
@@ -858,46 +992,32 @@
         <w:tc>
           <w:tcPr>
             <w:tcW w:w="1276" w:type="dxa"/>
-            <w:tcMar/>
           </w:tcPr>
           <w:p>
             <w:pPr>
-              <w:pStyle w:val="Normal"/>
-              <w:bidi w:val="0"/>
-              <w:spacing w:before="120" w:beforeAutospacing="off" w:after="120" w:afterAutospacing="off" w:line="240" w:lineRule="auto"/>
-              <w:ind w:left="0" w:right="0"/>
-              <w:jc w:val="both"/>
               <w:rPr>
-                <w:rFonts w:ascii="Calibri" w:hAnsi="Calibri" w:eastAsia="Times New Roman" w:cs="Calibri"/>
-                <w:sz w:val="24"/>
-                <w:szCs w:val="24"/>
+                <w:rFonts w:ascii="Calibri" w:hAnsi="Calibri" w:cs="Calibri"/>
               </w:rPr>
             </w:pPr>
             <w:r>
-              <w:rPr/>
               <w:t>+0.5 pt</w:t>
             </w:r>
           </w:p>
         </w:tc>
         <w:tc>
           <w:tcPr>
-            <w:tcMar/>
+            <w:tcW w:w="0" w:type="auto"/>
           </w:tcPr>
           <w:p>
             <w:pPr>
-              <w:pStyle w:val="Normal"/>
               <w:rPr>
-                <w:rFonts w:ascii="Calibri" w:hAnsi="Calibri" w:eastAsia="Times New Roman" w:cs="Calibri"/>
-                <w:sz w:val="24"/>
-                <w:szCs w:val="24"/>
+                <w:rFonts w:ascii="Calibri" w:hAnsi="Calibri" w:cs="Calibri"/>
               </w:rPr>
             </w:pPr>
             <w:r>
-              <w:rPr/>
               <w:t>Rôle a</w:t>
             </w:r>
             <w:r>
-              <w:rPr/>
               <w:t>dministrateur ayant accès à tous les voyages</w:t>
             </w:r>
           </w:p>
@@ -908,29 +1028,22 @@
           <w:tcPr>
             <w:tcW w:w="1271" w:type="dxa"/>
             <w:vMerge/>
-            <w:tcMar/>
           </w:tcPr>
           <w:p/>
         </w:tc>
         <w:tc>
           <w:tcPr>
             <w:tcW w:w="1276" w:type="dxa"/>
-            <w:tcMar/>
           </w:tcPr>
           <w:p>
             <w:pPr>
-              <w:pStyle w:val="Normal"/>
               <w:rPr>
-                <w:rFonts w:ascii="Calibri" w:hAnsi="Calibri" w:eastAsia="Times New Roman" w:cs="Calibri"/>
-                <w:sz w:val="24"/>
-                <w:szCs w:val="24"/>
+                <w:rFonts w:ascii="Calibri" w:hAnsi="Calibri" w:cs="Calibri"/>
               </w:rPr>
             </w:pPr>
             <w:r>
               <w:rPr>
-                <w:rFonts w:ascii="Calibri" w:hAnsi="Calibri" w:eastAsia="Times New Roman" w:cs="Calibri"/>
-                <w:sz w:val="24"/>
-                <w:szCs w:val="24"/>
+                <w:rFonts w:ascii="Calibri" w:hAnsi="Calibri" w:cs="Calibri"/>
               </w:rPr>
               <w:t>+0.5 pt</w:t>
             </w:r>
@@ -939,22 +1052,16 @@
         <w:tc>
           <w:tcPr>
             <w:tcW w:w="6281" w:type="dxa"/>
-            <w:tcMar/>
           </w:tcPr>
           <w:p>
             <w:pPr>
-              <w:pStyle w:val="Normal"/>
               <w:rPr>
-                <w:rFonts w:ascii="Calibri" w:hAnsi="Calibri" w:eastAsia="Times New Roman" w:cs="Calibri"/>
-                <w:sz w:val="24"/>
-                <w:szCs w:val="24"/>
+                <w:rFonts w:ascii="Calibri" w:hAnsi="Calibri" w:cs="Calibri"/>
               </w:rPr>
             </w:pPr>
             <w:r>
               <w:rPr>
-                <w:rFonts w:ascii="Calibri" w:hAnsi="Calibri" w:eastAsia="Times New Roman" w:cs="Calibri"/>
-                <w:sz w:val="24"/>
-                <w:szCs w:val="24"/>
+                <w:rFonts w:ascii="Calibri" w:hAnsi="Calibri" w:cs="Calibri"/>
               </w:rPr>
               <w:t>Supprimer des photos (de la BD et du disque !)</w:t>
             </w:r>
@@ -965,15 +1072,12 @@
         <w:tc>
           <w:tcPr>
             <w:tcW w:w="1271" w:type="dxa"/>
-            <w:tcMar/>
           </w:tcPr>
           <w:p>
             <w:r>
-              <w:rPr/>
               <w:t>10</w:t>
             </w:r>
             <w:r>
-              <w:rPr/>
               <w:t xml:space="preserve"> pts</w:t>
             </w:r>
           </w:p>
@@ -982,23 +1086,18 @@
           <w:tcPr>
             <w:tcW w:w="7557" w:type="dxa"/>
             <w:gridSpan w:val="2"/>
-            <w:tcMar/>
           </w:tcPr>
           <w:p>
             <w:r>
-              <w:rPr/>
               <w:t>Total</w:t>
             </w:r>
             <w:r>
-              <w:rPr/>
               <w:t xml:space="preserve"> (</w:t>
             </w:r>
             <w:r>
-              <w:rPr/>
               <w:t>11</w:t>
             </w:r>
             <w:r>
-              <w:rPr/>
               <w:t xml:space="preserve"> pts possibles)</w:t>
             </w:r>
           </w:p>
@@ -1015,7 +1114,7 @@
       <w:footerReference w:type="default" r:id="rId10"/>
       <w:headerReference w:type="first" r:id="rId11"/>
       <w:footerReference w:type="first" r:id="rId12"/>
-      <w:pgSz w:w="12240" w:h="15840" w:orient="portrait"/>
+      <w:pgSz w:w="12240" w:h="15840"/>
       <w:pgMar w:top="1701" w:right="1701" w:bottom="1701" w:left="1701" w:header="709" w:footer="709" w:gutter="0"/>
       <w:cols w:space="708"/>
       <w:docGrid w:linePitch="360"/>
@@ -1025,7 +1124,7 @@
 </file>
 
 <file path=word/endnotes.xml><?xml version="1.0" encoding="utf-8"?>
-<w:endnotes xmlns:wpc="http://schemas.microsoft.com/office/word/2010/wordprocessingCanvas" xmlns:cx="http://schemas.microsoft.com/office/drawing/2014/chartex" xmlns:cx1="http://schemas.microsoft.com/office/drawing/2015/9/8/chartex" xmlns:cx2="http://schemas.microsoft.com/office/drawing/2015/10/21/chartex" xmlns:cx3="http://schemas.microsoft.com/office/drawing/2016/5/9/chartex" xmlns:cx4="http://schemas.microsoft.com/office/drawing/2016/5/10/chartex" xmlns:cx5="http://schemas.microsoft.com/office/drawing/2016/5/11/chartex" xmlns:cx6="http://schemas.microsoft.com/office/drawing/2016/5/12/chartex" xmlns:cx7="http://schemas.microsoft.com/office/drawing/2016/5/13/chartex" xmlns:cx8="http://schemas.microsoft.com/office/drawing/2016/5/14/chartex" xmlns:mc="http://schemas.openxmlformats.org/markup-compatibility/2006" xmlns:aink="http://schemas.microsoft.com/office/drawing/2016/ink" xmlns:am3d="http://schemas.microsoft.com/office/drawing/2017/model3d" xmlns:o="urn:schemas-microsoft-com:office:office" xmlns:r="http://schemas.openxmlformats.org/officeDocument/2006/relationships" xmlns:m="http://schemas.openxmlformats.org/officeDocument/2006/math" xmlns:v="urn:schemas-microsoft-com:vml" xmlns:wp14="http://schemas.microsoft.com/office/word/2010/wordprocessingDrawing" xmlns:wp="http://schemas.openxmlformats.org/drawingml/2006/wordprocessingDrawing" xmlns:w10="urn:schemas-microsoft-com:office:word" xmlns:w="http://schemas.openxmlformats.org/wordprocessingml/2006/main" xmlns:w14="http://schemas.microsoft.com/office/word/2010/wordml" xmlns:w15="http://schemas.microsoft.com/office/word/2012/wordml" xmlns:w16cex="http://schemas.microsoft.com/office/word/2018/wordml/cex" xmlns:w16cid="http://schemas.microsoft.com/office/word/2016/wordml/cid" xmlns:w16="http://schemas.microsoft.com/office/word/2018/wordml" xmlns:w16sdtdh="http://schemas.microsoft.com/office/word/2020/wordml/sdtdatahash" xmlns:w16se="http://schemas.microsoft.com/office/word/2015/wordml/symex" xmlns:wpg="http://schemas.microsoft.com/office/word/2010/wordprocessingGroup" xmlns:wpi="http://schemas.microsoft.com/office/word/2010/wordprocessingInk" xmlns:wne="http://schemas.microsoft.com/office/word/2006/wordml" xmlns:wps="http://schemas.microsoft.com/office/word/2010/wordprocessingShape" mc:Ignorable="w14 w15 w16se w16cid w16 w16cex w16sdtdh wp14">
+<w:endnotes xmlns:wpc="http://schemas.microsoft.com/office/word/2010/wordprocessingCanvas" xmlns:cx="http://schemas.microsoft.com/office/drawing/2014/chartex" xmlns:cx1="http://schemas.microsoft.com/office/drawing/2015/9/8/chartex" xmlns:cx2="http://schemas.microsoft.com/office/drawing/2015/10/21/chartex" xmlns:cx3="http://schemas.microsoft.com/office/drawing/2016/5/9/chartex" xmlns:cx4="http://schemas.microsoft.com/office/drawing/2016/5/10/chartex" xmlns:cx5="http://schemas.microsoft.com/office/drawing/2016/5/11/chartex" xmlns:cx6="http://schemas.microsoft.com/office/drawing/2016/5/12/chartex" xmlns:cx7="http://schemas.microsoft.com/office/drawing/2016/5/13/chartex" xmlns:cx8="http://schemas.microsoft.com/office/drawing/2016/5/14/chartex" xmlns:mc="http://schemas.openxmlformats.org/markup-compatibility/2006" xmlns:aink="http://schemas.microsoft.com/office/drawing/2016/ink" xmlns:am3d="http://schemas.microsoft.com/office/drawing/2017/model3d" xmlns:o="urn:schemas-microsoft-com:office:office" xmlns:oel="http://schemas.microsoft.com/office/2019/extlst" xmlns:r="http://schemas.openxmlformats.org/officeDocument/2006/relationships" xmlns:m="http://schemas.openxmlformats.org/officeDocument/2006/math" xmlns:v="urn:schemas-microsoft-com:vml" xmlns:wp14="http://schemas.microsoft.com/office/word/2010/wordprocessingDrawing" xmlns:wp="http://schemas.openxmlformats.org/drawingml/2006/wordprocessingDrawing" xmlns:w10="urn:schemas-microsoft-com:office:word" xmlns:w="http://schemas.openxmlformats.org/wordprocessingml/2006/main" xmlns:w14="http://schemas.microsoft.com/office/word/2010/wordml" xmlns:w15="http://schemas.microsoft.com/office/word/2012/wordml" xmlns:w16cex="http://schemas.microsoft.com/office/word/2018/wordml/cex" xmlns:w16cid="http://schemas.microsoft.com/office/word/2016/wordml/cid" xmlns:w16="http://schemas.microsoft.com/office/word/2018/wordml" xmlns:w16sdtdh="http://schemas.microsoft.com/office/word/2020/wordml/sdtdatahash" xmlns:w16se="http://schemas.microsoft.com/office/word/2015/wordml/symex" xmlns:wpg="http://schemas.microsoft.com/office/word/2010/wordprocessingGroup" xmlns:wpi="http://schemas.microsoft.com/office/word/2010/wordprocessingInk" xmlns:wne="http://schemas.microsoft.com/office/word/2006/wordml" xmlns:wps="http://schemas.microsoft.com/office/word/2010/wordprocessingShape" mc:Ignorable="w14 w15 w16se w16cid w16 w16cex w16sdtdh wp14">
   <w:endnote w:type="separator" w:id="-1">
     <w:p>
       <w:pPr>
@@ -1050,7 +1149,7 @@
 </file>
 
 <file path=word/footer1.xml><?xml version="1.0" encoding="utf-8"?>
-<w:ftr xmlns:wpc="http://schemas.microsoft.com/office/word/2010/wordprocessingCanvas" xmlns:cx="http://schemas.microsoft.com/office/drawing/2014/chartex" xmlns:cx1="http://schemas.microsoft.com/office/drawing/2015/9/8/chartex" xmlns:cx2="http://schemas.microsoft.com/office/drawing/2015/10/21/chartex" xmlns:cx3="http://schemas.microsoft.com/office/drawing/2016/5/9/chartex" xmlns:cx4="http://schemas.microsoft.com/office/drawing/2016/5/10/chartex" xmlns:cx5="http://schemas.microsoft.com/office/drawing/2016/5/11/chartex" xmlns:cx6="http://schemas.microsoft.com/office/drawing/2016/5/12/chartex" xmlns:cx7="http://schemas.microsoft.com/office/drawing/2016/5/13/chartex" xmlns:cx8="http://schemas.microsoft.com/office/drawing/2016/5/14/chartex" xmlns:mc="http://schemas.openxmlformats.org/markup-compatibility/2006" xmlns:aink="http://schemas.microsoft.com/office/drawing/2016/ink" xmlns:am3d="http://schemas.microsoft.com/office/drawing/2017/model3d" xmlns:o="urn:schemas-microsoft-com:office:office" xmlns:r="http://schemas.openxmlformats.org/officeDocument/2006/relationships" xmlns:m="http://schemas.openxmlformats.org/officeDocument/2006/math" xmlns:v="urn:schemas-microsoft-com:vml" xmlns:wp14="http://schemas.microsoft.com/office/word/2010/wordprocessingDrawing" xmlns:wp="http://schemas.openxmlformats.org/drawingml/2006/wordprocessingDrawing" xmlns:w10="urn:schemas-microsoft-com:office:word" xmlns:w="http://schemas.openxmlformats.org/wordprocessingml/2006/main" xmlns:w14="http://schemas.microsoft.com/office/word/2010/wordml" xmlns:w15="http://schemas.microsoft.com/office/word/2012/wordml" xmlns:w16cex="http://schemas.microsoft.com/office/word/2018/wordml/cex" xmlns:w16cid="http://schemas.microsoft.com/office/word/2016/wordml/cid" xmlns:w16="http://schemas.microsoft.com/office/word/2018/wordml" xmlns:w16sdtdh="http://schemas.microsoft.com/office/word/2020/wordml/sdtdatahash" xmlns:w16se="http://schemas.microsoft.com/office/word/2015/wordml/symex" xmlns:wpg="http://schemas.microsoft.com/office/word/2010/wordprocessingGroup" xmlns:wpi="http://schemas.microsoft.com/office/word/2010/wordprocessingInk" xmlns:wne="http://schemas.microsoft.com/office/word/2006/wordml" xmlns:wps="http://schemas.microsoft.com/office/word/2010/wordprocessingShape" mc:Ignorable="w14 w15 w16se w16cid w16 w16cex w16sdtdh wp14">
+<w:ftr xmlns:wpc="http://schemas.microsoft.com/office/word/2010/wordprocessingCanvas" xmlns:cx="http://schemas.microsoft.com/office/drawing/2014/chartex" xmlns:cx1="http://schemas.microsoft.com/office/drawing/2015/9/8/chartex" xmlns:cx2="http://schemas.microsoft.com/office/drawing/2015/10/21/chartex" xmlns:cx3="http://schemas.microsoft.com/office/drawing/2016/5/9/chartex" xmlns:cx4="http://schemas.microsoft.com/office/drawing/2016/5/10/chartex" xmlns:cx5="http://schemas.microsoft.com/office/drawing/2016/5/11/chartex" xmlns:cx6="http://schemas.microsoft.com/office/drawing/2016/5/12/chartex" xmlns:cx7="http://schemas.microsoft.com/office/drawing/2016/5/13/chartex" xmlns:cx8="http://schemas.microsoft.com/office/drawing/2016/5/14/chartex" xmlns:mc="http://schemas.openxmlformats.org/markup-compatibility/2006" xmlns:aink="http://schemas.microsoft.com/office/drawing/2016/ink" xmlns:am3d="http://schemas.microsoft.com/office/drawing/2017/model3d" xmlns:o="urn:schemas-microsoft-com:office:office" xmlns:oel="http://schemas.microsoft.com/office/2019/extlst" xmlns:r="http://schemas.openxmlformats.org/officeDocument/2006/relationships" xmlns:m="http://schemas.openxmlformats.org/officeDocument/2006/math" xmlns:v="urn:schemas-microsoft-com:vml" xmlns:wp14="http://schemas.microsoft.com/office/word/2010/wordprocessingDrawing" xmlns:wp="http://schemas.openxmlformats.org/drawingml/2006/wordprocessingDrawing" xmlns:w10="urn:schemas-microsoft-com:office:word" xmlns:w="http://schemas.openxmlformats.org/wordprocessingml/2006/main" xmlns:w14="http://schemas.microsoft.com/office/word/2010/wordml" xmlns:w15="http://schemas.microsoft.com/office/word/2012/wordml" xmlns:w16cex="http://schemas.microsoft.com/office/word/2018/wordml/cex" xmlns:w16cid="http://schemas.microsoft.com/office/word/2016/wordml/cid" xmlns:w16="http://schemas.microsoft.com/office/word/2018/wordml" xmlns:w16sdtdh="http://schemas.microsoft.com/office/word/2020/wordml/sdtdatahash" xmlns:w16se="http://schemas.microsoft.com/office/word/2015/wordml/symex" xmlns:wpg="http://schemas.microsoft.com/office/word/2010/wordprocessingGroup" xmlns:wpi="http://schemas.microsoft.com/office/word/2010/wordprocessingInk" xmlns:wne="http://schemas.microsoft.com/office/word/2006/wordml" xmlns:wps="http://schemas.microsoft.com/office/word/2010/wordprocessingShape" mc:Ignorable="w14 w15 w16se w16cid w16 w16cex w16sdtdh wp14">
   <w:p>
     <w:pPr>
       <w:pStyle w:val="Pieddepage"/>
@@ -1060,7 +1159,7 @@
 </file>
 
 <file path=word/footer2.xml><?xml version="1.0" encoding="utf-8"?>
-<w:ftr xmlns:wpc="http://schemas.microsoft.com/office/word/2010/wordprocessingCanvas" xmlns:cx="http://schemas.microsoft.com/office/drawing/2014/chartex" xmlns:cx1="http://schemas.microsoft.com/office/drawing/2015/9/8/chartex" xmlns:cx2="http://schemas.microsoft.com/office/drawing/2015/10/21/chartex" xmlns:cx3="http://schemas.microsoft.com/office/drawing/2016/5/9/chartex" xmlns:cx4="http://schemas.microsoft.com/office/drawing/2016/5/10/chartex" xmlns:cx5="http://schemas.microsoft.com/office/drawing/2016/5/11/chartex" xmlns:cx6="http://schemas.microsoft.com/office/drawing/2016/5/12/chartex" xmlns:cx7="http://schemas.microsoft.com/office/drawing/2016/5/13/chartex" xmlns:cx8="http://schemas.microsoft.com/office/drawing/2016/5/14/chartex" xmlns:mc="http://schemas.openxmlformats.org/markup-compatibility/2006" xmlns:aink="http://schemas.microsoft.com/office/drawing/2016/ink" xmlns:am3d="http://schemas.microsoft.com/office/drawing/2017/model3d" xmlns:o="urn:schemas-microsoft-com:office:office" xmlns:r="http://schemas.openxmlformats.org/officeDocument/2006/relationships" xmlns:m="http://schemas.openxmlformats.org/officeDocument/2006/math" xmlns:v="urn:schemas-microsoft-com:vml" xmlns:wp14="http://schemas.microsoft.com/office/word/2010/wordprocessingDrawing" xmlns:wp="http://schemas.openxmlformats.org/drawingml/2006/wordprocessingDrawing" xmlns:w10="urn:schemas-microsoft-com:office:word" xmlns:w="http://schemas.openxmlformats.org/wordprocessingml/2006/main" xmlns:w14="http://schemas.microsoft.com/office/word/2010/wordml" xmlns:w15="http://schemas.microsoft.com/office/word/2012/wordml" xmlns:w16cex="http://schemas.microsoft.com/office/word/2018/wordml/cex" xmlns:w16cid="http://schemas.microsoft.com/office/word/2016/wordml/cid" xmlns:w16="http://schemas.microsoft.com/office/word/2018/wordml" xmlns:w16sdtdh="http://schemas.microsoft.com/office/word/2020/wordml/sdtdatahash" xmlns:w16se="http://schemas.microsoft.com/office/word/2015/wordml/symex" xmlns:wpg="http://schemas.microsoft.com/office/word/2010/wordprocessingGroup" xmlns:wpi="http://schemas.microsoft.com/office/word/2010/wordprocessingInk" xmlns:wne="http://schemas.microsoft.com/office/word/2006/wordml" xmlns:wps="http://schemas.microsoft.com/office/word/2010/wordprocessingShape" mc:Ignorable="w14 w15 w16se w16cid w16 w16cex w16sdtdh wp14">
+<w:ftr xmlns:wpc="http://schemas.microsoft.com/office/word/2010/wordprocessingCanvas" xmlns:cx="http://schemas.microsoft.com/office/drawing/2014/chartex" xmlns:cx1="http://schemas.microsoft.com/office/drawing/2015/9/8/chartex" xmlns:cx2="http://schemas.microsoft.com/office/drawing/2015/10/21/chartex" xmlns:cx3="http://schemas.microsoft.com/office/drawing/2016/5/9/chartex" xmlns:cx4="http://schemas.microsoft.com/office/drawing/2016/5/10/chartex" xmlns:cx5="http://schemas.microsoft.com/office/drawing/2016/5/11/chartex" xmlns:cx6="http://schemas.microsoft.com/office/drawing/2016/5/12/chartex" xmlns:cx7="http://schemas.microsoft.com/office/drawing/2016/5/13/chartex" xmlns:cx8="http://schemas.microsoft.com/office/drawing/2016/5/14/chartex" xmlns:mc="http://schemas.openxmlformats.org/markup-compatibility/2006" xmlns:aink="http://schemas.microsoft.com/office/drawing/2016/ink" xmlns:am3d="http://schemas.microsoft.com/office/drawing/2017/model3d" xmlns:o="urn:schemas-microsoft-com:office:office" xmlns:oel="http://schemas.microsoft.com/office/2019/extlst" xmlns:r="http://schemas.openxmlformats.org/officeDocument/2006/relationships" xmlns:m="http://schemas.openxmlformats.org/officeDocument/2006/math" xmlns:v="urn:schemas-microsoft-com:vml" xmlns:wp14="http://schemas.microsoft.com/office/word/2010/wordprocessingDrawing" xmlns:wp="http://schemas.openxmlformats.org/drawingml/2006/wordprocessingDrawing" xmlns:w10="urn:schemas-microsoft-com:office:word" xmlns:w="http://schemas.openxmlformats.org/wordprocessingml/2006/main" xmlns:w14="http://schemas.microsoft.com/office/word/2010/wordml" xmlns:w15="http://schemas.microsoft.com/office/word/2012/wordml" xmlns:w16cex="http://schemas.microsoft.com/office/word/2018/wordml/cex" xmlns:w16cid="http://schemas.microsoft.com/office/word/2016/wordml/cid" xmlns:w16="http://schemas.microsoft.com/office/word/2018/wordml" xmlns:w16sdtdh="http://schemas.microsoft.com/office/word/2020/wordml/sdtdatahash" xmlns:w16se="http://schemas.microsoft.com/office/word/2015/wordml/symex" xmlns:wpg="http://schemas.microsoft.com/office/word/2010/wordprocessingGroup" xmlns:wpi="http://schemas.microsoft.com/office/word/2010/wordprocessingInk" xmlns:wne="http://schemas.microsoft.com/office/word/2006/wordml" xmlns:wps="http://schemas.microsoft.com/office/word/2010/wordprocessingShape" mc:Ignorable="w14 w15 w16se w16cid w16 w16cex w16sdtdh wp14">
   <w:sdt>
     <w:sdtPr>
       <w:id w:val="512893044"/>
@@ -1069,7 +1168,6 @@
         <w:docPartUnique/>
       </w:docPartObj>
     </w:sdtPr>
-    <w:sdtEndPr/>
     <w:sdtContent>
       <w:p>
         <w:pPr>
@@ -1107,7 +1205,7 @@
 </file>
 
 <file path=word/footer3.xml><?xml version="1.0" encoding="utf-8"?>
-<w:ftr xmlns:wpc="http://schemas.microsoft.com/office/word/2010/wordprocessingCanvas" xmlns:cx="http://schemas.microsoft.com/office/drawing/2014/chartex" xmlns:cx1="http://schemas.microsoft.com/office/drawing/2015/9/8/chartex" xmlns:cx2="http://schemas.microsoft.com/office/drawing/2015/10/21/chartex" xmlns:cx3="http://schemas.microsoft.com/office/drawing/2016/5/9/chartex" xmlns:cx4="http://schemas.microsoft.com/office/drawing/2016/5/10/chartex" xmlns:cx5="http://schemas.microsoft.com/office/drawing/2016/5/11/chartex" xmlns:cx6="http://schemas.microsoft.com/office/drawing/2016/5/12/chartex" xmlns:cx7="http://schemas.microsoft.com/office/drawing/2016/5/13/chartex" xmlns:cx8="http://schemas.microsoft.com/office/drawing/2016/5/14/chartex" xmlns:mc="http://schemas.openxmlformats.org/markup-compatibility/2006" xmlns:aink="http://schemas.microsoft.com/office/drawing/2016/ink" xmlns:am3d="http://schemas.microsoft.com/office/drawing/2017/model3d" xmlns:o="urn:schemas-microsoft-com:office:office" xmlns:r="http://schemas.openxmlformats.org/officeDocument/2006/relationships" xmlns:m="http://schemas.openxmlformats.org/officeDocument/2006/math" xmlns:v="urn:schemas-microsoft-com:vml" xmlns:wp14="http://schemas.microsoft.com/office/word/2010/wordprocessingDrawing" xmlns:wp="http://schemas.openxmlformats.org/drawingml/2006/wordprocessingDrawing" xmlns:w10="urn:schemas-microsoft-com:office:word" xmlns:w="http://schemas.openxmlformats.org/wordprocessingml/2006/main" xmlns:w14="http://schemas.microsoft.com/office/word/2010/wordml" xmlns:w15="http://schemas.microsoft.com/office/word/2012/wordml" xmlns:w16cex="http://schemas.microsoft.com/office/word/2018/wordml/cex" xmlns:w16cid="http://schemas.microsoft.com/office/word/2016/wordml/cid" xmlns:w16="http://schemas.microsoft.com/office/word/2018/wordml" xmlns:w16sdtdh="http://schemas.microsoft.com/office/word/2020/wordml/sdtdatahash" xmlns:w16se="http://schemas.microsoft.com/office/word/2015/wordml/symex" xmlns:wpg="http://schemas.microsoft.com/office/word/2010/wordprocessingGroup" xmlns:wpi="http://schemas.microsoft.com/office/word/2010/wordprocessingInk" xmlns:wne="http://schemas.microsoft.com/office/word/2006/wordml" xmlns:wps="http://schemas.microsoft.com/office/word/2010/wordprocessingShape" mc:Ignorable="w14 w15 w16se w16cid w16 w16cex w16sdtdh wp14">
+<w:ftr xmlns:wpc="http://schemas.microsoft.com/office/word/2010/wordprocessingCanvas" xmlns:cx="http://schemas.microsoft.com/office/drawing/2014/chartex" xmlns:cx1="http://schemas.microsoft.com/office/drawing/2015/9/8/chartex" xmlns:cx2="http://schemas.microsoft.com/office/drawing/2015/10/21/chartex" xmlns:cx3="http://schemas.microsoft.com/office/drawing/2016/5/9/chartex" xmlns:cx4="http://schemas.microsoft.com/office/drawing/2016/5/10/chartex" xmlns:cx5="http://schemas.microsoft.com/office/drawing/2016/5/11/chartex" xmlns:cx6="http://schemas.microsoft.com/office/drawing/2016/5/12/chartex" xmlns:cx7="http://schemas.microsoft.com/office/drawing/2016/5/13/chartex" xmlns:cx8="http://schemas.microsoft.com/office/drawing/2016/5/14/chartex" xmlns:mc="http://schemas.openxmlformats.org/markup-compatibility/2006" xmlns:aink="http://schemas.microsoft.com/office/drawing/2016/ink" xmlns:am3d="http://schemas.microsoft.com/office/drawing/2017/model3d" xmlns:o="urn:schemas-microsoft-com:office:office" xmlns:oel="http://schemas.microsoft.com/office/2019/extlst" xmlns:r="http://schemas.openxmlformats.org/officeDocument/2006/relationships" xmlns:m="http://schemas.openxmlformats.org/officeDocument/2006/math" xmlns:v="urn:schemas-microsoft-com:vml" xmlns:wp14="http://schemas.microsoft.com/office/word/2010/wordprocessingDrawing" xmlns:wp="http://schemas.openxmlformats.org/drawingml/2006/wordprocessingDrawing" xmlns:w10="urn:schemas-microsoft-com:office:word" xmlns:w="http://schemas.openxmlformats.org/wordprocessingml/2006/main" xmlns:w14="http://schemas.microsoft.com/office/word/2010/wordml" xmlns:w15="http://schemas.microsoft.com/office/word/2012/wordml" xmlns:w16cex="http://schemas.microsoft.com/office/word/2018/wordml/cex" xmlns:w16cid="http://schemas.microsoft.com/office/word/2016/wordml/cid" xmlns:w16="http://schemas.microsoft.com/office/word/2018/wordml" xmlns:w16sdtdh="http://schemas.microsoft.com/office/word/2020/wordml/sdtdatahash" xmlns:w16se="http://schemas.microsoft.com/office/word/2015/wordml/symex" xmlns:wpg="http://schemas.microsoft.com/office/word/2010/wordprocessingGroup" xmlns:wpi="http://schemas.microsoft.com/office/word/2010/wordprocessingInk" xmlns:wne="http://schemas.microsoft.com/office/word/2006/wordml" xmlns:wps="http://schemas.microsoft.com/office/word/2010/wordprocessingShape" mc:Ignorable="w14 w15 w16se w16cid w16 w16cex w16sdtdh wp14">
   <w:p>
     <w:pPr>
       <w:pStyle w:val="Pieddepage"/>
@@ -1117,7 +1215,7 @@
 </file>
 
 <file path=word/footnotes.xml><?xml version="1.0" encoding="utf-8"?>
-<w:footnotes xmlns:wpc="http://schemas.microsoft.com/office/word/2010/wordprocessingCanvas" xmlns:cx="http://schemas.microsoft.com/office/drawing/2014/chartex" xmlns:cx1="http://schemas.microsoft.com/office/drawing/2015/9/8/chartex" xmlns:cx2="http://schemas.microsoft.com/office/drawing/2015/10/21/chartex" xmlns:cx3="http://schemas.microsoft.com/office/drawing/2016/5/9/chartex" xmlns:cx4="http://schemas.microsoft.com/office/drawing/2016/5/10/chartex" xmlns:cx5="http://schemas.microsoft.com/office/drawing/2016/5/11/chartex" xmlns:cx6="http://schemas.microsoft.com/office/drawing/2016/5/12/chartex" xmlns:cx7="http://schemas.microsoft.com/office/drawing/2016/5/13/chartex" xmlns:cx8="http://schemas.microsoft.com/office/drawing/2016/5/14/chartex" xmlns:mc="http://schemas.openxmlformats.org/markup-compatibility/2006" xmlns:aink="http://schemas.microsoft.com/office/drawing/2016/ink" xmlns:am3d="http://schemas.microsoft.com/office/drawing/2017/model3d" xmlns:o="urn:schemas-microsoft-com:office:office" xmlns:r="http://schemas.openxmlformats.org/officeDocument/2006/relationships" xmlns:m="http://schemas.openxmlformats.org/officeDocument/2006/math" xmlns:v="urn:schemas-microsoft-com:vml" xmlns:wp14="http://schemas.microsoft.com/office/word/2010/wordprocessingDrawing" xmlns:wp="http://schemas.openxmlformats.org/drawingml/2006/wordprocessingDrawing" xmlns:w10="urn:schemas-microsoft-com:office:word" xmlns:w="http://schemas.openxmlformats.org/wordprocessingml/2006/main" xmlns:w14="http://schemas.microsoft.com/office/word/2010/wordml" xmlns:w15="http://schemas.microsoft.com/office/word/2012/wordml" xmlns:w16cex="http://schemas.microsoft.com/office/word/2018/wordml/cex" xmlns:w16cid="http://schemas.microsoft.com/office/word/2016/wordml/cid" xmlns:w16="http://schemas.microsoft.com/office/word/2018/wordml" xmlns:w16sdtdh="http://schemas.microsoft.com/office/word/2020/wordml/sdtdatahash" xmlns:w16se="http://schemas.microsoft.com/office/word/2015/wordml/symex" xmlns:wpg="http://schemas.microsoft.com/office/word/2010/wordprocessingGroup" xmlns:wpi="http://schemas.microsoft.com/office/word/2010/wordprocessingInk" xmlns:wne="http://schemas.microsoft.com/office/word/2006/wordml" xmlns:wps="http://schemas.microsoft.com/office/word/2010/wordprocessingShape" mc:Ignorable="w14 w15 w16se w16cid w16 w16cex w16sdtdh wp14">
+<w:footnotes xmlns:wpc="http://schemas.microsoft.com/office/word/2010/wordprocessingCanvas" xmlns:cx="http://schemas.microsoft.com/office/drawing/2014/chartex" xmlns:cx1="http://schemas.microsoft.com/office/drawing/2015/9/8/chartex" xmlns:cx2="http://schemas.microsoft.com/office/drawing/2015/10/21/chartex" xmlns:cx3="http://schemas.microsoft.com/office/drawing/2016/5/9/chartex" xmlns:cx4="http://schemas.microsoft.com/office/drawing/2016/5/10/chartex" xmlns:cx5="http://schemas.microsoft.com/office/drawing/2016/5/11/chartex" xmlns:cx6="http://schemas.microsoft.com/office/drawing/2016/5/12/chartex" xmlns:cx7="http://schemas.microsoft.com/office/drawing/2016/5/13/chartex" xmlns:cx8="http://schemas.microsoft.com/office/drawing/2016/5/14/chartex" xmlns:mc="http://schemas.openxmlformats.org/markup-compatibility/2006" xmlns:aink="http://schemas.microsoft.com/office/drawing/2016/ink" xmlns:am3d="http://schemas.microsoft.com/office/drawing/2017/model3d" xmlns:o="urn:schemas-microsoft-com:office:office" xmlns:oel="http://schemas.microsoft.com/office/2019/extlst" xmlns:r="http://schemas.openxmlformats.org/officeDocument/2006/relationships" xmlns:m="http://schemas.openxmlformats.org/officeDocument/2006/math" xmlns:v="urn:schemas-microsoft-com:vml" xmlns:wp14="http://schemas.microsoft.com/office/word/2010/wordprocessingDrawing" xmlns:wp="http://schemas.openxmlformats.org/drawingml/2006/wordprocessingDrawing" xmlns:w10="urn:schemas-microsoft-com:office:word" xmlns:w="http://schemas.openxmlformats.org/wordprocessingml/2006/main" xmlns:w14="http://schemas.microsoft.com/office/word/2010/wordml" xmlns:w15="http://schemas.microsoft.com/office/word/2012/wordml" xmlns:w16cex="http://schemas.microsoft.com/office/word/2018/wordml/cex" xmlns:w16cid="http://schemas.microsoft.com/office/word/2016/wordml/cid" xmlns:w16="http://schemas.microsoft.com/office/word/2018/wordml" xmlns:w16sdtdh="http://schemas.microsoft.com/office/word/2020/wordml/sdtdatahash" xmlns:w16se="http://schemas.microsoft.com/office/word/2015/wordml/symex" xmlns:wpg="http://schemas.microsoft.com/office/word/2010/wordprocessingGroup" xmlns:wpi="http://schemas.microsoft.com/office/word/2010/wordprocessingInk" xmlns:wne="http://schemas.microsoft.com/office/word/2006/wordml" xmlns:wps="http://schemas.microsoft.com/office/word/2010/wordprocessingShape" mc:Ignorable="w14 w15 w16se w16cid w16 w16cex w16sdtdh wp14">
   <w:footnote w:type="separator" w:id="-1">
     <w:p>
       <w:pPr>
@@ -1142,7 +1240,7 @@
 </file>
 
 <file path=word/header1.xml><?xml version="1.0" encoding="utf-8"?>
-<w:hdr xmlns:wpc="http://schemas.microsoft.com/office/word/2010/wordprocessingCanvas" xmlns:cx="http://schemas.microsoft.com/office/drawing/2014/chartex" xmlns:cx1="http://schemas.microsoft.com/office/drawing/2015/9/8/chartex" xmlns:cx2="http://schemas.microsoft.com/office/drawing/2015/10/21/chartex" xmlns:cx3="http://schemas.microsoft.com/office/drawing/2016/5/9/chartex" xmlns:cx4="http://schemas.microsoft.com/office/drawing/2016/5/10/chartex" xmlns:cx5="http://schemas.microsoft.com/office/drawing/2016/5/11/chartex" xmlns:cx6="http://schemas.microsoft.com/office/drawing/2016/5/12/chartex" xmlns:cx7="http://schemas.microsoft.com/office/drawing/2016/5/13/chartex" xmlns:cx8="http://schemas.microsoft.com/office/drawing/2016/5/14/chartex" xmlns:mc="http://schemas.openxmlformats.org/markup-compatibility/2006" xmlns:aink="http://schemas.microsoft.com/office/drawing/2016/ink" xmlns:am3d="http://schemas.microsoft.com/office/drawing/2017/model3d" xmlns:o="urn:schemas-microsoft-com:office:office" xmlns:r="http://schemas.openxmlformats.org/officeDocument/2006/relationships" xmlns:m="http://schemas.openxmlformats.org/officeDocument/2006/math" xmlns:v="urn:schemas-microsoft-com:vml" xmlns:wp14="http://schemas.microsoft.com/office/word/2010/wordprocessingDrawing" xmlns:wp="http://schemas.openxmlformats.org/drawingml/2006/wordprocessingDrawing" xmlns:w10="urn:schemas-microsoft-com:office:word" xmlns:w="http://schemas.openxmlformats.org/wordprocessingml/2006/main" xmlns:w14="http://schemas.microsoft.com/office/word/2010/wordml" xmlns:w15="http://schemas.microsoft.com/office/word/2012/wordml" xmlns:w16cex="http://schemas.microsoft.com/office/word/2018/wordml/cex" xmlns:w16cid="http://schemas.microsoft.com/office/word/2016/wordml/cid" xmlns:w16="http://schemas.microsoft.com/office/word/2018/wordml" xmlns:w16sdtdh="http://schemas.microsoft.com/office/word/2020/wordml/sdtdatahash" xmlns:w16se="http://schemas.microsoft.com/office/word/2015/wordml/symex" xmlns:wpg="http://schemas.microsoft.com/office/word/2010/wordprocessingGroup" xmlns:wpi="http://schemas.microsoft.com/office/word/2010/wordprocessingInk" xmlns:wne="http://schemas.microsoft.com/office/word/2006/wordml" xmlns:wps="http://schemas.microsoft.com/office/word/2010/wordprocessingShape" mc:Ignorable="w14 w15 w16se w16cid w16 w16cex w16sdtdh wp14">
+<w:hdr xmlns:wpc="http://schemas.microsoft.com/office/word/2010/wordprocessingCanvas" xmlns:cx="http://schemas.microsoft.com/office/drawing/2014/chartex" xmlns:cx1="http://schemas.microsoft.com/office/drawing/2015/9/8/chartex" xmlns:cx2="http://schemas.microsoft.com/office/drawing/2015/10/21/chartex" xmlns:cx3="http://schemas.microsoft.com/office/drawing/2016/5/9/chartex" xmlns:cx4="http://schemas.microsoft.com/office/drawing/2016/5/10/chartex" xmlns:cx5="http://schemas.microsoft.com/office/drawing/2016/5/11/chartex" xmlns:cx6="http://schemas.microsoft.com/office/drawing/2016/5/12/chartex" xmlns:cx7="http://schemas.microsoft.com/office/drawing/2016/5/13/chartex" xmlns:cx8="http://schemas.microsoft.com/office/drawing/2016/5/14/chartex" xmlns:mc="http://schemas.openxmlformats.org/markup-compatibility/2006" xmlns:aink="http://schemas.microsoft.com/office/drawing/2016/ink" xmlns:am3d="http://schemas.microsoft.com/office/drawing/2017/model3d" xmlns:o="urn:schemas-microsoft-com:office:office" xmlns:oel="http://schemas.microsoft.com/office/2019/extlst" xmlns:r="http://schemas.openxmlformats.org/officeDocument/2006/relationships" xmlns:m="http://schemas.openxmlformats.org/officeDocument/2006/math" xmlns:v="urn:schemas-microsoft-com:vml" xmlns:wp14="http://schemas.microsoft.com/office/word/2010/wordprocessingDrawing" xmlns:wp="http://schemas.openxmlformats.org/drawingml/2006/wordprocessingDrawing" xmlns:w10="urn:schemas-microsoft-com:office:word" xmlns:w="http://schemas.openxmlformats.org/wordprocessingml/2006/main" xmlns:w14="http://schemas.microsoft.com/office/word/2010/wordml" xmlns:w15="http://schemas.microsoft.com/office/word/2012/wordml" xmlns:w16cex="http://schemas.microsoft.com/office/word/2018/wordml/cex" xmlns:w16cid="http://schemas.microsoft.com/office/word/2016/wordml/cid" xmlns:w16="http://schemas.microsoft.com/office/word/2018/wordml" xmlns:w16sdtdh="http://schemas.microsoft.com/office/word/2020/wordml/sdtdatahash" xmlns:w16se="http://schemas.microsoft.com/office/word/2015/wordml/symex" xmlns:wpg="http://schemas.microsoft.com/office/word/2010/wordprocessingGroup" xmlns:wpi="http://schemas.microsoft.com/office/word/2010/wordprocessingInk" xmlns:wne="http://schemas.microsoft.com/office/word/2006/wordml" xmlns:wps="http://schemas.microsoft.com/office/word/2010/wordprocessingShape" mc:Ignorable="w14 w15 w16se w16cid w16 w16cex w16sdtdh wp14">
   <w:p>
     <w:pPr>
       <w:pStyle w:val="En-tte"/>
@@ -1152,7 +1250,7 @@
 </file>
 
 <file path=word/header2.xml><?xml version="1.0" encoding="utf-8"?>
-<w:hdr xmlns:wpc="http://schemas.microsoft.com/office/word/2010/wordprocessingCanvas" xmlns:cx="http://schemas.microsoft.com/office/drawing/2014/chartex" xmlns:cx1="http://schemas.microsoft.com/office/drawing/2015/9/8/chartex" xmlns:cx2="http://schemas.microsoft.com/office/drawing/2015/10/21/chartex" xmlns:cx3="http://schemas.microsoft.com/office/drawing/2016/5/9/chartex" xmlns:cx4="http://schemas.microsoft.com/office/drawing/2016/5/10/chartex" xmlns:cx5="http://schemas.microsoft.com/office/drawing/2016/5/11/chartex" xmlns:cx6="http://schemas.microsoft.com/office/drawing/2016/5/12/chartex" xmlns:cx7="http://schemas.microsoft.com/office/drawing/2016/5/13/chartex" xmlns:cx8="http://schemas.microsoft.com/office/drawing/2016/5/14/chartex" xmlns:mc="http://schemas.openxmlformats.org/markup-compatibility/2006" xmlns:aink="http://schemas.microsoft.com/office/drawing/2016/ink" xmlns:am3d="http://schemas.microsoft.com/office/drawing/2017/model3d" xmlns:o="urn:schemas-microsoft-com:office:office" xmlns:r="http://schemas.openxmlformats.org/officeDocument/2006/relationships" xmlns:m="http://schemas.openxmlformats.org/officeDocument/2006/math" xmlns:v="urn:schemas-microsoft-com:vml" xmlns:wp14="http://schemas.microsoft.com/office/word/2010/wordprocessingDrawing" xmlns:wp="http://schemas.openxmlformats.org/drawingml/2006/wordprocessingDrawing" xmlns:w10="urn:schemas-microsoft-com:office:word" xmlns:w="http://schemas.openxmlformats.org/wordprocessingml/2006/main" xmlns:w14="http://schemas.microsoft.com/office/word/2010/wordml" xmlns:w15="http://schemas.microsoft.com/office/word/2012/wordml" xmlns:w16cex="http://schemas.microsoft.com/office/word/2018/wordml/cex" xmlns:w16cid="http://schemas.microsoft.com/office/word/2016/wordml/cid" xmlns:w16="http://schemas.microsoft.com/office/word/2018/wordml" xmlns:w16sdtdh="http://schemas.microsoft.com/office/word/2020/wordml/sdtdatahash" xmlns:w16se="http://schemas.microsoft.com/office/word/2015/wordml/symex" xmlns:wpg="http://schemas.microsoft.com/office/word/2010/wordprocessingGroup" xmlns:wpi="http://schemas.microsoft.com/office/word/2010/wordprocessingInk" xmlns:wne="http://schemas.microsoft.com/office/word/2006/wordml" xmlns:wps="http://schemas.microsoft.com/office/word/2010/wordprocessingShape" mc:Ignorable="w14 w15 w16se w16cid w16 w16cex w16sdtdh wp14">
+<w:hdr xmlns:wpc="http://schemas.microsoft.com/office/word/2010/wordprocessingCanvas" xmlns:cx="http://schemas.microsoft.com/office/drawing/2014/chartex" xmlns:cx1="http://schemas.microsoft.com/office/drawing/2015/9/8/chartex" xmlns:cx2="http://schemas.microsoft.com/office/drawing/2015/10/21/chartex" xmlns:cx3="http://schemas.microsoft.com/office/drawing/2016/5/9/chartex" xmlns:cx4="http://schemas.microsoft.com/office/drawing/2016/5/10/chartex" xmlns:cx5="http://schemas.microsoft.com/office/drawing/2016/5/11/chartex" xmlns:cx6="http://schemas.microsoft.com/office/drawing/2016/5/12/chartex" xmlns:cx7="http://schemas.microsoft.com/office/drawing/2016/5/13/chartex" xmlns:cx8="http://schemas.microsoft.com/office/drawing/2016/5/14/chartex" xmlns:mc="http://schemas.openxmlformats.org/markup-compatibility/2006" xmlns:aink="http://schemas.microsoft.com/office/drawing/2016/ink" xmlns:am3d="http://schemas.microsoft.com/office/drawing/2017/model3d" xmlns:o="urn:schemas-microsoft-com:office:office" xmlns:oel="http://schemas.microsoft.com/office/2019/extlst" xmlns:r="http://schemas.openxmlformats.org/officeDocument/2006/relationships" xmlns:m="http://schemas.openxmlformats.org/officeDocument/2006/math" xmlns:v="urn:schemas-microsoft-com:vml" xmlns:wp14="http://schemas.microsoft.com/office/word/2010/wordprocessingDrawing" xmlns:wp="http://schemas.openxmlformats.org/drawingml/2006/wordprocessingDrawing" xmlns:w10="urn:schemas-microsoft-com:office:word" xmlns:w="http://schemas.openxmlformats.org/wordprocessingml/2006/main" xmlns:w14="http://schemas.microsoft.com/office/word/2010/wordml" xmlns:w15="http://schemas.microsoft.com/office/word/2012/wordml" xmlns:w16cex="http://schemas.microsoft.com/office/word/2018/wordml/cex" xmlns:w16cid="http://schemas.microsoft.com/office/word/2016/wordml/cid" xmlns:w16="http://schemas.microsoft.com/office/word/2018/wordml" xmlns:w16sdtdh="http://schemas.microsoft.com/office/word/2020/wordml/sdtdatahash" xmlns:w16se="http://schemas.microsoft.com/office/word/2015/wordml/symex" xmlns:wpg="http://schemas.microsoft.com/office/word/2010/wordprocessingGroup" xmlns:wpi="http://schemas.microsoft.com/office/word/2010/wordprocessingInk" xmlns:wne="http://schemas.microsoft.com/office/word/2006/wordml" xmlns:wps="http://schemas.microsoft.com/office/word/2010/wordprocessingShape" mc:Ignorable="w14 w15 w16se w16cid w16 w16cex w16sdtdh wp14">
   <w:p>
     <w:pPr>
       <w:pStyle w:val="En-tte"/>
@@ -1162,7 +1260,7 @@
 </file>
 
 <file path=word/header3.xml><?xml version="1.0" encoding="utf-8"?>
-<w:hdr xmlns:wpc="http://schemas.microsoft.com/office/word/2010/wordprocessingCanvas" xmlns:cx="http://schemas.microsoft.com/office/drawing/2014/chartex" xmlns:cx1="http://schemas.microsoft.com/office/drawing/2015/9/8/chartex" xmlns:cx2="http://schemas.microsoft.com/office/drawing/2015/10/21/chartex" xmlns:cx3="http://schemas.microsoft.com/office/drawing/2016/5/9/chartex" xmlns:cx4="http://schemas.microsoft.com/office/drawing/2016/5/10/chartex" xmlns:cx5="http://schemas.microsoft.com/office/drawing/2016/5/11/chartex" xmlns:cx6="http://schemas.microsoft.com/office/drawing/2016/5/12/chartex" xmlns:cx7="http://schemas.microsoft.com/office/drawing/2016/5/13/chartex" xmlns:cx8="http://schemas.microsoft.com/office/drawing/2016/5/14/chartex" xmlns:mc="http://schemas.openxmlformats.org/markup-compatibility/2006" xmlns:aink="http://schemas.microsoft.com/office/drawing/2016/ink" xmlns:am3d="http://schemas.microsoft.com/office/drawing/2017/model3d" xmlns:o="urn:schemas-microsoft-com:office:office" xmlns:r="http://schemas.openxmlformats.org/officeDocument/2006/relationships" xmlns:m="http://schemas.openxmlformats.org/officeDocument/2006/math" xmlns:v="urn:schemas-microsoft-com:vml" xmlns:wp14="http://schemas.microsoft.com/office/word/2010/wordprocessingDrawing" xmlns:wp="http://schemas.openxmlformats.org/drawingml/2006/wordprocessingDrawing" xmlns:w10="urn:schemas-microsoft-com:office:word" xmlns:w="http://schemas.openxmlformats.org/wordprocessingml/2006/main" xmlns:w14="http://schemas.microsoft.com/office/word/2010/wordml" xmlns:w15="http://schemas.microsoft.com/office/word/2012/wordml" xmlns:w16cex="http://schemas.microsoft.com/office/word/2018/wordml/cex" xmlns:w16cid="http://schemas.microsoft.com/office/word/2016/wordml/cid" xmlns:w16="http://schemas.microsoft.com/office/word/2018/wordml" xmlns:w16sdtdh="http://schemas.microsoft.com/office/word/2020/wordml/sdtdatahash" xmlns:w16se="http://schemas.microsoft.com/office/word/2015/wordml/symex" xmlns:wpg="http://schemas.microsoft.com/office/word/2010/wordprocessingGroup" xmlns:wpi="http://schemas.microsoft.com/office/word/2010/wordprocessingInk" xmlns:wne="http://schemas.microsoft.com/office/word/2006/wordml" xmlns:wps="http://schemas.microsoft.com/office/word/2010/wordprocessingShape" mc:Ignorable="w14 w15 w16se w16cid w16 w16cex w16sdtdh wp14">
+<w:hdr xmlns:wpc="http://schemas.microsoft.com/office/word/2010/wordprocessingCanvas" xmlns:cx="http://schemas.microsoft.com/office/drawing/2014/chartex" xmlns:cx1="http://schemas.microsoft.com/office/drawing/2015/9/8/chartex" xmlns:cx2="http://schemas.microsoft.com/office/drawing/2015/10/21/chartex" xmlns:cx3="http://schemas.microsoft.com/office/drawing/2016/5/9/chartex" xmlns:cx4="http://schemas.microsoft.com/office/drawing/2016/5/10/chartex" xmlns:cx5="http://schemas.microsoft.com/office/drawing/2016/5/11/chartex" xmlns:cx6="http://schemas.microsoft.com/office/drawing/2016/5/12/chartex" xmlns:cx7="http://schemas.microsoft.com/office/drawing/2016/5/13/chartex" xmlns:cx8="http://schemas.microsoft.com/office/drawing/2016/5/14/chartex" xmlns:mc="http://schemas.openxmlformats.org/markup-compatibility/2006" xmlns:aink="http://schemas.microsoft.com/office/drawing/2016/ink" xmlns:am3d="http://schemas.microsoft.com/office/drawing/2017/model3d" xmlns:o="urn:schemas-microsoft-com:office:office" xmlns:oel="http://schemas.microsoft.com/office/2019/extlst" xmlns:r="http://schemas.openxmlformats.org/officeDocument/2006/relationships" xmlns:m="http://schemas.openxmlformats.org/officeDocument/2006/math" xmlns:v="urn:schemas-microsoft-com:vml" xmlns:wp14="http://schemas.microsoft.com/office/word/2010/wordprocessingDrawing" xmlns:wp="http://schemas.openxmlformats.org/drawingml/2006/wordprocessingDrawing" xmlns:w10="urn:schemas-microsoft-com:office:word" xmlns:w="http://schemas.openxmlformats.org/wordprocessingml/2006/main" xmlns:w14="http://schemas.microsoft.com/office/word/2010/wordml" xmlns:w15="http://schemas.microsoft.com/office/word/2012/wordml" xmlns:w16cex="http://schemas.microsoft.com/office/word/2018/wordml/cex" xmlns:w16cid="http://schemas.microsoft.com/office/word/2016/wordml/cid" xmlns:w16="http://schemas.microsoft.com/office/word/2018/wordml" xmlns:w16sdtdh="http://schemas.microsoft.com/office/word/2020/wordml/sdtdatahash" xmlns:w16se="http://schemas.microsoft.com/office/word/2015/wordml/symex" xmlns:wpg="http://schemas.microsoft.com/office/word/2010/wordprocessingGroup" xmlns:wpi="http://schemas.microsoft.com/office/word/2010/wordprocessingInk" xmlns:wne="http://schemas.microsoft.com/office/word/2006/wordml" xmlns:wps="http://schemas.microsoft.com/office/word/2010/wordprocessingShape" mc:Ignorable="w14 w15 w16se w16cid w16 w16cex w16sdtdh wp14">
   <w:p>
     <w:pPr>
       <w:pStyle w:val="En-tte"/>
@@ -1172,7 +1270,7 @@
 </file>
 
 <file path=word/numbering.xml><?xml version="1.0" encoding="utf-8"?>
-<w:numbering xmlns:wpc="http://schemas.microsoft.com/office/word/2010/wordprocessingCanvas" xmlns:cx="http://schemas.microsoft.com/office/drawing/2014/chartex" xmlns:cx1="http://schemas.microsoft.com/office/drawing/2015/9/8/chartex" xmlns:cx2="http://schemas.microsoft.com/office/drawing/2015/10/21/chartex" xmlns:cx3="http://schemas.microsoft.com/office/drawing/2016/5/9/chartex" xmlns:cx4="http://schemas.microsoft.com/office/drawing/2016/5/10/chartex" xmlns:cx5="http://schemas.microsoft.com/office/drawing/2016/5/11/chartex" xmlns:cx6="http://schemas.microsoft.com/office/drawing/2016/5/12/chartex" xmlns:cx7="http://schemas.microsoft.com/office/drawing/2016/5/13/chartex" xmlns:cx8="http://schemas.microsoft.com/office/drawing/2016/5/14/chartex" xmlns:mc="http://schemas.openxmlformats.org/markup-compatibility/2006" xmlns:aink="http://schemas.microsoft.com/office/drawing/2016/ink" xmlns:am3d="http://schemas.microsoft.com/office/drawing/2017/model3d" xmlns:o="urn:schemas-microsoft-com:office:office" xmlns:r="http://schemas.openxmlformats.org/officeDocument/2006/relationships" xmlns:m="http://schemas.openxmlformats.org/officeDocument/2006/math" xmlns:v="urn:schemas-microsoft-com:vml" xmlns:wp14="http://schemas.microsoft.com/office/word/2010/wordprocessingDrawing" xmlns:wp="http://schemas.openxmlformats.org/drawingml/2006/wordprocessingDrawing" xmlns:w10="urn:schemas-microsoft-com:office:word" xmlns:w="http://schemas.openxmlformats.org/wordprocessingml/2006/main" xmlns:w14="http://schemas.microsoft.com/office/word/2010/wordml" xmlns:w15="http://schemas.microsoft.com/office/word/2012/wordml" xmlns:w16cex="http://schemas.microsoft.com/office/word/2018/wordml/cex" xmlns:w16cid="http://schemas.microsoft.com/office/word/2016/wordml/cid" xmlns:w16="http://schemas.microsoft.com/office/word/2018/wordml" xmlns:w16sdtdh="http://schemas.microsoft.com/office/word/2020/wordml/sdtdatahash" xmlns:w16se="http://schemas.microsoft.com/office/word/2015/wordml/symex" xmlns:wpg="http://schemas.microsoft.com/office/word/2010/wordprocessingGroup" xmlns:wpi="http://schemas.microsoft.com/office/word/2010/wordprocessingInk" xmlns:wne="http://schemas.microsoft.com/office/word/2006/wordml" xmlns:wps="http://schemas.microsoft.com/office/word/2010/wordprocessingShape" mc:Ignorable="w14 w15 w16se w16cid w16 w16cex w16sdtdh wp14">
+<w:numbering xmlns:wpc="http://schemas.microsoft.com/office/word/2010/wordprocessingCanvas" xmlns:cx="http://schemas.microsoft.com/office/drawing/2014/chartex" xmlns:cx1="http://schemas.microsoft.com/office/drawing/2015/9/8/chartex" xmlns:cx2="http://schemas.microsoft.com/office/drawing/2015/10/21/chartex" xmlns:cx3="http://schemas.microsoft.com/office/drawing/2016/5/9/chartex" xmlns:cx4="http://schemas.microsoft.com/office/drawing/2016/5/10/chartex" xmlns:cx5="http://schemas.microsoft.com/office/drawing/2016/5/11/chartex" xmlns:cx6="http://schemas.microsoft.com/office/drawing/2016/5/12/chartex" xmlns:cx7="http://schemas.microsoft.com/office/drawing/2016/5/13/chartex" xmlns:cx8="http://schemas.microsoft.com/office/drawing/2016/5/14/chartex" xmlns:mc="http://schemas.openxmlformats.org/markup-compatibility/2006" xmlns:aink="http://schemas.microsoft.com/office/drawing/2016/ink" xmlns:am3d="http://schemas.microsoft.com/office/drawing/2017/model3d" xmlns:o="urn:schemas-microsoft-com:office:office" xmlns:oel="http://schemas.microsoft.com/office/2019/extlst" xmlns:r="http://schemas.openxmlformats.org/officeDocument/2006/relationships" xmlns:m="http://schemas.openxmlformats.org/officeDocument/2006/math" xmlns:v="urn:schemas-microsoft-com:vml" xmlns:wp14="http://schemas.microsoft.com/office/word/2010/wordprocessingDrawing" xmlns:wp="http://schemas.openxmlformats.org/drawingml/2006/wordprocessingDrawing" xmlns:w10="urn:schemas-microsoft-com:office:word" xmlns:w="http://schemas.openxmlformats.org/wordprocessingml/2006/main" xmlns:w14="http://schemas.microsoft.com/office/word/2010/wordml" xmlns:w15="http://schemas.microsoft.com/office/word/2012/wordml" xmlns:w16cex="http://schemas.microsoft.com/office/word/2018/wordml/cex" xmlns:w16cid="http://schemas.microsoft.com/office/word/2016/wordml/cid" xmlns:w16="http://schemas.microsoft.com/office/word/2018/wordml" xmlns:w16sdtdh="http://schemas.microsoft.com/office/word/2020/wordml/sdtdatahash" xmlns:w16se="http://schemas.microsoft.com/office/word/2015/wordml/symex" xmlns:wpg="http://schemas.microsoft.com/office/word/2010/wordprocessingGroup" xmlns:wpi="http://schemas.microsoft.com/office/word/2010/wordprocessingInk" xmlns:wne="http://schemas.microsoft.com/office/word/2006/wordml" xmlns:wps="http://schemas.microsoft.com/office/word/2010/wordprocessingShape" mc:Ignorable="w14 w15 w16se w16cid w16 w16cex w16sdtdh wp14">
   <w:abstractNum w:abstractNumId="0" w15:restartNumberingAfterBreak="0">
     <w:nsid w:val="03614470"/>
     <w:multiLevelType w:val="hybridMultilevel"/>
@@ -1186,7 +1284,7 @@
         <w:ind w:left="1440" w:hanging="360"/>
       </w:pPr>
       <w:rPr>
-        <w:rFonts w:hint="default" w:ascii="Symbol" w:hAnsi="Symbol"/>
+        <w:rFonts w:ascii="Symbol" w:hAnsi="Symbol" w:hint="default"/>
       </w:rPr>
     </w:lvl>
     <w:lvl w:ilvl="1" w:tplc="0C0C0003" w:tentative="1">
@@ -1198,7 +1296,7 @@
         <w:ind w:left="2160" w:hanging="360"/>
       </w:pPr>
       <w:rPr>
-        <w:rFonts w:hint="default" w:ascii="Courier New" w:hAnsi="Courier New" w:cs="Courier New"/>
+        <w:rFonts w:ascii="Courier New" w:hAnsi="Courier New" w:cs="Courier New" w:hint="default"/>
       </w:rPr>
     </w:lvl>
     <w:lvl w:ilvl="2" w:tplc="0C0C0005" w:tentative="1">
@@ -1210,7 +1308,7 @@
         <w:ind w:left="2880" w:hanging="360"/>
       </w:pPr>
       <w:rPr>
-        <w:rFonts w:hint="default" w:ascii="Wingdings" w:hAnsi="Wingdings"/>
+        <w:rFonts w:ascii="Wingdings" w:hAnsi="Wingdings" w:hint="default"/>
       </w:rPr>
     </w:lvl>
     <w:lvl w:ilvl="3" w:tplc="0C0C0001" w:tentative="1">
@@ -1222,7 +1320,7 @@
         <w:ind w:left="3600" w:hanging="360"/>
       </w:pPr>
       <w:rPr>
-        <w:rFonts w:hint="default" w:ascii="Symbol" w:hAnsi="Symbol"/>
+        <w:rFonts w:ascii="Symbol" w:hAnsi="Symbol" w:hint="default"/>
       </w:rPr>
     </w:lvl>
     <w:lvl w:ilvl="4" w:tplc="0C0C0003" w:tentative="1">
@@ -1234,7 +1332,7 @@
         <w:ind w:left="4320" w:hanging="360"/>
       </w:pPr>
       <w:rPr>
-        <w:rFonts w:hint="default" w:ascii="Courier New" w:hAnsi="Courier New" w:cs="Courier New"/>
+        <w:rFonts w:ascii="Courier New" w:hAnsi="Courier New" w:cs="Courier New" w:hint="default"/>
       </w:rPr>
     </w:lvl>
     <w:lvl w:ilvl="5" w:tplc="0C0C0005" w:tentative="1">
@@ -1246,7 +1344,7 @@
         <w:ind w:left="5040" w:hanging="360"/>
       </w:pPr>
       <w:rPr>
-        <w:rFonts w:hint="default" w:ascii="Wingdings" w:hAnsi="Wingdings"/>
+        <w:rFonts w:ascii="Wingdings" w:hAnsi="Wingdings" w:hint="default"/>
       </w:rPr>
     </w:lvl>
     <w:lvl w:ilvl="6" w:tplc="0C0C0001" w:tentative="1">
@@ -1258,7 +1356,7 @@
         <w:ind w:left="5760" w:hanging="360"/>
       </w:pPr>
       <w:rPr>
-        <w:rFonts w:hint="default" w:ascii="Symbol" w:hAnsi="Symbol"/>
+        <w:rFonts w:ascii="Symbol" w:hAnsi="Symbol" w:hint="default"/>
       </w:rPr>
     </w:lvl>
     <w:lvl w:ilvl="7" w:tplc="0C0C0003" w:tentative="1">
@@ -1270,7 +1368,7 @@
         <w:ind w:left="6480" w:hanging="360"/>
       </w:pPr>
       <w:rPr>
-        <w:rFonts w:hint="default" w:ascii="Courier New" w:hAnsi="Courier New" w:cs="Courier New"/>
+        <w:rFonts w:ascii="Courier New" w:hAnsi="Courier New" w:cs="Courier New" w:hint="default"/>
       </w:rPr>
     </w:lvl>
     <w:lvl w:ilvl="8" w:tplc="0C0C0005" w:tentative="1">
@@ -1282,7 +1380,7 @@
         <w:ind w:left="7200" w:hanging="360"/>
       </w:pPr>
       <w:rPr>
-        <w:rFonts w:hint="default" w:ascii="Wingdings" w:hAnsi="Wingdings"/>
+        <w:rFonts w:ascii="Wingdings" w:hAnsi="Wingdings" w:hint="default"/>
       </w:rPr>
     </w:lvl>
   </w:abstractNum>
@@ -1302,7 +1400,7 @@
         <w:ind w:left="720" w:hanging="360"/>
       </w:pPr>
       <w:rPr>
-        <w:rFonts w:hint="default" w:ascii="Wingdings" w:hAnsi="Wingdings"/>
+        <w:rFonts w:ascii="Wingdings" w:hAnsi="Wingdings" w:hint="default"/>
       </w:rPr>
     </w:lvl>
     <w:lvl w:ilvl="1" w:tplc="C92A0006">
@@ -1347,7 +1445,7 @@
         <w:ind w:left="2880" w:hanging="360"/>
       </w:pPr>
       <w:rPr>
-        <w:rFonts w:hint="default" w:ascii="Symbol" w:hAnsi="Symbol"/>
+        <w:rFonts w:ascii="Symbol" w:hAnsi="Symbol" w:hint="default"/>
       </w:rPr>
     </w:lvl>
     <w:lvl w:ilvl="4" w:tplc="040C0003" w:tentative="1">
@@ -1362,7 +1460,7 @@
         <w:ind w:left="3600" w:hanging="360"/>
       </w:pPr>
       <w:rPr>
-        <w:rFonts w:hint="default" w:ascii="Courier New" w:hAnsi="Courier New" w:cs="Courier New"/>
+        <w:rFonts w:ascii="Courier New" w:hAnsi="Courier New" w:cs="Courier New" w:hint="default"/>
       </w:rPr>
     </w:lvl>
     <w:lvl w:ilvl="5" w:tplc="040C0005" w:tentative="1">
@@ -1377,7 +1475,7 @@
         <w:ind w:left="4320" w:hanging="360"/>
       </w:pPr>
       <w:rPr>
-        <w:rFonts w:hint="default" w:ascii="Wingdings" w:hAnsi="Wingdings"/>
+        <w:rFonts w:ascii="Wingdings" w:hAnsi="Wingdings" w:hint="default"/>
       </w:rPr>
     </w:lvl>
     <w:lvl w:ilvl="6" w:tplc="040C0001" w:tentative="1">
@@ -1392,7 +1490,7 @@
         <w:ind w:left="5040" w:hanging="360"/>
       </w:pPr>
       <w:rPr>
-        <w:rFonts w:hint="default" w:ascii="Symbol" w:hAnsi="Symbol"/>
+        <w:rFonts w:ascii="Symbol" w:hAnsi="Symbol" w:hint="default"/>
       </w:rPr>
     </w:lvl>
     <w:lvl w:ilvl="7" w:tplc="040C0003" w:tentative="1">
@@ -1407,7 +1505,7 @@
         <w:ind w:left="5760" w:hanging="360"/>
       </w:pPr>
       <w:rPr>
-        <w:rFonts w:hint="default" w:ascii="Courier New" w:hAnsi="Courier New" w:cs="Courier New"/>
+        <w:rFonts w:ascii="Courier New" w:hAnsi="Courier New" w:cs="Courier New" w:hint="default"/>
       </w:rPr>
     </w:lvl>
     <w:lvl w:ilvl="8" w:tplc="040C0005" w:tentative="1">
@@ -1422,7 +1520,7 @@
         <w:ind w:left="6480" w:hanging="360"/>
       </w:pPr>
       <w:rPr>
-        <w:rFonts w:hint="default" w:ascii="Wingdings" w:hAnsi="Wingdings"/>
+        <w:rFonts w:ascii="Wingdings" w:hAnsi="Wingdings" w:hint="default"/>
       </w:rPr>
     </w:lvl>
   </w:abstractNum>
@@ -1439,7 +1537,7 @@
         <w:ind w:left="720" w:hanging="360"/>
       </w:pPr>
       <w:rPr>
-        <w:rFonts w:hint="default" w:ascii="Symbol" w:hAnsi="Symbol"/>
+        <w:rFonts w:ascii="Symbol" w:hAnsi="Symbol" w:hint="default"/>
       </w:rPr>
     </w:lvl>
     <w:lvl w:ilvl="1" w:tplc="10090003" w:tentative="1">
@@ -1451,7 +1549,7 @@
         <w:ind w:left="1440" w:hanging="360"/>
       </w:pPr>
       <w:rPr>
-        <w:rFonts w:hint="default" w:ascii="Courier New" w:hAnsi="Courier New" w:cs="Courier New"/>
+        <w:rFonts w:ascii="Courier New" w:hAnsi="Courier New" w:cs="Courier New" w:hint="default"/>
       </w:rPr>
     </w:lvl>
     <w:lvl w:ilvl="2" w:tplc="10090005" w:tentative="1">
@@ -1463,7 +1561,7 @@
         <w:ind w:left="2160" w:hanging="360"/>
       </w:pPr>
       <w:rPr>
-        <w:rFonts w:hint="default" w:ascii="Wingdings" w:hAnsi="Wingdings"/>
+        <w:rFonts w:ascii="Wingdings" w:hAnsi="Wingdings" w:hint="default"/>
       </w:rPr>
     </w:lvl>
     <w:lvl w:ilvl="3" w:tplc="10090001" w:tentative="1">
@@ -1475,7 +1573,7 @@
         <w:ind w:left="2880" w:hanging="360"/>
       </w:pPr>
       <w:rPr>
-        <w:rFonts w:hint="default" w:ascii="Symbol" w:hAnsi="Symbol"/>
+        <w:rFonts w:ascii="Symbol" w:hAnsi="Symbol" w:hint="default"/>
       </w:rPr>
     </w:lvl>
     <w:lvl w:ilvl="4" w:tplc="10090003" w:tentative="1">
@@ -1487,7 +1585,7 @@
         <w:ind w:left="3600" w:hanging="360"/>
       </w:pPr>
       <w:rPr>
-        <w:rFonts w:hint="default" w:ascii="Courier New" w:hAnsi="Courier New" w:cs="Courier New"/>
+        <w:rFonts w:ascii="Courier New" w:hAnsi="Courier New" w:cs="Courier New" w:hint="default"/>
       </w:rPr>
     </w:lvl>
     <w:lvl w:ilvl="5" w:tplc="10090005" w:tentative="1">
@@ -1499,7 +1597,7 @@
         <w:ind w:left="4320" w:hanging="360"/>
       </w:pPr>
       <w:rPr>
-        <w:rFonts w:hint="default" w:ascii="Wingdings" w:hAnsi="Wingdings"/>
+        <w:rFonts w:ascii="Wingdings" w:hAnsi="Wingdings" w:hint="default"/>
       </w:rPr>
     </w:lvl>
     <w:lvl w:ilvl="6" w:tplc="10090001" w:tentative="1">
@@ -1511,7 +1609,7 @@
         <w:ind w:left="5040" w:hanging="360"/>
       </w:pPr>
       <w:rPr>
-        <w:rFonts w:hint="default" w:ascii="Symbol" w:hAnsi="Symbol"/>
+        <w:rFonts w:ascii="Symbol" w:hAnsi="Symbol" w:hint="default"/>
       </w:rPr>
     </w:lvl>
     <w:lvl w:ilvl="7" w:tplc="10090003" w:tentative="1">
@@ -1523,7 +1621,7 @@
         <w:ind w:left="5760" w:hanging="360"/>
       </w:pPr>
       <w:rPr>
-        <w:rFonts w:hint="default" w:ascii="Courier New" w:hAnsi="Courier New" w:cs="Courier New"/>
+        <w:rFonts w:ascii="Courier New" w:hAnsi="Courier New" w:cs="Courier New" w:hint="default"/>
       </w:rPr>
     </w:lvl>
     <w:lvl w:ilvl="8" w:tplc="10090005" w:tentative="1">
@@ -1535,7 +1633,7 @@
         <w:ind w:left="6480" w:hanging="360"/>
       </w:pPr>
       <w:rPr>
-        <w:rFonts w:hint="default" w:ascii="Wingdings" w:hAnsi="Wingdings"/>
+        <w:rFonts w:ascii="Wingdings" w:hAnsi="Wingdings" w:hint="default"/>
       </w:rPr>
     </w:lvl>
   </w:abstractNum>
@@ -1552,7 +1650,7 @@
         <w:ind w:left="720" w:hanging="360"/>
       </w:pPr>
       <w:rPr>
-        <w:rFonts w:hint="default" w:ascii="Symbol" w:hAnsi="Symbol"/>
+        <w:rFonts w:ascii="Symbol" w:hAnsi="Symbol" w:hint="default"/>
       </w:rPr>
     </w:lvl>
     <w:lvl w:ilvl="1" w:tplc="0C0C0003">
@@ -1564,7 +1662,7 @@
         <w:ind w:left="1440" w:hanging="360"/>
       </w:pPr>
       <w:rPr>
-        <w:rFonts w:hint="default" w:ascii="Courier New" w:hAnsi="Courier New" w:cs="Courier New"/>
+        <w:rFonts w:ascii="Courier New" w:hAnsi="Courier New" w:cs="Courier New" w:hint="default"/>
       </w:rPr>
     </w:lvl>
     <w:lvl w:ilvl="2" w:tplc="0C0C0005" w:tentative="1">
@@ -1576,7 +1674,7 @@
         <w:ind w:left="2160" w:hanging="360"/>
       </w:pPr>
       <w:rPr>
-        <w:rFonts w:hint="default" w:ascii="Wingdings" w:hAnsi="Wingdings"/>
+        <w:rFonts w:ascii="Wingdings" w:hAnsi="Wingdings" w:hint="default"/>
       </w:rPr>
     </w:lvl>
     <w:lvl w:ilvl="3" w:tplc="0C0C0001" w:tentative="1">
@@ -1588,7 +1686,7 @@
         <w:ind w:left="2880" w:hanging="360"/>
       </w:pPr>
       <w:rPr>
-        <w:rFonts w:hint="default" w:ascii="Symbol" w:hAnsi="Symbol"/>
+        <w:rFonts w:ascii="Symbol" w:hAnsi="Symbol" w:hint="default"/>
       </w:rPr>
     </w:lvl>
     <w:lvl w:ilvl="4" w:tplc="0C0C0003" w:tentative="1">
@@ -1600,7 +1698,7 @@
         <w:ind w:left="3600" w:hanging="360"/>
       </w:pPr>
       <w:rPr>
-        <w:rFonts w:hint="default" w:ascii="Courier New" w:hAnsi="Courier New" w:cs="Courier New"/>
+        <w:rFonts w:ascii="Courier New" w:hAnsi="Courier New" w:cs="Courier New" w:hint="default"/>
       </w:rPr>
     </w:lvl>
     <w:lvl w:ilvl="5" w:tplc="0C0C0005" w:tentative="1">
@@ -1612,7 +1710,7 @@
         <w:ind w:left="4320" w:hanging="360"/>
       </w:pPr>
       <w:rPr>
-        <w:rFonts w:hint="default" w:ascii="Wingdings" w:hAnsi="Wingdings"/>
+        <w:rFonts w:ascii="Wingdings" w:hAnsi="Wingdings" w:hint="default"/>
       </w:rPr>
     </w:lvl>
     <w:lvl w:ilvl="6" w:tplc="0C0C0001" w:tentative="1">
@@ -1624,7 +1722,7 @@
         <w:ind w:left="5040" w:hanging="360"/>
       </w:pPr>
       <w:rPr>
-        <w:rFonts w:hint="default" w:ascii="Symbol" w:hAnsi="Symbol"/>
+        <w:rFonts w:ascii="Symbol" w:hAnsi="Symbol" w:hint="default"/>
       </w:rPr>
     </w:lvl>
     <w:lvl w:ilvl="7" w:tplc="0C0C0003" w:tentative="1">
@@ -1636,7 +1734,7 @@
         <w:ind w:left="5760" w:hanging="360"/>
       </w:pPr>
       <w:rPr>
-        <w:rFonts w:hint="default" w:ascii="Courier New" w:hAnsi="Courier New" w:cs="Courier New"/>
+        <w:rFonts w:ascii="Courier New" w:hAnsi="Courier New" w:cs="Courier New" w:hint="default"/>
       </w:rPr>
     </w:lvl>
     <w:lvl w:ilvl="8" w:tplc="0C0C0005" w:tentative="1">
@@ -1648,7 +1746,7 @@
         <w:ind w:left="6480" w:hanging="360"/>
       </w:pPr>
       <w:rPr>
-        <w:rFonts w:hint="default" w:ascii="Wingdings" w:hAnsi="Wingdings"/>
+        <w:rFonts w:ascii="Wingdings" w:hAnsi="Wingdings" w:hint="default"/>
       </w:rPr>
     </w:lvl>
   </w:abstractNum>
@@ -1665,7 +1763,7 @@
         <w:ind w:left="720" w:hanging="360"/>
       </w:pPr>
       <w:rPr>
-        <w:rFonts w:hint="default" w:ascii="Symbol" w:hAnsi="Symbol"/>
+        <w:rFonts w:ascii="Symbol" w:hAnsi="Symbol" w:hint="default"/>
       </w:rPr>
     </w:lvl>
     <w:lvl w:ilvl="1" w:tplc="10090003" w:tentative="1">
@@ -1677,7 +1775,7 @@
         <w:ind w:left="1440" w:hanging="360"/>
       </w:pPr>
       <w:rPr>
-        <w:rFonts w:hint="default" w:ascii="Courier New" w:hAnsi="Courier New" w:cs="Courier New"/>
+        <w:rFonts w:ascii="Courier New" w:hAnsi="Courier New" w:cs="Courier New" w:hint="default"/>
       </w:rPr>
     </w:lvl>
     <w:lvl w:ilvl="2" w:tplc="10090005" w:tentative="1">
@@ -1689,7 +1787,7 @@
         <w:ind w:left="2160" w:hanging="360"/>
       </w:pPr>
       <w:rPr>
-        <w:rFonts w:hint="default" w:ascii="Wingdings" w:hAnsi="Wingdings"/>
+        <w:rFonts w:ascii="Wingdings" w:hAnsi="Wingdings" w:hint="default"/>
       </w:rPr>
     </w:lvl>
     <w:lvl w:ilvl="3" w:tplc="10090001" w:tentative="1">
@@ -1701,7 +1799,7 @@
         <w:ind w:left="2880" w:hanging="360"/>
       </w:pPr>
       <w:rPr>
-        <w:rFonts w:hint="default" w:ascii="Symbol" w:hAnsi="Symbol"/>
+        <w:rFonts w:ascii="Symbol" w:hAnsi="Symbol" w:hint="default"/>
       </w:rPr>
     </w:lvl>
     <w:lvl w:ilvl="4" w:tplc="10090003" w:tentative="1">
@@ -1713,7 +1811,7 @@
         <w:ind w:left="3600" w:hanging="360"/>
       </w:pPr>
       <w:rPr>
-        <w:rFonts w:hint="default" w:ascii="Courier New" w:hAnsi="Courier New" w:cs="Courier New"/>
+        <w:rFonts w:ascii="Courier New" w:hAnsi="Courier New" w:cs="Courier New" w:hint="default"/>
       </w:rPr>
     </w:lvl>
     <w:lvl w:ilvl="5" w:tplc="10090005" w:tentative="1">
@@ -1725,7 +1823,7 @@
         <w:ind w:left="4320" w:hanging="360"/>
       </w:pPr>
       <w:rPr>
-        <w:rFonts w:hint="default" w:ascii="Wingdings" w:hAnsi="Wingdings"/>
+        <w:rFonts w:ascii="Wingdings" w:hAnsi="Wingdings" w:hint="default"/>
       </w:rPr>
     </w:lvl>
     <w:lvl w:ilvl="6" w:tplc="10090001" w:tentative="1">
@@ -1737,7 +1835,7 @@
         <w:ind w:left="5040" w:hanging="360"/>
       </w:pPr>
       <w:rPr>
-        <w:rFonts w:hint="default" w:ascii="Symbol" w:hAnsi="Symbol"/>
+        <w:rFonts w:ascii="Symbol" w:hAnsi="Symbol" w:hint="default"/>
       </w:rPr>
     </w:lvl>
     <w:lvl w:ilvl="7" w:tplc="10090003" w:tentative="1">
@@ -1749,7 +1847,7 @@
         <w:ind w:left="5760" w:hanging="360"/>
       </w:pPr>
       <w:rPr>
-        <w:rFonts w:hint="default" w:ascii="Courier New" w:hAnsi="Courier New" w:cs="Courier New"/>
+        <w:rFonts w:ascii="Courier New" w:hAnsi="Courier New" w:cs="Courier New" w:hint="default"/>
       </w:rPr>
     </w:lvl>
     <w:lvl w:ilvl="8" w:tplc="10090005" w:tentative="1">
@@ -1761,7 +1859,7 @@
         <w:ind w:left="6480" w:hanging="360"/>
       </w:pPr>
       <w:rPr>
-        <w:rFonts w:hint="default" w:ascii="Wingdings" w:hAnsi="Wingdings"/>
+        <w:rFonts w:ascii="Wingdings" w:hAnsi="Wingdings" w:hint="default"/>
       </w:rPr>
     </w:lvl>
   </w:abstractNum>
@@ -1778,7 +1876,7 @@
         <w:ind w:left="1440" w:hanging="360"/>
       </w:pPr>
       <w:rPr>
-        <w:rFonts w:hint="default" w:ascii="Symbol" w:hAnsi="Symbol"/>
+        <w:rFonts w:ascii="Symbol" w:hAnsi="Symbol" w:hint="default"/>
       </w:rPr>
     </w:lvl>
     <w:lvl w:ilvl="1" w:tplc="0C0C0003" w:tentative="1">
@@ -1790,7 +1888,7 @@
         <w:ind w:left="2160" w:hanging="360"/>
       </w:pPr>
       <w:rPr>
-        <w:rFonts w:hint="default" w:ascii="Courier New" w:hAnsi="Courier New" w:cs="Courier New"/>
+        <w:rFonts w:ascii="Courier New" w:hAnsi="Courier New" w:cs="Courier New" w:hint="default"/>
       </w:rPr>
     </w:lvl>
     <w:lvl w:ilvl="2" w:tplc="0C0C0005" w:tentative="1">
@@ -1802,7 +1900,7 @@
         <w:ind w:left="2880" w:hanging="360"/>
       </w:pPr>
       <w:rPr>
-        <w:rFonts w:hint="default" w:ascii="Wingdings" w:hAnsi="Wingdings"/>
+        <w:rFonts w:ascii="Wingdings" w:hAnsi="Wingdings" w:hint="default"/>
       </w:rPr>
     </w:lvl>
     <w:lvl w:ilvl="3" w:tplc="0C0C0001" w:tentative="1">
@@ -1814,7 +1912,7 @@
         <w:ind w:left="3600" w:hanging="360"/>
       </w:pPr>
       <w:rPr>
-        <w:rFonts w:hint="default" w:ascii="Symbol" w:hAnsi="Symbol"/>
+        <w:rFonts w:ascii="Symbol" w:hAnsi="Symbol" w:hint="default"/>
       </w:rPr>
     </w:lvl>
     <w:lvl w:ilvl="4" w:tplc="0C0C0003" w:tentative="1">
@@ -1826,7 +1924,7 @@
         <w:ind w:left="4320" w:hanging="360"/>
       </w:pPr>
       <w:rPr>
-        <w:rFonts w:hint="default" w:ascii="Courier New" w:hAnsi="Courier New" w:cs="Courier New"/>
+        <w:rFonts w:ascii="Courier New" w:hAnsi="Courier New" w:cs="Courier New" w:hint="default"/>
       </w:rPr>
     </w:lvl>
     <w:lvl w:ilvl="5" w:tplc="0C0C0005" w:tentative="1">
@@ -1838,7 +1936,7 @@
         <w:ind w:left="5040" w:hanging="360"/>
       </w:pPr>
       <w:rPr>
-        <w:rFonts w:hint="default" w:ascii="Wingdings" w:hAnsi="Wingdings"/>
+        <w:rFonts w:ascii="Wingdings" w:hAnsi="Wingdings" w:hint="default"/>
       </w:rPr>
     </w:lvl>
     <w:lvl w:ilvl="6" w:tplc="0C0C0001" w:tentative="1">
@@ -1850,7 +1948,7 @@
         <w:ind w:left="5760" w:hanging="360"/>
       </w:pPr>
       <w:rPr>
-        <w:rFonts w:hint="default" w:ascii="Symbol" w:hAnsi="Symbol"/>
+        <w:rFonts w:ascii="Symbol" w:hAnsi="Symbol" w:hint="default"/>
       </w:rPr>
     </w:lvl>
     <w:lvl w:ilvl="7" w:tplc="0C0C0003" w:tentative="1">
@@ -1862,7 +1960,7 @@
         <w:ind w:left="6480" w:hanging="360"/>
       </w:pPr>
       <w:rPr>
-        <w:rFonts w:hint="default" w:ascii="Courier New" w:hAnsi="Courier New" w:cs="Courier New"/>
+        <w:rFonts w:ascii="Courier New" w:hAnsi="Courier New" w:cs="Courier New" w:hint="default"/>
       </w:rPr>
     </w:lvl>
     <w:lvl w:ilvl="8" w:tplc="0C0C0005" w:tentative="1">
@@ -1874,7 +1972,7 @@
         <w:ind w:left="7200" w:hanging="360"/>
       </w:pPr>
       <w:rPr>
-        <w:rFonts w:hint="default" w:ascii="Wingdings" w:hAnsi="Wingdings"/>
+        <w:rFonts w:ascii="Wingdings" w:hAnsi="Wingdings" w:hint="default"/>
       </w:rPr>
     </w:lvl>
   </w:abstractNum>
@@ -1891,7 +1989,7 @@
         <w:ind w:left="720" w:hanging="360"/>
       </w:pPr>
       <w:rPr>
-        <w:rFonts w:hint="default" w:ascii="Symbol" w:hAnsi="Symbol"/>
+        <w:rFonts w:ascii="Symbol" w:hAnsi="Symbol" w:hint="default"/>
       </w:rPr>
     </w:lvl>
     <w:lvl w:ilvl="1" w:tplc="0C0C0003" w:tentative="1">
@@ -1903,7 +2001,7 @@
         <w:ind w:left="1440" w:hanging="360"/>
       </w:pPr>
       <w:rPr>
-        <w:rFonts w:hint="default" w:ascii="Courier New" w:hAnsi="Courier New" w:cs="Courier New"/>
+        <w:rFonts w:ascii="Courier New" w:hAnsi="Courier New" w:cs="Courier New" w:hint="default"/>
       </w:rPr>
     </w:lvl>
     <w:lvl w:ilvl="2" w:tplc="0C0C0005" w:tentative="1">
@@ -1915,7 +2013,7 @@
         <w:ind w:left="2160" w:hanging="360"/>
       </w:pPr>
       <w:rPr>
-        <w:rFonts w:hint="default" w:ascii="Wingdings" w:hAnsi="Wingdings"/>
+        <w:rFonts w:ascii="Wingdings" w:hAnsi="Wingdings" w:hint="default"/>
       </w:rPr>
     </w:lvl>
     <w:lvl w:ilvl="3" w:tplc="0C0C0001" w:tentative="1">
@@ -1927,7 +2025,7 @@
         <w:ind w:left="2880" w:hanging="360"/>
       </w:pPr>
       <w:rPr>
-        <w:rFonts w:hint="default" w:ascii="Symbol" w:hAnsi="Symbol"/>
+        <w:rFonts w:ascii="Symbol" w:hAnsi="Symbol" w:hint="default"/>
       </w:rPr>
     </w:lvl>
     <w:lvl w:ilvl="4" w:tplc="0C0C0003" w:tentative="1">
@@ -1939,7 +2037,7 @@
         <w:ind w:left="3600" w:hanging="360"/>
       </w:pPr>
       <w:rPr>
-        <w:rFonts w:hint="default" w:ascii="Courier New" w:hAnsi="Courier New" w:cs="Courier New"/>
+        <w:rFonts w:ascii="Courier New" w:hAnsi="Courier New" w:cs="Courier New" w:hint="default"/>
       </w:rPr>
     </w:lvl>
     <w:lvl w:ilvl="5" w:tplc="0C0C0005" w:tentative="1">
@@ -1951,7 +2049,7 @@
         <w:ind w:left="4320" w:hanging="360"/>
       </w:pPr>
       <w:rPr>
-        <w:rFonts w:hint="default" w:ascii="Wingdings" w:hAnsi="Wingdings"/>
+        <w:rFonts w:ascii="Wingdings" w:hAnsi="Wingdings" w:hint="default"/>
       </w:rPr>
     </w:lvl>
     <w:lvl w:ilvl="6" w:tplc="0C0C0001" w:tentative="1">
@@ -1963,7 +2061,7 @@
         <w:ind w:left="5040" w:hanging="360"/>
       </w:pPr>
       <w:rPr>
-        <w:rFonts w:hint="default" w:ascii="Symbol" w:hAnsi="Symbol"/>
+        <w:rFonts w:ascii="Symbol" w:hAnsi="Symbol" w:hint="default"/>
       </w:rPr>
     </w:lvl>
     <w:lvl w:ilvl="7" w:tplc="0C0C0003" w:tentative="1">
@@ -1975,7 +2073,7 @@
         <w:ind w:left="5760" w:hanging="360"/>
       </w:pPr>
       <w:rPr>
-        <w:rFonts w:hint="default" w:ascii="Courier New" w:hAnsi="Courier New" w:cs="Courier New"/>
+        <w:rFonts w:ascii="Courier New" w:hAnsi="Courier New" w:cs="Courier New" w:hint="default"/>
       </w:rPr>
     </w:lvl>
     <w:lvl w:ilvl="8" w:tplc="0C0C0005" w:tentative="1">
@@ -1987,7 +2085,7 @@
         <w:ind w:left="6480" w:hanging="360"/>
       </w:pPr>
       <w:rPr>
-        <w:rFonts w:hint="default" w:ascii="Wingdings" w:hAnsi="Wingdings"/>
+        <w:rFonts w:ascii="Wingdings" w:hAnsi="Wingdings" w:hint="default"/>
       </w:rPr>
     </w:lvl>
   </w:abstractNum>
@@ -2004,7 +2102,7 @@
         <w:ind w:left="3272" w:hanging="360"/>
       </w:pPr>
       <w:rPr>
-        <w:rFonts w:hint="default" w:ascii="Symbol" w:hAnsi="Symbol"/>
+        <w:rFonts w:ascii="Symbol" w:hAnsi="Symbol" w:hint="default"/>
       </w:rPr>
     </w:lvl>
     <w:lvl w:ilvl="1" w:tplc="0C0C0003" w:tentative="1">
@@ -2016,7 +2114,7 @@
         <w:ind w:left="3992" w:hanging="360"/>
       </w:pPr>
       <w:rPr>
-        <w:rFonts w:hint="default" w:ascii="Courier New" w:hAnsi="Courier New" w:cs="Courier New"/>
+        <w:rFonts w:ascii="Courier New" w:hAnsi="Courier New" w:cs="Courier New" w:hint="default"/>
       </w:rPr>
     </w:lvl>
     <w:lvl w:ilvl="2" w:tplc="0C0C0005" w:tentative="1">
@@ -2028,7 +2126,7 @@
         <w:ind w:left="4712" w:hanging="360"/>
       </w:pPr>
       <w:rPr>
-        <w:rFonts w:hint="default" w:ascii="Wingdings" w:hAnsi="Wingdings"/>
+        <w:rFonts w:ascii="Wingdings" w:hAnsi="Wingdings" w:hint="default"/>
       </w:rPr>
     </w:lvl>
     <w:lvl w:ilvl="3" w:tplc="0C0C0001" w:tentative="1">
@@ -2040,7 +2138,7 @@
         <w:ind w:left="5432" w:hanging="360"/>
       </w:pPr>
       <w:rPr>
-        <w:rFonts w:hint="default" w:ascii="Symbol" w:hAnsi="Symbol"/>
+        <w:rFonts w:ascii="Symbol" w:hAnsi="Symbol" w:hint="default"/>
       </w:rPr>
     </w:lvl>
     <w:lvl w:ilvl="4" w:tplc="0C0C0003" w:tentative="1">
@@ -2052,7 +2150,7 @@
         <w:ind w:left="6152" w:hanging="360"/>
       </w:pPr>
       <w:rPr>
-        <w:rFonts w:hint="default" w:ascii="Courier New" w:hAnsi="Courier New" w:cs="Courier New"/>
+        <w:rFonts w:ascii="Courier New" w:hAnsi="Courier New" w:cs="Courier New" w:hint="default"/>
       </w:rPr>
     </w:lvl>
     <w:lvl w:ilvl="5" w:tplc="0C0C0005" w:tentative="1">
@@ -2064,7 +2162,7 @@
         <w:ind w:left="6872" w:hanging="360"/>
       </w:pPr>
       <w:rPr>
-        <w:rFonts w:hint="default" w:ascii="Wingdings" w:hAnsi="Wingdings"/>
+        <w:rFonts w:ascii="Wingdings" w:hAnsi="Wingdings" w:hint="default"/>
       </w:rPr>
     </w:lvl>
     <w:lvl w:ilvl="6" w:tplc="0C0C0001" w:tentative="1">
@@ -2076,7 +2174,7 @@
         <w:ind w:left="7592" w:hanging="360"/>
       </w:pPr>
       <w:rPr>
-        <w:rFonts w:hint="default" w:ascii="Symbol" w:hAnsi="Symbol"/>
+        <w:rFonts w:ascii="Symbol" w:hAnsi="Symbol" w:hint="default"/>
       </w:rPr>
     </w:lvl>
     <w:lvl w:ilvl="7" w:tplc="0C0C0003" w:tentative="1">
@@ -2088,7 +2186,7 @@
         <w:ind w:left="8312" w:hanging="360"/>
       </w:pPr>
       <w:rPr>
-        <w:rFonts w:hint="default" w:ascii="Courier New" w:hAnsi="Courier New" w:cs="Courier New"/>
+        <w:rFonts w:ascii="Courier New" w:hAnsi="Courier New" w:cs="Courier New" w:hint="default"/>
       </w:rPr>
     </w:lvl>
     <w:lvl w:ilvl="8" w:tplc="0C0C0005" w:tentative="1">
@@ -2100,7 +2198,7 @@
         <w:ind w:left="9032" w:hanging="360"/>
       </w:pPr>
       <w:rPr>
-        <w:rFonts w:hint="default" w:ascii="Wingdings" w:hAnsi="Wingdings"/>
+        <w:rFonts w:ascii="Wingdings" w:hAnsi="Wingdings" w:hint="default"/>
       </w:rPr>
     </w:lvl>
   </w:abstractNum>
@@ -2117,7 +2215,7 @@
         <w:ind w:left="1440" w:hanging="360"/>
       </w:pPr>
       <w:rPr>
-        <w:rFonts w:hint="default" w:ascii="Symbol" w:hAnsi="Symbol"/>
+        <w:rFonts w:ascii="Symbol" w:hAnsi="Symbol" w:hint="default"/>
       </w:rPr>
     </w:lvl>
     <w:lvl w:ilvl="1" w:tplc="0C0C0003" w:tentative="1">
@@ -2129,7 +2227,7 @@
         <w:ind w:left="2160" w:hanging="360"/>
       </w:pPr>
       <w:rPr>
-        <w:rFonts w:hint="default" w:ascii="Courier New" w:hAnsi="Courier New" w:cs="Courier New"/>
+        <w:rFonts w:ascii="Courier New" w:hAnsi="Courier New" w:cs="Courier New" w:hint="default"/>
       </w:rPr>
     </w:lvl>
     <w:lvl w:ilvl="2" w:tplc="0C0C0005" w:tentative="1">
@@ -2141,7 +2239,7 @@
         <w:ind w:left="2880" w:hanging="360"/>
       </w:pPr>
       <w:rPr>
-        <w:rFonts w:hint="default" w:ascii="Wingdings" w:hAnsi="Wingdings"/>
+        <w:rFonts w:ascii="Wingdings" w:hAnsi="Wingdings" w:hint="default"/>
       </w:rPr>
     </w:lvl>
     <w:lvl w:ilvl="3" w:tplc="0C0C0001" w:tentative="1">
@@ -2153,7 +2251,7 @@
         <w:ind w:left="3600" w:hanging="360"/>
       </w:pPr>
       <w:rPr>
-        <w:rFonts w:hint="default" w:ascii="Symbol" w:hAnsi="Symbol"/>
+        <w:rFonts w:ascii="Symbol" w:hAnsi="Symbol" w:hint="default"/>
       </w:rPr>
     </w:lvl>
     <w:lvl w:ilvl="4" w:tplc="0C0C0003" w:tentative="1">
@@ -2165,7 +2263,7 @@
         <w:ind w:left="4320" w:hanging="360"/>
       </w:pPr>
       <w:rPr>
-        <w:rFonts w:hint="default" w:ascii="Courier New" w:hAnsi="Courier New" w:cs="Courier New"/>
+        <w:rFonts w:ascii="Courier New" w:hAnsi="Courier New" w:cs="Courier New" w:hint="default"/>
       </w:rPr>
     </w:lvl>
     <w:lvl w:ilvl="5" w:tplc="0C0C0005" w:tentative="1">
@@ -2177,7 +2275,7 @@
         <w:ind w:left="5040" w:hanging="360"/>
       </w:pPr>
       <w:rPr>
-        <w:rFonts w:hint="default" w:ascii="Wingdings" w:hAnsi="Wingdings"/>
+        <w:rFonts w:ascii="Wingdings" w:hAnsi="Wingdings" w:hint="default"/>
       </w:rPr>
     </w:lvl>
     <w:lvl w:ilvl="6" w:tplc="0C0C0001" w:tentative="1">
@@ -2189,7 +2287,7 @@
         <w:ind w:left="5760" w:hanging="360"/>
       </w:pPr>
       <w:rPr>
-        <w:rFonts w:hint="default" w:ascii="Symbol" w:hAnsi="Symbol"/>
+        <w:rFonts w:ascii="Symbol" w:hAnsi="Symbol" w:hint="default"/>
       </w:rPr>
     </w:lvl>
     <w:lvl w:ilvl="7" w:tplc="0C0C0003" w:tentative="1">
@@ -2201,7 +2299,7 @@
         <w:ind w:left="6480" w:hanging="360"/>
       </w:pPr>
       <w:rPr>
-        <w:rFonts w:hint="default" w:ascii="Courier New" w:hAnsi="Courier New" w:cs="Courier New"/>
+        <w:rFonts w:ascii="Courier New" w:hAnsi="Courier New" w:cs="Courier New" w:hint="default"/>
       </w:rPr>
     </w:lvl>
     <w:lvl w:ilvl="8" w:tplc="0C0C0005" w:tentative="1">
@@ -2213,7 +2311,7 @@
         <w:ind w:left="7200" w:hanging="360"/>
       </w:pPr>
       <w:rPr>
-        <w:rFonts w:hint="default" w:ascii="Wingdings" w:hAnsi="Wingdings"/>
+        <w:rFonts w:ascii="Wingdings" w:hAnsi="Wingdings" w:hint="default"/>
       </w:rPr>
     </w:lvl>
   </w:abstractNum>
@@ -2230,7 +2328,7 @@
         <w:ind w:left="1428" w:hanging="360"/>
       </w:pPr>
       <w:rPr>
-        <w:rFonts w:hint="default" w:ascii="Symbol" w:hAnsi="Symbol"/>
+        <w:rFonts w:ascii="Symbol" w:hAnsi="Symbol" w:hint="default"/>
       </w:rPr>
     </w:lvl>
     <w:lvl w:ilvl="1" w:tplc="0C0C0003" w:tentative="1">
@@ -2242,7 +2340,7 @@
         <w:ind w:left="2148" w:hanging="360"/>
       </w:pPr>
       <w:rPr>
-        <w:rFonts w:hint="default" w:ascii="Courier New" w:hAnsi="Courier New" w:cs="Courier New"/>
+        <w:rFonts w:ascii="Courier New" w:hAnsi="Courier New" w:cs="Courier New" w:hint="default"/>
       </w:rPr>
     </w:lvl>
     <w:lvl w:ilvl="2" w:tplc="0C0C0005" w:tentative="1">
@@ -2254,7 +2352,7 @@
         <w:ind w:left="2868" w:hanging="360"/>
       </w:pPr>
       <w:rPr>
-        <w:rFonts w:hint="default" w:ascii="Wingdings" w:hAnsi="Wingdings"/>
+        <w:rFonts w:ascii="Wingdings" w:hAnsi="Wingdings" w:hint="default"/>
       </w:rPr>
     </w:lvl>
     <w:lvl w:ilvl="3" w:tplc="0C0C0001" w:tentative="1">
@@ -2266,7 +2364,7 @@
         <w:ind w:left="3588" w:hanging="360"/>
       </w:pPr>
       <w:rPr>
-        <w:rFonts w:hint="default" w:ascii="Symbol" w:hAnsi="Symbol"/>
+        <w:rFonts w:ascii="Symbol" w:hAnsi="Symbol" w:hint="default"/>
       </w:rPr>
     </w:lvl>
     <w:lvl w:ilvl="4" w:tplc="0C0C0003" w:tentative="1">
@@ -2278,7 +2376,7 @@
         <w:ind w:left="4308" w:hanging="360"/>
       </w:pPr>
       <w:rPr>
-        <w:rFonts w:hint="default" w:ascii="Courier New" w:hAnsi="Courier New" w:cs="Courier New"/>
+        <w:rFonts w:ascii="Courier New" w:hAnsi="Courier New" w:cs="Courier New" w:hint="default"/>
       </w:rPr>
     </w:lvl>
     <w:lvl w:ilvl="5" w:tplc="0C0C0005" w:tentative="1">
@@ -2290,7 +2388,7 @@
         <w:ind w:left="5028" w:hanging="360"/>
       </w:pPr>
       <w:rPr>
-        <w:rFonts w:hint="default" w:ascii="Wingdings" w:hAnsi="Wingdings"/>
+        <w:rFonts w:ascii="Wingdings" w:hAnsi="Wingdings" w:hint="default"/>
       </w:rPr>
     </w:lvl>
     <w:lvl w:ilvl="6" w:tplc="0C0C0001" w:tentative="1">
@@ -2302,7 +2400,7 @@
         <w:ind w:left="5748" w:hanging="360"/>
       </w:pPr>
       <w:rPr>
-        <w:rFonts w:hint="default" w:ascii="Symbol" w:hAnsi="Symbol"/>
+        <w:rFonts w:ascii="Symbol" w:hAnsi="Symbol" w:hint="default"/>
       </w:rPr>
     </w:lvl>
     <w:lvl w:ilvl="7" w:tplc="0C0C0003" w:tentative="1">
@@ -2314,7 +2412,7 @@
         <w:ind w:left="6468" w:hanging="360"/>
       </w:pPr>
       <w:rPr>
-        <w:rFonts w:hint="default" w:ascii="Courier New" w:hAnsi="Courier New" w:cs="Courier New"/>
+        <w:rFonts w:ascii="Courier New" w:hAnsi="Courier New" w:cs="Courier New" w:hint="default"/>
       </w:rPr>
     </w:lvl>
     <w:lvl w:ilvl="8" w:tplc="0C0C0005" w:tentative="1">
@@ -2326,7 +2424,7 @@
         <w:ind w:left="7188" w:hanging="360"/>
       </w:pPr>
       <w:rPr>
-        <w:rFonts w:hint="default" w:ascii="Wingdings" w:hAnsi="Wingdings"/>
+        <w:rFonts w:ascii="Wingdings" w:hAnsi="Wingdings" w:hint="default"/>
       </w:rPr>
     </w:lvl>
   </w:abstractNum>
@@ -2343,7 +2441,7 @@
         <w:ind w:left="720" w:hanging="360"/>
       </w:pPr>
       <w:rPr>
-        <w:rFonts w:hint="default" w:ascii="Symbol" w:hAnsi="Symbol"/>
+        <w:rFonts w:ascii="Symbol" w:hAnsi="Symbol" w:hint="default"/>
       </w:rPr>
     </w:lvl>
     <w:lvl w:ilvl="1" w:tplc="0C0C0003" w:tentative="1">
@@ -2355,7 +2453,7 @@
         <w:ind w:left="1440" w:hanging="360"/>
       </w:pPr>
       <w:rPr>
-        <w:rFonts w:hint="default" w:ascii="Courier New" w:hAnsi="Courier New" w:cs="Courier New"/>
+        <w:rFonts w:ascii="Courier New" w:hAnsi="Courier New" w:cs="Courier New" w:hint="default"/>
       </w:rPr>
     </w:lvl>
     <w:lvl w:ilvl="2" w:tplc="0C0C0005">
@@ -2367,7 +2465,7 @@
         <w:ind w:left="2160" w:hanging="360"/>
       </w:pPr>
       <w:rPr>
-        <w:rFonts w:hint="default" w:ascii="Wingdings" w:hAnsi="Wingdings"/>
+        <w:rFonts w:ascii="Wingdings" w:hAnsi="Wingdings" w:hint="default"/>
       </w:rPr>
     </w:lvl>
     <w:lvl w:ilvl="3" w:tplc="0C0C0001" w:tentative="1">
@@ -2379,7 +2477,7 @@
         <w:ind w:left="2880" w:hanging="360"/>
       </w:pPr>
       <w:rPr>
-        <w:rFonts w:hint="default" w:ascii="Symbol" w:hAnsi="Symbol"/>
+        <w:rFonts w:ascii="Symbol" w:hAnsi="Symbol" w:hint="default"/>
       </w:rPr>
     </w:lvl>
     <w:lvl w:ilvl="4" w:tplc="0C0C0003" w:tentative="1">
@@ -2391,7 +2489,7 @@
         <w:ind w:left="3600" w:hanging="360"/>
       </w:pPr>
       <w:rPr>
-        <w:rFonts w:hint="default" w:ascii="Courier New" w:hAnsi="Courier New" w:cs="Courier New"/>
+        <w:rFonts w:ascii="Courier New" w:hAnsi="Courier New" w:cs="Courier New" w:hint="default"/>
       </w:rPr>
     </w:lvl>
     <w:lvl w:ilvl="5" w:tplc="0C0C0005" w:tentative="1">
@@ -2403,7 +2501,7 @@
         <w:ind w:left="4320" w:hanging="360"/>
       </w:pPr>
       <w:rPr>
-        <w:rFonts w:hint="default" w:ascii="Wingdings" w:hAnsi="Wingdings"/>
+        <w:rFonts w:ascii="Wingdings" w:hAnsi="Wingdings" w:hint="default"/>
       </w:rPr>
     </w:lvl>
     <w:lvl w:ilvl="6" w:tplc="0C0C0001" w:tentative="1">
@@ -2415,7 +2513,7 @@
         <w:ind w:left="5040" w:hanging="360"/>
       </w:pPr>
       <w:rPr>
-        <w:rFonts w:hint="default" w:ascii="Symbol" w:hAnsi="Symbol"/>
+        <w:rFonts w:ascii="Symbol" w:hAnsi="Symbol" w:hint="default"/>
       </w:rPr>
     </w:lvl>
     <w:lvl w:ilvl="7" w:tplc="0C0C0003" w:tentative="1">
@@ -2427,7 +2525,7 @@
         <w:ind w:left="5760" w:hanging="360"/>
       </w:pPr>
       <w:rPr>
-        <w:rFonts w:hint="default" w:ascii="Courier New" w:hAnsi="Courier New" w:cs="Courier New"/>
+        <w:rFonts w:ascii="Courier New" w:hAnsi="Courier New" w:cs="Courier New" w:hint="default"/>
       </w:rPr>
     </w:lvl>
     <w:lvl w:ilvl="8" w:tplc="0C0C0005" w:tentative="1">
@@ -2439,7 +2537,7 @@
         <w:ind w:left="6480" w:hanging="360"/>
       </w:pPr>
       <w:rPr>
-        <w:rFonts w:hint="default" w:ascii="Wingdings" w:hAnsi="Wingdings"/>
+        <w:rFonts w:ascii="Wingdings" w:hAnsi="Wingdings" w:hint="default"/>
       </w:rPr>
     </w:lvl>
   </w:abstractNum>
@@ -2456,7 +2554,7 @@
         <w:ind w:left="720" w:hanging="360"/>
       </w:pPr>
       <w:rPr>
-        <w:rFonts w:hint="default" w:ascii="Symbol" w:hAnsi="Symbol"/>
+        <w:rFonts w:ascii="Symbol" w:hAnsi="Symbol" w:hint="default"/>
       </w:rPr>
     </w:lvl>
     <w:lvl w:ilvl="1" w:tplc="0C0C0003">
@@ -2468,7 +2566,7 @@
         <w:ind w:left="1440" w:hanging="360"/>
       </w:pPr>
       <w:rPr>
-        <w:rFonts w:hint="default" w:ascii="Courier New" w:hAnsi="Courier New" w:cs="Courier New"/>
+        <w:rFonts w:ascii="Courier New" w:hAnsi="Courier New" w:cs="Courier New" w:hint="default"/>
       </w:rPr>
     </w:lvl>
     <w:lvl w:ilvl="2" w:tplc="0C0C0005">
@@ -2480,7 +2578,7 @@
         <w:ind w:left="2160" w:hanging="360"/>
       </w:pPr>
       <w:rPr>
-        <w:rFonts w:hint="default" w:ascii="Wingdings" w:hAnsi="Wingdings"/>
+        <w:rFonts w:ascii="Wingdings" w:hAnsi="Wingdings" w:hint="default"/>
       </w:rPr>
     </w:lvl>
     <w:lvl w:ilvl="3" w:tplc="0C0C0001">
@@ -2492,7 +2590,7 @@
         <w:ind w:left="2880" w:hanging="360"/>
       </w:pPr>
       <w:rPr>
-        <w:rFonts w:hint="default" w:ascii="Symbol" w:hAnsi="Symbol"/>
+        <w:rFonts w:ascii="Symbol" w:hAnsi="Symbol" w:hint="default"/>
       </w:rPr>
     </w:lvl>
     <w:lvl w:ilvl="4" w:tplc="0C0C0003" w:tentative="1">
@@ -2504,7 +2602,7 @@
         <w:ind w:left="3600" w:hanging="360"/>
       </w:pPr>
       <w:rPr>
-        <w:rFonts w:hint="default" w:ascii="Courier New" w:hAnsi="Courier New" w:cs="Courier New"/>
+        <w:rFonts w:ascii="Courier New" w:hAnsi="Courier New" w:cs="Courier New" w:hint="default"/>
       </w:rPr>
     </w:lvl>
     <w:lvl w:ilvl="5" w:tplc="0C0C0005" w:tentative="1">
@@ -2516,7 +2614,7 @@
         <w:ind w:left="4320" w:hanging="360"/>
       </w:pPr>
       <w:rPr>
-        <w:rFonts w:hint="default" w:ascii="Wingdings" w:hAnsi="Wingdings"/>
+        <w:rFonts w:ascii="Wingdings" w:hAnsi="Wingdings" w:hint="default"/>
       </w:rPr>
     </w:lvl>
     <w:lvl w:ilvl="6" w:tplc="0C0C0001" w:tentative="1">
@@ -2528,7 +2626,7 @@
         <w:ind w:left="5040" w:hanging="360"/>
       </w:pPr>
       <w:rPr>
-        <w:rFonts w:hint="default" w:ascii="Symbol" w:hAnsi="Symbol"/>
+        <w:rFonts w:ascii="Symbol" w:hAnsi="Symbol" w:hint="default"/>
       </w:rPr>
     </w:lvl>
     <w:lvl w:ilvl="7" w:tplc="0C0C0003" w:tentative="1">
@@ -2540,7 +2638,7 @@
         <w:ind w:left="5760" w:hanging="360"/>
       </w:pPr>
       <w:rPr>
-        <w:rFonts w:hint="default" w:ascii="Courier New" w:hAnsi="Courier New" w:cs="Courier New"/>
+        <w:rFonts w:ascii="Courier New" w:hAnsi="Courier New" w:cs="Courier New" w:hint="default"/>
       </w:rPr>
     </w:lvl>
     <w:lvl w:ilvl="8" w:tplc="0C0C0005" w:tentative="1">
@@ -2552,7 +2650,7 @@
         <w:ind w:left="6480" w:hanging="360"/>
       </w:pPr>
       <w:rPr>
-        <w:rFonts w:hint="default" w:ascii="Wingdings" w:hAnsi="Wingdings"/>
+        <w:rFonts w:ascii="Wingdings" w:hAnsi="Wingdings" w:hint="default"/>
       </w:rPr>
     </w:lvl>
   </w:abstractNum>
@@ -2572,7 +2670,7 @@
         <w:ind w:left="1068" w:hanging="360"/>
       </w:pPr>
       <w:rPr>
-        <w:rFonts w:hint="default" w:ascii="Wingdings" w:hAnsi="Wingdings"/>
+        <w:rFonts w:ascii="Wingdings" w:hAnsi="Wingdings" w:hint="default"/>
       </w:rPr>
     </w:lvl>
     <w:lvl w:ilvl="1" w:tplc="040C0003" w:tentative="1">
@@ -2587,7 +2685,7 @@
         <w:ind w:left="1788" w:hanging="360"/>
       </w:pPr>
       <w:rPr>
-        <w:rFonts w:hint="default" w:ascii="Courier New" w:hAnsi="Courier New" w:cs="Courier New"/>
+        <w:rFonts w:ascii="Courier New" w:hAnsi="Courier New" w:cs="Courier New" w:hint="default"/>
       </w:rPr>
     </w:lvl>
     <w:lvl w:ilvl="2" w:tplc="040C0005" w:tentative="1">
@@ -2602,7 +2700,7 @@
         <w:ind w:left="2508" w:hanging="360"/>
       </w:pPr>
       <w:rPr>
-        <w:rFonts w:hint="default" w:ascii="Wingdings" w:hAnsi="Wingdings"/>
+        <w:rFonts w:ascii="Wingdings" w:hAnsi="Wingdings" w:hint="default"/>
       </w:rPr>
     </w:lvl>
     <w:lvl w:ilvl="3" w:tplc="040C0001" w:tentative="1">
@@ -2617,7 +2715,7 @@
         <w:ind w:left="3228" w:hanging="360"/>
       </w:pPr>
       <w:rPr>
-        <w:rFonts w:hint="default" w:ascii="Symbol" w:hAnsi="Symbol"/>
+        <w:rFonts w:ascii="Symbol" w:hAnsi="Symbol" w:hint="default"/>
       </w:rPr>
     </w:lvl>
     <w:lvl w:ilvl="4" w:tplc="040C0003" w:tentative="1">
@@ -2632,7 +2730,7 @@
         <w:ind w:left="3948" w:hanging="360"/>
       </w:pPr>
       <w:rPr>
-        <w:rFonts w:hint="default" w:ascii="Courier New" w:hAnsi="Courier New" w:cs="Courier New"/>
+        <w:rFonts w:ascii="Courier New" w:hAnsi="Courier New" w:cs="Courier New" w:hint="default"/>
       </w:rPr>
     </w:lvl>
     <w:lvl w:ilvl="5" w:tplc="040C0005" w:tentative="1">
@@ -2647,7 +2745,7 @@
         <w:ind w:left="4668" w:hanging="360"/>
       </w:pPr>
       <w:rPr>
-        <w:rFonts w:hint="default" w:ascii="Wingdings" w:hAnsi="Wingdings"/>
+        <w:rFonts w:ascii="Wingdings" w:hAnsi="Wingdings" w:hint="default"/>
       </w:rPr>
     </w:lvl>
     <w:lvl w:ilvl="6" w:tplc="040C0001" w:tentative="1">
@@ -2662,7 +2760,7 @@
         <w:ind w:left="5388" w:hanging="360"/>
       </w:pPr>
       <w:rPr>
-        <w:rFonts w:hint="default" w:ascii="Symbol" w:hAnsi="Symbol"/>
+        <w:rFonts w:ascii="Symbol" w:hAnsi="Symbol" w:hint="default"/>
       </w:rPr>
     </w:lvl>
     <w:lvl w:ilvl="7" w:tplc="040C0003" w:tentative="1">
@@ -2677,7 +2775,7 @@
         <w:ind w:left="6108" w:hanging="360"/>
       </w:pPr>
       <w:rPr>
-        <w:rFonts w:hint="default" w:ascii="Courier New" w:hAnsi="Courier New" w:cs="Courier New"/>
+        <w:rFonts w:ascii="Courier New" w:hAnsi="Courier New" w:cs="Courier New" w:hint="default"/>
       </w:rPr>
     </w:lvl>
     <w:lvl w:ilvl="8" w:tplc="040C0005" w:tentative="1">
@@ -2692,7 +2790,7 @@
         <w:ind w:left="6828" w:hanging="360"/>
       </w:pPr>
       <w:rPr>
-        <w:rFonts w:hint="default" w:ascii="Wingdings" w:hAnsi="Wingdings"/>
+        <w:rFonts w:ascii="Wingdings" w:hAnsi="Wingdings" w:hint="default"/>
       </w:rPr>
     </w:lvl>
   </w:abstractNum>
@@ -2709,7 +2807,7 @@
         <w:ind w:left="1428" w:hanging="360"/>
       </w:pPr>
       <w:rPr>
-        <w:rFonts w:hint="default" w:ascii="Symbol" w:hAnsi="Symbol"/>
+        <w:rFonts w:ascii="Symbol" w:hAnsi="Symbol" w:hint="default"/>
       </w:rPr>
     </w:lvl>
     <w:lvl w:ilvl="1" w:tplc="0C0C0003" w:tentative="1">
@@ -2721,7 +2819,7 @@
         <w:ind w:left="2148" w:hanging="360"/>
       </w:pPr>
       <w:rPr>
-        <w:rFonts w:hint="default" w:ascii="Courier New" w:hAnsi="Courier New" w:cs="Courier New"/>
+        <w:rFonts w:ascii="Courier New" w:hAnsi="Courier New" w:cs="Courier New" w:hint="default"/>
       </w:rPr>
     </w:lvl>
     <w:lvl w:ilvl="2" w:tplc="0C0C0005" w:tentative="1">
@@ -2733,7 +2831,7 @@
         <w:ind w:left="2868" w:hanging="360"/>
       </w:pPr>
       <w:rPr>
-        <w:rFonts w:hint="default" w:ascii="Wingdings" w:hAnsi="Wingdings"/>
+        <w:rFonts w:ascii="Wingdings" w:hAnsi="Wingdings" w:hint="default"/>
       </w:rPr>
     </w:lvl>
     <w:lvl w:ilvl="3" w:tplc="0C0C0001" w:tentative="1">
@@ -2745,7 +2843,7 @@
         <w:ind w:left="3588" w:hanging="360"/>
       </w:pPr>
       <w:rPr>
-        <w:rFonts w:hint="default" w:ascii="Symbol" w:hAnsi="Symbol"/>
+        <w:rFonts w:ascii="Symbol" w:hAnsi="Symbol" w:hint="default"/>
       </w:rPr>
     </w:lvl>
     <w:lvl w:ilvl="4" w:tplc="0C0C0003" w:tentative="1">
@@ -2757,7 +2855,7 @@
         <w:ind w:left="4308" w:hanging="360"/>
       </w:pPr>
       <w:rPr>
-        <w:rFonts w:hint="default" w:ascii="Courier New" w:hAnsi="Courier New" w:cs="Courier New"/>
+        <w:rFonts w:ascii="Courier New" w:hAnsi="Courier New" w:cs="Courier New" w:hint="default"/>
       </w:rPr>
     </w:lvl>
     <w:lvl w:ilvl="5" w:tplc="0C0C0005" w:tentative="1">
@@ -2769,7 +2867,7 @@
         <w:ind w:left="5028" w:hanging="360"/>
       </w:pPr>
       <w:rPr>
-        <w:rFonts w:hint="default" w:ascii="Wingdings" w:hAnsi="Wingdings"/>
+        <w:rFonts w:ascii="Wingdings" w:hAnsi="Wingdings" w:hint="default"/>
       </w:rPr>
     </w:lvl>
     <w:lvl w:ilvl="6" w:tplc="0C0C0001" w:tentative="1">
@@ -2781,7 +2879,7 @@
         <w:ind w:left="5748" w:hanging="360"/>
       </w:pPr>
       <w:rPr>
-        <w:rFonts w:hint="default" w:ascii="Symbol" w:hAnsi="Symbol"/>
+        <w:rFonts w:ascii="Symbol" w:hAnsi="Symbol" w:hint="default"/>
       </w:rPr>
     </w:lvl>
     <w:lvl w:ilvl="7" w:tplc="0C0C0003" w:tentative="1">
@@ -2793,7 +2891,7 @@
         <w:ind w:left="6468" w:hanging="360"/>
       </w:pPr>
       <w:rPr>
-        <w:rFonts w:hint="default" w:ascii="Courier New" w:hAnsi="Courier New" w:cs="Courier New"/>
+        <w:rFonts w:ascii="Courier New" w:hAnsi="Courier New" w:cs="Courier New" w:hint="default"/>
       </w:rPr>
     </w:lvl>
     <w:lvl w:ilvl="8" w:tplc="0C0C0005" w:tentative="1">
@@ -2805,7 +2903,7 @@
         <w:ind w:left="7188" w:hanging="360"/>
       </w:pPr>
       <w:rPr>
-        <w:rFonts w:hint="default" w:ascii="Wingdings" w:hAnsi="Wingdings"/>
+        <w:rFonts w:ascii="Wingdings" w:hAnsi="Wingdings" w:hint="default"/>
       </w:rPr>
     </w:lvl>
   </w:abstractNum>
@@ -2822,7 +2920,7 @@
         <w:ind w:left="1440" w:hanging="360"/>
       </w:pPr>
       <w:rPr>
-        <w:rFonts w:hint="default" w:ascii="Symbol" w:hAnsi="Symbol"/>
+        <w:rFonts w:ascii="Symbol" w:hAnsi="Symbol" w:hint="default"/>
       </w:rPr>
     </w:lvl>
     <w:lvl w:ilvl="1" w:tplc="0C0C0003" w:tentative="1">
@@ -2834,7 +2932,7 @@
         <w:ind w:left="2160" w:hanging="360"/>
       </w:pPr>
       <w:rPr>
-        <w:rFonts w:hint="default" w:ascii="Courier New" w:hAnsi="Courier New" w:cs="Courier New"/>
+        <w:rFonts w:ascii="Courier New" w:hAnsi="Courier New" w:cs="Courier New" w:hint="default"/>
       </w:rPr>
     </w:lvl>
     <w:lvl w:ilvl="2" w:tplc="0C0C0005" w:tentative="1">
@@ -2846,7 +2944,7 @@
         <w:ind w:left="2880" w:hanging="360"/>
       </w:pPr>
       <w:rPr>
-        <w:rFonts w:hint="default" w:ascii="Wingdings" w:hAnsi="Wingdings"/>
+        <w:rFonts w:ascii="Wingdings" w:hAnsi="Wingdings" w:hint="default"/>
       </w:rPr>
     </w:lvl>
     <w:lvl w:ilvl="3" w:tplc="0C0C0001" w:tentative="1">
@@ -2858,7 +2956,7 @@
         <w:ind w:left="3600" w:hanging="360"/>
       </w:pPr>
       <w:rPr>
-        <w:rFonts w:hint="default" w:ascii="Symbol" w:hAnsi="Symbol"/>
+        <w:rFonts w:ascii="Symbol" w:hAnsi="Symbol" w:hint="default"/>
       </w:rPr>
     </w:lvl>
     <w:lvl w:ilvl="4" w:tplc="0C0C0003" w:tentative="1">
@@ -2870,7 +2968,7 @@
         <w:ind w:left="4320" w:hanging="360"/>
       </w:pPr>
       <w:rPr>
-        <w:rFonts w:hint="default" w:ascii="Courier New" w:hAnsi="Courier New" w:cs="Courier New"/>
+        <w:rFonts w:ascii="Courier New" w:hAnsi="Courier New" w:cs="Courier New" w:hint="default"/>
       </w:rPr>
     </w:lvl>
     <w:lvl w:ilvl="5" w:tplc="0C0C0005" w:tentative="1">
@@ -2882,7 +2980,7 @@
         <w:ind w:left="5040" w:hanging="360"/>
       </w:pPr>
       <w:rPr>
-        <w:rFonts w:hint="default" w:ascii="Wingdings" w:hAnsi="Wingdings"/>
+        <w:rFonts w:ascii="Wingdings" w:hAnsi="Wingdings" w:hint="default"/>
       </w:rPr>
     </w:lvl>
     <w:lvl w:ilvl="6" w:tplc="0C0C0001" w:tentative="1">
@@ -2894,7 +2992,7 @@
         <w:ind w:left="5760" w:hanging="360"/>
       </w:pPr>
       <w:rPr>
-        <w:rFonts w:hint="default" w:ascii="Symbol" w:hAnsi="Symbol"/>
+        <w:rFonts w:ascii="Symbol" w:hAnsi="Symbol" w:hint="default"/>
       </w:rPr>
     </w:lvl>
     <w:lvl w:ilvl="7" w:tplc="0C0C0003" w:tentative="1">
@@ -2906,7 +3004,7 @@
         <w:ind w:left="6480" w:hanging="360"/>
       </w:pPr>
       <w:rPr>
-        <w:rFonts w:hint="default" w:ascii="Courier New" w:hAnsi="Courier New" w:cs="Courier New"/>
+        <w:rFonts w:ascii="Courier New" w:hAnsi="Courier New" w:cs="Courier New" w:hint="default"/>
       </w:rPr>
     </w:lvl>
     <w:lvl w:ilvl="8" w:tplc="0C0C0005" w:tentative="1">
@@ -2918,7 +3016,7 @@
         <w:ind w:left="7200" w:hanging="360"/>
       </w:pPr>
       <w:rPr>
-        <w:rFonts w:hint="default" w:ascii="Wingdings" w:hAnsi="Wingdings"/>
+        <w:rFonts w:ascii="Wingdings" w:hAnsi="Wingdings" w:hint="default"/>
       </w:rPr>
     </w:lvl>
   </w:abstractNum>
@@ -2935,7 +3033,7 @@
         <w:ind w:left="360" w:hanging="360"/>
       </w:pPr>
       <w:rPr>
-        <w:rFonts w:hint="default" w:ascii="Symbol" w:hAnsi="Symbol"/>
+        <w:rFonts w:ascii="Symbol" w:hAnsi="Symbol" w:hint="default"/>
       </w:rPr>
     </w:lvl>
     <w:lvl w:ilvl="1" w:tplc="10090003" w:tentative="1">
@@ -2947,7 +3045,7 @@
         <w:ind w:left="1080" w:hanging="360"/>
       </w:pPr>
       <w:rPr>
-        <w:rFonts w:hint="default" w:ascii="Courier New" w:hAnsi="Courier New" w:cs="Courier New"/>
+        <w:rFonts w:ascii="Courier New" w:hAnsi="Courier New" w:cs="Courier New" w:hint="default"/>
       </w:rPr>
     </w:lvl>
     <w:lvl w:ilvl="2" w:tplc="10090005" w:tentative="1">
@@ -2959,7 +3057,7 @@
         <w:ind w:left="1800" w:hanging="360"/>
       </w:pPr>
       <w:rPr>
-        <w:rFonts w:hint="default" w:ascii="Wingdings" w:hAnsi="Wingdings"/>
+        <w:rFonts w:ascii="Wingdings" w:hAnsi="Wingdings" w:hint="default"/>
       </w:rPr>
     </w:lvl>
     <w:lvl w:ilvl="3" w:tplc="10090001" w:tentative="1">
@@ -2971,7 +3069,7 @@
         <w:ind w:left="2520" w:hanging="360"/>
       </w:pPr>
       <w:rPr>
-        <w:rFonts w:hint="default" w:ascii="Symbol" w:hAnsi="Symbol"/>
+        <w:rFonts w:ascii="Symbol" w:hAnsi="Symbol" w:hint="default"/>
       </w:rPr>
     </w:lvl>
     <w:lvl w:ilvl="4" w:tplc="10090003" w:tentative="1">
@@ -2983,7 +3081,7 @@
         <w:ind w:left="3240" w:hanging="360"/>
       </w:pPr>
       <w:rPr>
-        <w:rFonts w:hint="default" w:ascii="Courier New" w:hAnsi="Courier New" w:cs="Courier New"/>
+        <w:rFonts w:ascii="Courier New" w:hAnsi="Courier New" w:cs="Courier New" w:hint="default"/>
       </w:rPr>
     </w:lvl>
     <w:lvl w:ilvl="5" w:tplc="10090005" w:tentative="1">
@@ -2995,7 +3093,7 @@
         <w:ind w:left="3960" w:hanging="360"/>
       </w:pPr>
       <w:rPr>
-        <w:rFonts w:hint="default" w:ascii="Wingdings" w:hAnsi="Wingdings"/>
+        <w:rFonts w:ascii="Wingdings" w:hAnsi="Wingdings" w:hint="default"/>
       </w:rPr>
     </w:lvl>
     <w:lvl w:ilvl="6" w:tplc="10090001" w:tentative="1">
@@ -3007,7 +3105,7 @@
         <w:ind w:left="4680" w:hanging="360"/>
       </w:pPr>
       <w:rPr>
-        <w:rFonts w:hint="default" w:ascii="Symbol" w:hAnsi="Symbol"/>
+        <w:rFonts w:ascii="Symbol" w:hAnsi="Symbol" w:hint="default"/>
       </w:rPr>
     </w:lvl>
     <w:lvl w:ilvl="7" w:tplc="10090003" w:tentative="1">
@@ -3019,7 +3117,7 @@
         <w:ind w:left="5400" w:hanging="360"/>
       </w:pPr>
       <w:rPr>
-        <w:rFonts w:hint="default" w:ascii="Courier New" w:hAnsi="Courier New" w:cs="Courier New"/>
+        <w:rFonts w:ascii="Courier New" w:hAnsi="Courier New" w:cs="Courier New" w:hint="default"/>
       </w:rPr>
     </w:lvl>
     <w:lvl w:ilvl="8" w:tplc="10090005" w:tentative="1">
@@ -3031,7 +3129,7 @@
         <w:ind w:left="6120" w:hanging="360"/>
       </w:pPr>
       <w:rPr>
-        <w:rFonts w:hint="default" w:ascii="Wingdings" w:hAnsi="Wingdings"/>
+        <w:rFonts w:ascii="Wingdings" w:hAnsi="Wingdings" w:hint="default"/>
       </w:rPr>
     </w:lvl>
   </w:abstractNum>
@@ -3051,7 +3149,7 @@
         <w:ind w:left="720" w:hanging="360"/>
       </w:pPr>
       <w:rPr>
-        <w:rFonts w:hint="default" w:ascii="Wingdings" w:hAnsi="Wingdings"/>
+        <w:rFonts w:ascii="Wingdings" w:hAnsi="Wingdings" w:hint="default"/>
       </w:rPr>
     </w:lvl>
     <w:lvl w:ilvl="1" w:tplc="040C0003">
@@ -3066,7 +3164,7 @@
         <w:ind w:left="1440" w:hanging="360"/>
       </w:pPr>
       <w:rPr>
-        <w:rFonts w:hint="default" w:ascii="Courier New" w:hAnsi="Courier New" w:cs="Courier New"/>
+        <w:rFonts w:ascii="Courier New" w:hAnsi="Courier New" w:cs="Courier New" w:hint="default"/>
       </w:rPr>
     </w:lvl>
     <w:lvl w:ilvl="2" w:tplc="040C0005">
@@ -3081,7 +3179,7 @@
         <w:ind w:left="2160" w:hanging="360"/>
       </w:pPr>
       <w:rPr>
-        <w:rFonts w:hint="default" w:ascii="Wingdings" w:hAnsi="Wingdings"/>
+        <w:rFonts w:ascii="Wingdings" w:hAnsi="Wingdings" w:hint="default"/>
       </w:rPr>
     </w:lvl>
     <w:lvl w:ilvl="3" w:tplc="040C0001" w:tentative="1">
@@ -3096,7 +3194,7 @@
         <w:ind w:left="2880" w:hanging="360"/>
       </w:pPr>
       <w:rPr>
-        <w:rFonts w:hint="default" w:ascii="Symbol" w:hAnsi="Symbol"/>
+        <w:rFonts w:ascii="Symbol" w:hAnsi="Symbol" w:hint="default"/>
       </w:rPr>
     </w:lvl>
     <w:lvl w:ilvl="4" w:tplc="040C0003" w:tentative="1">
@@ -3111,7 +3209,7 @@
         <w:ind w:left="3600" w:hanging="360"/>
       </w:pPr>
       <w:rPr>
-        <w:rFonts w:hint="default" w:ascii="Courier New" w:hAnsi="Courier New" w:cs="Courier New"/>
+        <w:rFonts w:ascii="Courier New" w:hAnsi="Courier New" w:cs="Courier New" w:hint="default"/>
       </w:rPr>
     </w:lvl>
     <w:lvl w:ilvl="5" w:tplc="040C0005" w:tentative="1">
@@ -3126,7 +3224,7 @@
         <w:ind w:left="4320" w:hanging="360"/>
       </w:pPr>
       <w:rPr>
-        <w:rFonts w:hint="default" w:ascii="Wingdings" w:hAnsi="Wingdings"/>
+        <w:rFonts w:ascii="Wingdings" w:hAnsi="Wingdings" w:hint="default"/>
       </w:rPr>
     </w:lvl>
     <w:lvl w:ilvl="6" w:tplc="040C0001" w:tentative="1">
@@ -3141,7 +3239,7 @@
         <w:ind w:left="5040" w:hanging="360"/>
       </w:pPr>
       <w:rPr>
-        <w:rFonts w:hint="default" w:ascii="Symbol" w:hAnsi="Symbol"/>
+        <w:rFonts w:ascii="Symbol" w:hAnsi="Symbol" w:hint="default"/>
       </w:rPr>
     </w:lvl>
     <w:lvl w:ilvl="7" w:tplc="040C0003" w:tentative="1">
@@ -3156,7 +3254,7 @@
         <w:ind w:left="5760" w:hanging="360"/>
       </w:pPr>
       <w:rPr>
-        <w:rFonts w:hint="default" w:ascii="Courier New" w:hAnsi="Courier New" w:cs="Courier New"/>
+        <w:rFonts w:ascii="Courier New" w:hAnsi="Courier New" w:cs="Courier New" w:hint="default"/>
       </w:rPr>
     </w:lvl>
     <w:lvl w:ilvl="8" w:tplc="040C0005" w:tentative="1">
@@ -3171,7 +3269,7 @@
         <w:ind w:left="6480" w:hanging="360"/>
       </w:pPr>
       <w:rPr>
-        <w:rFonts w:hint="default" w:ascii="Wingdings" w:hAnsi="Wingdings"/>
+        <w:rFonts w:ascii="Wingdings" w:hAnsi="Wingdings" w:hint="default"/>
       </w:rPr>
     </w:lvl>
   </w:abstractNum>
@@ -3188,7 +3286,7 @@
         <w:ind w:left="1428" w:hanging="360"/>
       </w:pPr>
       <w:rPr>
-        <w:rFonts w:hint="default" w:ascii="Symbol" w:hAnsi="Symbol"/>
+        <w:rFonts w:ascii="Symbol" w:hAnsi="Symbol" w:hint="default"/>
       </w:rPr>
     </w:lvl>
     <w:lvl w:ilvl="1" w:tplc="0C0C0003" w:tentative="1">
@@ -3200,7 +3298,7 @@
         <w:ind w:left="2148" w:hanging="360"/>
       </w:pPr>
       <w:rPr>
-        <w:rFonts w:hint="default" w:ascii="Courier New" w:hAnsi="Courier New" w:cs="Courier New"/>
+        <w:rFonts w:ascii="Courier New" w:hAnsi="Courier New" w:cs="Courier New" w:hint="default"/>
       </w:rPr>
     </w:lvl>
     <w:lvl w:ilvl="2" w:tplc="0C0C0005" w:tentative="1">
@@ -3212,7 +3310,7 @@
         <w:ind w:left="2868" w:hanging="360"/>
       </w:pPr>
       <w:rPr>
-        <w:rFonts w:hint="default" w:ascii="Wingdings" w:hAnsi="Wingdings"/>
+        <w:rFonts w:ascii="Wingdings" w:hAnsi="Wingdings" w:hint="default"/>
       </w:rPr>
     </w:lvl>
     <w:lvl w:ilvl="3" w:tplc="0C0C0001" w:tentative="1">
@@ -3224,7 +3322,7 @@
         <w:ind w:left="3588" w:hanging="360"/>
       </w:pPr>
       <w:rPr>
-        <w:rFonts w:hint="default" w:ascii="Symbol" w:hAnsi="Symbol"/>
+        <w:rFonts w:ascii="Symbol" w:hAnsi="Symbol" w:hint="default"/>
       </w:rPr>
     </w:lvl>
     <w:lvl w:ilvl="4" w:tplc="0C0C0003" w:tentative="1">
@@ -3236,7 +3334,7 @@
         <w:ind w:left="4308" w:hanging="360"/>
       </w:pPr>
       <w:rPr>
-        <w:rFonts w:hint="default" w:ascii="Courier New" w:hAnsi="Courier New" w:cs="Courier New"/>
+        <w:rFonts w:ascii="Courier New" w:hAnsi="Courier New" w:cs="Courier New" w:hint="default"/>
       </w:rPr>
     </w:lvl>
     <w:lvl w:ilvl="5" w:tplc="0C0C0005" w:tentative="1">
@@ -3248,7 +3346,7 @@
         <w:ind w:left="5028" w:hanging="360"/>
       </w:pPr>
       <w:rPr>
-        <w:rFonts w:hint="default" w:ascii="Wingdings" w:hAnsi="Wingdings"/>
+        <w:rFonts w:ascii="Wingdings" w:hAnsi="Wingdings" w:hint="default"/>
       </w:rPr>
     </w:lvl>
     <w:lvl w:ilvl="6" w:tplc="0C0C0001" w:tentative="1">
@@ -3260,7 +3358,7 @@
         <w:ind w:left="5748" w:hanging="360"/>
       </w:pPr>
       <w:rPr>
-        <w:rFonts w:hint="default" w:ascii="Symbol" w:hAnsi="Symbol"/>
+        <w:rFonts w:ascii="Symbol" w:hAnsi="Symbol" w:hint="default"/>
       </w:rPr>
     </w:lvl>
     <w:lvl w:ilvl="7" w:tplc="0C0C0003" w:tentative="1">
@@ -3272,7 +3370,7 @@
         <w:ind w:left="6468" w:hanging="360"/>
       </w:pPr>
       <w:rPr>
-        <w:rFonts w:hint="default" w:ascii="Courier New" w:hAnsi="Courier New" w:cs="Courier New"/>
+        <w:rFonts w:ascii="Courier New" w:hAnsi="Courier New" w:cs="Courier New" w:hint="default"/>
       </w:rPr>
     </w:lvl>
     <w:lvl w:ilvl="8" w:tplc="0C0C0005" w:tentative="1">
@@ -3284,7 +3382,7 @@
         <w:ind w:left="7188" w:hanging="360"/>
       </w:pPr>
       <w:rPr>
-        <w:rFonts w:hint="default" w:ascii="Wingdings" w:hAnsi="Wingdings"/>
+        <w:rFonts w:ascii="Wingdings" w:hAnsi="Wingdings" w:hint="default"/>
       </w:rPr>
     </w:lvl>
   </w:abstractNum>
@@ -3301,7 +3399,7 @@
         <w:ind w:left="1428" w:hanging="360"/>
       </w:pPr>
       <w:rPr>
-        <w:rFonts w:hint="default" w:ascii="Symbol" w:hAnsi="Symbol"/>
+        <w:rFonts w:ascii="Symbol" w:hAnsi="Symbol" w:hint="default"/>
       </w:rPr>
     </w:lvl>
     <w:lvl w:ilvl="1" w:tplc="0C0C0003" w:tentative="1">
@@ -3313,7 +3411,7 @@
         <w:ind w:left="2148" w:hanging="360"/>
       </w:pPr>
       <w:rPr>
-        <w:rFonts w:hint="default" w:ascii="Courier New" w:hAnsi="Courier New" w:cs="Courier New"/>
+        <w:rFonts w:ascii="Courier New" w:hAnsi="Courier New" w:cs="Courier New" w:hint="default"/>
       </w:rPr>
     </w:lvl>
     <w:lvl w:ilvl="2" w:tplc="0C0C0005" w:tentative="1">
@@ -3325,7 +3423,7 @@
         <w:ind w:left="2868" w:hanging="360"/>
       </w:pPr>
       <w:rPr>
-        <w:rFonts w:hint="default" w:ascii="Wingdings" w:hAnsi="Wingdings"/>
+        <w:rFonts w:ascii="Wingdings" w:hAnsi="Wingdings" w:hint="default"/>
       </w:rPr>
     </w:lvl>
     <w:lvl w:ilvl="3" w:tplc="0C0C0001" w:tentative="1">
@@ -3337,7 +3435,7 @@
         <w:ind w:left="3588" w:hanging="360"/>
       </w:pPr>
       <w:rPr>
-        <w:rFonts w:hint="default" w:ascii="Symbol" w:hAnsi="Symbol"/>
+        <w:rFonts w:ascii="Symbol" w:hAnsi="Symbol" w:hint="default"/>
       </w:rPr>
     </w:lvl>
     <w:lvl w:ilvl="4" w:tplc="0C0C0003" w:tentative="1">
@@ -3349,7 +3447,7 @@
         <w:ind w:left="4308" w:hanging="360"/>
       </w:pPr>
       <w:rPr>
-        <w:rFonts w:hint="default" w:ascii="Courier New" w:hAnsi="Courier New" w:cs="Courier New"/>
+        <w:rFonts w:ascii="Courier New" w:hAnsi="Courier New" w:cs="Courier New" w:hint="default"/>
       </w:rPr>
     </w:lvl>
     <w:lvl w:ilvl="5" w:tplc="0C0C0005" w:tentative="1">
@@ -3361,7 +3459,7 @@
         <w:ind w:left="5028" w:hanging="360"/>
       </w:pPr>
       <w:rPr>
-        <w:rFonts w:hint="default" w:ascii="Wingdings" w:hAnsi="Wingdings"/>
+        <w:rFonts w:ascii="Wingdings" w:hAnsi="Wingdings" w:hint="default"/>
       </w:rPr>
     </w:lvl>
     <w:lvl w:ilvl="6" w:tplc="0C0C0001" w:tentative="1">
@@ -3373,7 +3471,7 @@
         <w:ind w:left="5748" w:hanging="360"/>
       </w:pPr>
       <w:rPr>
-        <w:rFonts w:hint="default" w:ascii="Symbol" w:hAnsi="Symbol"/>
+        <w:rFonts w:ascii="Symbol" w:hAnsi="Symbol" w:hint="default"/>
       </w:rPr>
     </w:lvl>
     <w:lvl w:ilvl="7" w:tplc="0C0C0003" w:tentative="1">
@@ -3385,7 +3483,7 @@
         <w:ind w:left="6468" w:hanging="360"/>
       </w:pPr>
       <w:rPr>
-        <w:rFonts w:hint="default" w:ascii="Courier New" w:hAnsi="Courier New" w:cs="Courier New"/>
+        <w:rFonts w:ascii="Courier New" w:hAnsi="Courier New" w:cs="Courier New" w:hint="default"/>
       </w:rPr>
     </w:lvl>
     <w:lvl w:ilvl="8" w:tplc="0C0C0005" w:tentative="1">
@@ -3397,7 +3495,7 @@
         <w:ind w:left="7188" w:hanging="360"/>
       </w:pPr>
       <w:rPr>
-        <w:rFonts w:hint="default" w:ascii="Wingdings" w:hAnsi="Wingdings"/>
+        <w:rFonts w:ascii="Wingdings" w:hAnsi="Wingdings" w:hint="default"/>
       </w:rPr>
     </w:lvl>
   </w:abstractNum>
@@ -3417,7 +3515,7 @@
         <w:ind w:left="851" w:hanging="284"/>
       </w:pPr>
       <w:rPr>
-        <w:rFonts w:hint="default" w:ascii="Symbol" w:hAnsi="Symbol"/>
+        <w:rFonts w:ascii="Symbol" w:hAnsi="Symbol" w:hint="default"/>
       </w:rPr>
     </w:lvl>
     <w:lvl w:ilvl="1" w:tplc="040C0003" w:tentative="1">
@@ -3432,7 +3530,7 @@
         <w:ind w:left="1440" w:hanging="360"/>
       </w:pPr>
       <w:rPr>
-        <w:rFonts w:hint="default" w:ascii="Courier New" w:hAnsi="Courier New" w:cs="Courier New"/>
+        <w:rFonts w:ascii="Courier New" w:hAnsi="Courier New" w:cs="Courier New" w:hint="default"/>
       </w:rPr>
     </w:lvl>
     <w:lvl w:ilvl="2" w:tplc="040C0005" w:tentative="1">
@@ -3447,7 +3545,7 @@
         <w:ind w:left="2160" w:hanging="360"/>
       </w:pPr>
       <w:rPr>
-        <w:rFonts w:hint="default" w:ascii="Wingdings" w:hAnsi="Wingdings"/>
+        <w:rFonts w:ascii="Wingdings" w:hAnsi="Wingdings" w:hint="default"/>
       </w:rPr>
     </w:lvl>
     <w:lvl w:ilvl="3" w:tplc="040C0001" w:tentative="1">
@@ -3462,7 +3560,7 @@
         <w:ind w:left="2880" w:hanging="360"/>
       </w:pPr>
       <w:rPr>
-        <w:rFonts w:hint="default" w:ascii="Symbol" w:hAnsi="Symbol"/>
+        <w:rFonts w:ascii="Symbol" w:hAnsi="Symbol" w:hint="default"/>
       </w:rPr>
     </w:lvl>
     <w:lvl w:ilvl="4" w:tplc="040C0003" w:tentative="1">
@@ -3477,7 +3575,7 @@
         <w:ind w:left="3600" w:hanging="360"/>
       </w:pPr>
       <w:rPr>
-        <w:rFonts w:hint="default" w:ascii="Courier New" w:hAnsi="Courier New" w:cs="Courier New"/>
+        <w:rFonts w:ascii="Courier New" w:hAnsi="Courier New" w:cs="Courier New" w:hint="default"/>
       </w:rPr>
     </w:lvl>
     <w:lvl w:ilvl="5" w:tplc="040C0005" w:tentative="1">
@@ -3492,7 +3590,7 @@
         <w:ind w:left="4320" w:hanging="360"/>
       </w:pPr>
       <w:rPr>
-        <w:rFonts w:hint="default" w:ascii="Wingdings" w:hAnsi="Wingdings"/>
+        <w:rFonts w:ascii="Wingdings" w:hAnsi="Wingdings" w:hint="default"/>
       </w:rPr>
     </w:lvl>
     <w:lvl w:ilvl="6" w:tplc="040C0001" w:tentative="1">
@@ -3507,7 +3605,7 @@
         <w:ind w:left="5040" w:hanging="360"/>
       </w:pPr>
       <w:rPr>
-        <w:rFonts w:hint="default" w:ascii="Symbol" w:hAnsi="Symbol"/>
+        <w:rFonts w:ascii="Symbol" w:hAnsi="Symbol" w:hint="default"/>
       </w:rPr>
     </w:lvl>
     <w:lvl w:ilvl="7" w:tplc="040C0003" w:tentative="1">
@@ -3522,7 +3620,7 @@
         <w:ind w:left="5760" w:hanging="360"/>
       </w:pPr>
       <w:rPr>
-        <w:rFonts w:hint="default" w:ascii="Courier New" w:hAnsi="Courier New" w:cs="Courier New"/>
+        <w:rFonts w:ascii="Courier New" w:hAnsi="Courier New" w:cs="Courier New" w:hint="default"/>
       </w:rPr>
     </w:lvl>
     <w:lvl w:ilvl="8" w:tplc="040C0005" w:tentative="1">
@@ -3537,7 +3635,7 @@
         <w:ind w:left="6480" w:hanging="360"/>
       </w:pPr>
       <w:rPr>
-        <w:rFonts w:hint="default" w:ascii="Wingdings" w:hAnsi="Wingdings"/>
+        <w:rFonts w:ascii="Wingdings" w:hAnsi="Wingdings" w:hint="default"/>
       </w:rPr>
     </w:lvl>
   </w:abstractNum>
@@ -3554,7 +3652,7 @@
         <w:ind w:left="720" w:hanging="360"/>
       </w:pPr>
       <w:rPr>
-        <w:rFonts w:hint="default" w:ascii="Symbol" w:hAnsi="Symbol"/>
+        <w:rFonts w:ascii="Symbol" w:hAnsi="Symbol" w:hint="default"/>
       </w:rPr>
     </w:lvl>
     <w:lvl w:ilvl="1" w:tplc="0C0C0003">
@@ -3566,7 +3664,7 @@
         <w:ind w:left="1440" w:hanging="360"/>
       </w:pPr>
       <w:rPr>
-        <w:rFonts w:hint="default" w:ascii="Courier New" w:hAnsi="Courier New" w:cs="Courier New"/>
+        <w:rFonts w:ascii="Courier New" w:hAnsi="Courier New" w:cs="Courier New" w:hint="default"/>
       </w:rPr>
     </w:lvl>
     <w:lvl w:ilvl="2" w:tplc="0C0C0005">
@@ -3578,7 +3676,7 @@
         <w:ind w:left="2160" w:hanging="360"/>
       </w:pPr>
       <w:rPr>
-        <w:rFonts w:hint="default" w:ascii="Wingdings" w:hAnsi="Wingdings"/>
+        <w:rFonts w:ascii="Wingdings" w:hAnsi="Wingdings" w:hint="default"/>
       </w:rPr>
     </w:lvl>
     <w:lvl w:ilvl="3" w:tplc="0C0C0001">
@@ -3590,7 +3688,7 @@
         <w:ind w:left="2880" w:hanging="360"/>
       </w:pPr>
       <w:rPr>
-        <w:rFonts w:hint="default" w:ascii="Symbol" w:hAnsi="Symbol"/>
+        <w:rFonts w:ascii="Symbol" w:hAnsi="Symbol" w:hint="default"/>
       </w:rPr>
     </w:lvl>
     <w:lvl w:ilvl="4" w:tplc="0C0C0003" w:tentative="1">
@@ -3602,7 +3700,7 @@
         <w:ind w:left="3600" w:hanging="360"/>
       </w:pPr>
       <w:rPr>
-        <w:rFonts w:hint="default" w:ascii="Courier New" w:hAnsi="Courier New" w:cs="Courier New"/>
+        <w:rFonts w:ascii="Courier New" w:hAnsi="Courier New" w:cs="Courier New" w:hint="default"/>
       </w:rPr>
     </w:lvl>
     <w:lvl w:ilvl="5" w:tplc="0C0C0005" w:tentative="1">
@@ -3614,7 +3712,7 @@
         <w:ind w:left="4320" w:hanging="360"/>
       </w:pPr>
       <w:rPr>
-        <w:rFonts w:hint="default" w:ascii="Wingdings" w:hAnsi="Wingdings"/>
+        <w:rFonts w:ascii="Wingdings" w:hAnsi="Wingdings" w:hint="default"/>
       </w:rPr>
     </w:lvl>
     <w:lvl w:ilvl="6" w:tplc="0C0C0001" w:tentative="1">
@@ -3626,7 +3724,7 @@
         <w:ind w:left="5040" w:hanging="360"/>
       </w:pPr>
       <w:rPr>
-        <w:rFonts w:hint="default" w:ascii="Symbol" w:hAnsi="Symbol"/>
+        <w:rFonts w:ascii="Symbol" w:hAnsi="Symbol" w:hint="default"/>
       </w:rPr>
     </w:lvl>
     <w:lvl w:ilvl="7" w:tplc="0C0C0003" w:tentative="1">
@@ -3638,7 +3736,7 @@
         <w:ind w:left="5760" w:hanging="360"/>
       </w:pPr>
       <w:rPr>
-        <w:rFonts w:hint="default" w:ascii="Courier New" w:hAnsi="Courier New" w:cs="Courier New"/>
+        <w:rFonts w:ascii="Courier New" w:hAnsi="Courier New" w:cs="Courier New" w:hint="default"/>
       </w:rPr>
     </w:lvl>
     <w:lvl w:ilvl="8" w:tplc="0C0C0005" w:tentative="1">
@@ -3650,7 +3748,7 @@
         <w:ind w:left="6480" w:hanging="360"/>
       </w:pPr>
       <w:rPr>
-        <w:rFonts w:hint="default" w:ascii="Wingdings" w:hAnsi="Wingdings"/>
+        <w:rFonts w:ascii="Wingdings" w:hAnsi="Wingdings" w:hint="default"/>
       </w:rPr>
     </w:lvl>
   </w:abstractNum>
@@ -3667,7 +3765,7 @@
         <w:ind w:left="1800" w:hanging="360"/>
       </w:pPr>
       <w:rPr>
-        <w:rFonts w:hint="default" w:ascii="Symbol" w:hAnsi="Symbol"/>
+        <w:rFonts w:ascii="Symbol" w:hAnsi="Symbol" w:hint="default"/>
       </w:rPr>
     </w:lvl>
     <w:lvl w:ilvl="1" w:tplc="0C0C0003" w:tentative="1">
@@ -3679,7 +3777,7 @@
         <w:ind w:left="2520" w:hanging="360"/>
       </w:pPr>
       <w:rPr>
-        <w:rFonts w:hint="default" w:ascii="Courier New" w:hAnsi="Courier New" w:cs="Courier New"/>
+        <w:rFonts w:ascii="Courier New" w:hAnsi="Courier New" w:cs="Courier New" w:hint="default"/>
       </w:rPr>
     </w:lvl>
     <w:lvl w:ilvl="2" w:tplc="0C0C0005" w:tentative="1">
@@ -3691,7 +3789,7 @@
         <w:ind w:left="3240" w:hanging="360"/>
       </w:pPr>
       <w:rPr>
-        <w:rFonts w:hint="default" w:ascii="Wingdings" w:hAnsi="Wingdings"/>
+        <w:rFonts w:ascii="Wingdings" w:hAnsi="Wingdings" w:hint="default"/>
       </w:rPr>
     </w:lvl>
     <w:lvl w:ilvl="3" w:tplc="0C0C0001" w:tentative="1">
@@ -3703,7 +3801,7 @@
         <w:ind w:left="3960" w:hanging="360"/>
       </w:pPr>
       <w:rPr>
-        <w:rFonts w:hint="default" w:ascii="Symbol" w:hAnsi="Symbol"/>
+        <w:rFonts w:ascii="Symbol" w:hAnsi="Symbol" w:hint="default"/>
       </w:rPr>
     </w:lvl>
     <w:lvl w:ilvl="4" w:tplc="0C0C0003" w:tentative="1">
@@ -3715,7 +3813,7 @@
         <w:ind w:left="4680" w:hanging="360"/>
       </w:pPr>
       <w:rPr>
-        <w:rFonts w:hint="default" w:ascii="Courier New" w:hAnsi="Courier New" w:cs="Courier New"/>
+        <w:rFonts w:ascii="Courier New" w:hAnsi="Courier New" w:cs="Courier New" w:hint="default"/>
       </w:rPr>
     </w:lvl>
     <w:lvl w:ilvl="5" w:tplc="0C0C0005" w:tentative="1">
@@ -3727,7 +3825,7 @@
         <w:ind w:left="5400" w:hanging="360"/>
       </w:pPr>
       <w:rPr>
-        <w:rFonts w:hint="default" w:ascii="Wingdings" w:hAnsi="Wingdings"/>
+        <w:rFonts w:ascii="Wingdings" w:hAnsi="Wingdings" w:hint="default"/>
       </w:rPr>
     </w:lvl>
     <w:lvl w:ilvl="6" w:tplc="0C0C0001" w:tentative="1">
@@ -3739,7 +3837,7 @@
         <w:ind w:left="6120" w:hanging="360"/>
       </w:pPr>
       <w:rPr>
-        <w:rFonts w:hint="default" w:ascii="Symbol" w:hAnsi="Symbol"/>
+        <w:rFonts w:ascii="Symbol" w:hAnsi="Symbol" w:hint="default"/>
       </w:rPr>
     </w:lvl>
     <w:lvl w:ilvl="7" w:tplc="0C0C0003" w:tentative="1">
@@ -3751,7 +3849,7 @@
         <w:ind w:left="6840" w:hanging="360"/>
       </w:pPr>
       <w:rPr>
-        <w:rFonts w:hint="default" w:ascii="Courier New" w:hAnsi="Courier New" w:cs="Courier New"/>
+        <w:rFonts w:ascii="Courier New" w:hAnsi="Courier New" w:cs="Courier New" w:hint="default"/>
       </w:rPr>
     </w:lvl>
     <w:lvl w:ilvl="8" w:tplc="0C0C0005" w:tentative="1">
@@ -3763,74 +3861,74 @@
         <w:ind w:left="7560" w:hanging="360"/>
       </w:pPr>
       <w:rPr>
-        <w:rFonts w:hint="default" w:ascii="Wingdings" w:hAnsi="Wingdings"/>
+        <w:rFonts w:ascii="Wingdings" w:hAnsi="Wingdings" w:hint="default"/>
       </w:rPr>
     </w:lvl>
   </w:abstractNum>
-  <w:num w:numId="1">
+  <w:num w:numId="1" w16cid:durableId="1862278625">
     <w:abstractNumId w:val="12"/>
   </w:num>
-  <w:num w:numId="2">
+  <w:num w:numId="2" w16cid:durableId="1966227466">
     <w:abstractNumId w:val="1"/>
   </w:num>
-  <w:num w:numId="3">
+  <w:num w:numId="3" w16cid:durableId="1790974135">
     <w:abstractNumId w:val="20"/>
   </w:num>
-  <w:num w:numId="4">
+  <w:num w:numId="4" w16cid:durableId="676999661">
     <w:abstractNumId w:val="11"/>
   </w:num>
-  <w:num w:numId="5">
+  <w:num w:numId="5" w16cid:durableId="375662909">
     <w:abstractNumId w:val="19"/>
   </w:num>
-  <w:num w:numId="6">
+  <w:num w:numId="6" w16cid:durableId="1919561536">
     <w:abstractNumId w:val="16"/>
   </w:num>
-  <w:num w:numId="7">
+  <w:num w:numId="7" w16cid:durableId="1608385463">
     <w:abstractNumId w:val="14"/>
   </w:num>
-  <w:num w:numId="8">
+  <w:num w:numId="8" w16cid:durableId="647394140">
     <w:abstractNumId w:val="8"/>
   </w:num>
-  <w:num w:numId="9">
+  <w:num w:numId="9" w16cid:durableId="161509131">
     <w:abstractNumId w:val="0"/>
   </w:num>
-  <w:num w:numId="10">
+  <w:num w:numId="10" w16cid:durableId="1027564048">
     <w:abstractNumId w:val="18"/>
   </w:num>
-  <w:num w:numId="11">
+  <w:num w:numId="11" w16cid:durableId="2134134482">
     <w:abstractNumId w:val="3"/>
   </w:num>
-  <w:num w:numId="12">
+  <w:num w:numId="12" w16cid:durableId="1326323533">
     <w:abstractNumId w:val="17"/>
   </w:num>
-  <w:num w:numId="13">
+  <w:num w:numId="13" w16cid:durableId="1699693262">
     <w:abstractNumId w:val="10"/>
   </w:num>
-  <w:num w:numId="14">
+  <w:num w:numId="14" w16cid:durableId="1511486341">
     <w:abstractNumId w:val="5"/>
   </w:num>
-  <w:num w:numId="15">
+  <w:num w:numId="15" w16cid:durableId="1229879550">
     <w:abstractNumId w:val="7"/>
   </w:num>
-  <w:num w:numId="16">
+  <w:num w:numId="16" w16cid:durableId="977076293">
     <w:abstractNumId w:val="13"/>
   </w:num>
-  <w:num w:numId="17">
+  <w:num w:numId="17" w16cid:durableId="39091100">
     <w:abstractNumId w:val="9"/>
   </w:num>
-  <w:num w:numId="18">
+  <w:num w:numId="18" w16cid:durableId="2062364663">
     <w:abstractNumId w:val="21"/>
   </w:num>
-  <w:num w:numId="19">
+  <w:num w:numId="19" w16cid:durableId="303851936">
     <w:abstractNumId w:val="6"/>
   </w:num>
-  <w:num w:numId="20">
+  <w:num w:numId="20" w16cid:durableId="1609968071">
     <w:abstractNumId w:val="4"/>
   </w:num>
-  <w:num w:numId="21">
+  <w:num w:numId="21" w16cid:durableId="67652754">
     <w:abstractNumId w:val="2"/>
   </w:num>
-  <w:num w:numId="22">
+  <w:num w:numId="22" w16cid:durableId="1144272386">
     <w:abstractNumId w:val="15"/>
   </w:num>
 </w:numbering>
@@ -3841,7 +3939,7 @@
   <w:docDefaults>
     <w:rPrDefault>
       <w:rPr>
-        <w:rFonts w:asciiTheme="minorHAnsi" w:hAnsiTheme="minorHAnsi" w:eastAsiaTheme="minorHAnsi" w:cstheme="minorBidi"/>
+        <w:rFonts w:asciiTheme="minorHAnsi" w:eastAsiaTheme="minorHAnsi" w:hAnsiTheme="minorHAnsi" w:cstheme="minorBidi"/>
         <w:sz w:val="22"/>
         <w:szCs w:val="22"/>
         <w:lang w:val="fr-CA" w:eastAsia="en-US" w:bidi="ar-SA"/>
@@ -3856,14 +3954,14 @@
   <w:latentStyles w:defLockedState="0" w:defUIPriority="99" w:defSemiHidden="0" w:defUnhideWhenUsed="0" w:defQFormat="0" w:count="376">
     <w:lsdException w:name="Normal" w:uiPriority="0" w:qFormat="1"/>
     <w:lsdException w:name="heading 1" w:uiPriority="0" w:qFormat="1"/>
-    <w:lsdException w:name="heading 2" w:uiPriority="9" w:semiHidden="1" w:unhideWhenUsed="1" w:qFormat="1"/>
-    <w:lsdException w:name="heading 3" w:uiPriority="0" w:semiHidden="1" w:unhideWhenUsed="1" w:qFormat="1"/>
-    <w:lsdException w:name="heading 4" w:uiPriority="0" w:semiHidden="1" w:unhideWhenUsed="1" w:qFormat="1"/>
-    <w:lsdException w:name="heading 5" w:uiPriority="9" w:semiHidden="1" w:unhideWhenUsed="1" w:qFormat="1"/>
-    <w:lsdException w:name="heading 6" w:uiPriority="9" w:semiHidden="1" w:unhideWhenUsed="1" w:qFormat="1"/>
-    <w:lsdException w:name="heading 7" w:uiPriority="9" w:semiHidden="1" w:unhideWhenUsed="1" w:qFormat="1"/>
-    <w:lsdException w:name="heading 8" w:uiPriority="9" w:semiHidden="1" w:unhideWhenUsed="1" w:qFormat="1"/>
-    <w:lsdException w:name="heading 9" w:uiPriority="9" w:semiHidden="1" w:unhideWhenUsed="1" w:qFormat="1"/>
+    <w:lsdException w:name="heading 2" w:semiHidden="1" w:uiPriority="9" w:unhideWhenUsed="1" w:qFormat="1"/>
+    <w:lsdException w:name="heading 3" w:semiHidden="1" w:uiPriority="0" w:unhideWhenUsed="1" w:qFormat="1"/>
+    <w:lsdException w:name="heading 4" w:semiHidden="1" w:uiPriority="0" w:unhideWhenUsed="1" w:qFormat="1"/>
+    <w:lsdException w:name="heading 5" w:semiHidden="1" w:uiPriority="9" w:unhideWhenUsed="1" w:qFormat="1"/>
+    <w:lsdException w:name="heading 6" w:semiHidden="1" w:uiPriority="9" w:unhideWhenUsed="1" w:qFormat="1"/>
+    <w:lsdException w:name="heading 7" w:semiHidden="1" w:uiPriority="9" w:unhideWhenUsed="1" w:qFormat="1"/>
+    <w:lsdException w:name="heading 8" w:semiHidden="1" w:uiPriority="9" w:unhideWhenUsed="1" w:qFormat="1"/>
+    <w:lsdException w:name="heading 9" w:semiHidden="1" w:uiPriority="9" w:unhideWhenUsed="1" w:qFormat="1"/>
     <w:lsdException w:name="index 1" w:semiHidden="1" w:unhideWhenUsed="1"/>
     <w:lsdException w:name="index 2" w:semiHidden="1" w:unhideWhenUsed="1"/>
     <w:lsdException w:name="index 3" w:semiHidden="1" w:unhideWhenUsed="1"/>
@@ -3873,22 +3971,22 @@
     <w:lsdException w:name="index 7" w:semiHidden="1" w:unhideWhenUsed="1"/>
     <w:lsdException w:name="index 8" w:semiHidden="1" w:unhideWhenUsed="1"/>
     <w:lsdException w:name="index 9" w:semiHidden="1" w:unhideWhenUsed="1"/>
-    <w:lsdException w:name="toc 1" w:uiPriority="39" w:semiHidden="1" w:unhideWhenUsed="1"/>
-    <w:lsdException w:name="toc 2" w:uiPriority="39" w:semiHidden="1" w:unhideWhenUsed="1"/>
-    <w:lsdException w:name="toc 3" w:uiPriority="39" w:semiHidden="1" w:unhideWhenUsed="1"/>
-    <w:lsdException w:name="toc 4" w:uiPriority="39" w:semiHidden="1" w:unhideWhenUsed="1"/>
-    <w:lsdException w:name="toc 5" w:uiPriority="39" w:semiHidden="1" w:unhideWhenUsed="1"/>
-    <w:lsdException w:name="toc 6" w:uiPriority="39" w:semiHidden="1" w:unhideWhenUsed="1"/>
-    <w:lsdException w:name="toc 7" w:uiPriority="39" w:semiHidden="1" w:unhideWhenUsed="1"/>
-    <w:lsdException w:name="toc 8" w:uiPriority="39" w:semiHidden="1" w:unhideWhenUsed="1"/>
-    <w:lsdException w:name="toc 9" w:uiPriority="39" w:semiHidden="1" w:unhideWhenUsed="1"/>
+    <w:lsdException w:name="toc 1" w:semiHidden="1" w:uiPriority="39" w:unhideWhenUsed="1"/>
+    <w:lsdException w:name="toc 2" w:semiHidden="1" w:uiPriority="39" w:unhideWhenUsed="1"/>
+    <w:lsdException w:name="toc 3" w:semiHidden="1" w:uiPriority="39" w:unhideWhenUsed="1"/>
+    <w:lsdException w:name="toc 4" w:semiHidden="1" w:uiPriority="39" w:unhideWhenUsed="1"/>
+    <w:lsdException w:name="toc 5" w:semiHidden="1" w:uiPriority="39" w:unhideWhenUsed="1"/>
+    <w:lsdException w:name="toc 6" w:semiHidden="1" w:uiPriority="39" w:unhideWhenUsed="1"/>
+    <w:lsdException w:name="toc 7" w:semiHidden="1" w:uiPriority="39" w:unhideWhenUsed="1"/>
+    <w:lsdException w:name="toc 8" w:semiHidden="1" w:uiPriority="39" w:unhideWhenUsed="1"/>
+    <w:lsdException w:name="toc 9" w:semiHidden="1" w:uiPriority="39" w:unhideWhenUsed="1"/>
     <w:lsdException w:name="Normal Indent" w:semiHidden="1" w:unhideWhenUsed="1"/>
     <w:lsdException w:name="footnote text" w:semiHidden="1" w:unhideWhenUsed="1"/>
     <w:lsdException w:name="annotation text" w:semiHidden="1" w:unhideWhenUsed="1"/>
     <w:lsdException w:name="header" w:semiHidden="1" w:unhideWhenUsed="1"/>
     <w:lsdException w:name="footer" w:semiHidden="1" w:unhideWhenUsed="1"/>
     <w:lsdException w:name="index heading" w:semiHidden="1" w:unhideWhenUsed="1"/>
-    <w:lsdException w:name="caption" w:uiPriority="35" w:semiHidden="1" w:unhideWhenUsed="1" w:qFormat="1"/>
+    <w:lsdException w:name="caption" w:semiHidden="1" w:uiPriority="35" w:unhideWhenUsed="1" w:qFormat="1"/>
     <w:lsdException w:name="table of figures" w:semiHidden="1" w:unhideWhenUsed="1"/>
     <w:lsdException w:name="envelope address" w:semiHidden="1" w:unhideWhenUsed="1"/>
     <w:lsdException w:name="envelope return" w:semiHidden="1" w:unhideWhenUsed="1"/>
@@ -3908,7 +4006,7 @@
     <w:lsdException w:name="List 3" w:semiHidden="1" w:unhideWhenUsed="1"/>
     <w:lsdException w:name="List 4" w:semiHidden="1" w:unhideWhenUsed="1"/>
     <w:lsdException w:name="List 5" w:semiHidden="1" w:unhideWhenUsed="1"/>
-    <w:lsdException w:name="List Bullet 2" w:uiPriority="0" w:semiHidden="1" w:unhideWhenUsed="1"/>
+    <w:lsdException w:name="List Bullet 2" w:semiHidden="1" w:uiPriority="0" w:unhideWhenUsed="1"/>
     <w:lsdException w:name="List Bullet 3" w:semiHidden="1" w:unhideWhenUsed="1"/>
     <w:lsdException w:name="List Bullet 4" w:semiHidden="1" w:unhideWhenUsed="1"/>
     <w:lsdException w:name="List Bullet 5" w:semiHidden="1" w:unhideWhenUsed="1"/>
@@ -3919,8 +4017,8 @@
     <w:lsdException w:name="Title" w:uiPriority="10" w:qFormat="1"/>
     <w:lsdException w:name="Closing" w:semiHidden="1" w:unhideWhenUsed="1"/>
     <w:lsdException w:name="Signature" w:semiHidden="1" w:unhideWhenUsed="1"/>
-    <w:lsdException w:name="Default Paragraph Font" w:uiPriority="1" w:semiHidden="1" w:unhideWhenUsed="1"/>
-    <w:lsdException w:name="Body Text" w:uiPriority="0" w:semiHidden="1" w:unhideWhenUsed="1"/>
+    <w:lsdException w:name="Default Paragraph Font" w:semiHidden="1" w:uiPriority="1" w:unhideWhenUsed="1"/>
+    <w:lsdException w:name="Body Text" w:semiHidden="1" w:uiPriority="0" w:unhideWhenUsed="1"/>
     <w:lsdException w:name="Body Text Indent" w:semiHidden="1" w:unhideWhenUsed="1"/>
     <w:lsdException w:name="List Continue" w:semiHidden="1" w:unhideWhenUsed="1"/>
     <w:lsdException w:name="List Continue 2" w:semiHidden="1" w:unhideWhenUsed="1"/>
@@ -4119,8 +4217,8 @@
     <w:lsdException w:name="Subtle Reference" w:uiPriority="31" w:qFormat="1"/>
     <w:lsdException w:name="Intense Reference" w:uiPriority="32" w:qFormat="1"/>
     <w:lsdException w:name="Book Title" w:uiPriority="33" w:qFormat="1"/>
-    <w:lsdException w:name="Bibliography" w:uiPriority="37" w:semiHidden="1" w:unhideWhenUsed="1"/>
-    <w:lsdException w:name="TOC Heading" w:uiPriority="39" w:semiHidden="1" w:unhideWhenUsed="1" w:qFormat="1"/>
+    <w:lsdException w:name="Bibliography" w:semiHidden="1" w:uiPriority="37" w:unhideWhenUsed="1"/>
+    <w:lsdException w:name="TOC Heading" w:semiHidden="1" w:uiPriority="39" w:unhideWhenUsed="1" w:qFormat="1"/>
     <w:lsdException w:name="Plain Table 1" w:uiPriority="41"/>
     <w:lsdException w:name="Plain Table 2" w:uiPriority="42"/>
     <w:lsdException w:name="Plain Table 3" w:uiPriority="43"/>
@@ -4231,7 +4329,7 @@
     <w:lsdException w:name="Unresolved Mention" w:semiHidden="1" w:unhideWhenUsed="1"/>
     <w:lsdException w:name="Smart Link" w:semiHidden="1" w:unhideWhenUsed="1"/>
   </w:latentStyles>
-  <w:style w:type="paragraph" w:styleId="Normal" w:default="1">
+  <w:style w:type="paragraph" w:default="1" w:styleId="Normal">
     <w:name w:val="Normal"/>
     <w:qFormat/>
     <w:rsid w:val="00821B09"/>
@@ -4283,7 +4381,7 @@
       <w:outlineLvl w:val="1"/>
     </w:pPr>
     <w:rPr>
-      <w:rFonts w:asciiTheme="majorHAnsi" w:hAnsiTheme="majorHAnsi" w:eastAsiaTheme="majorEastAsia" w:cstheme="majorBidi"/>
+      <w:rFonts w:asciiTheme="majorHAnsi" w:eastAsiaTheme="majorEastAsia" w:hAnsiTheme="majorHAnsi" w:cstheme="majorBidi"/>
       <w:b/>
       <w:bCs/>
       <w:color w:val="4F81BD" w:themeColor="accent1"/>
@@ -4328,13 +4426,13 @@
       <w:bCs/>
     </w:rPr>
   </w:style>
-  <w:style w:type="character" w:styleId="Policepardfaut" w:default="1">
+  <w:style w:type="character" w:default="1" w:styleId="Policepardfaut">
     <w:name w:val="Default Paragraph Font"/>
     <w:uiPriority w:val="1"/>
     <w:semiHidden/>
     <w:unhideWhenUsed/>
   </w:style>
-  <w:style w:type="table" w:styleId="TableauNormal" w:default="1">
+  <w:style w:type="table" w:default="1" w:styleId="TableauNormal">
     <w:name w:val="Normal Table"/>
     <w:uiPriority w:val="99"/>
     <w:semiHidden/>
@@ -4349,7 +4447,7 @@
       </w:tblCellMar>
     </w:tblPr>
   </w:style>
-  <w:style w:type="numbering" w:styleId="Aucuneliste" w:default="1">
+  <w:style w:type="numbering" w:default="1" w:styleId="Aucuneliste">
     <w:name w:val="No List"/>
     <w:uiPriority w:val="99"/>
     <w:semiHidden/>
@@ -4364,7 +4462,7 @@
       <w:spacing w:after="0" w:line="240" w:lineRule="auto"/>
     </w:pPr>
   </w:style>
-  <w:style w:type="character" w:styleId="Titre1Car" w:customStyle="1">
+  <w:style w:type="character" w:customStyle="1" w:styleId="Titre1Car">
     <w:name w:val="Titre 1 Car"/>
     <w:basedOn w:val="Policepardfaut"/>
     <w:link w:val="Titre1"/>
@@ -4380,13 +4478,13 @@
       <w:lang w:eastAsia="fr-FR"/>
     </w:rPr>
   </w:style>
-  <w:style w:type="character" w:styleId="Titre4Car" w:customStyle="1">
+  <w:style w:type="character" w:customStyle="1" w:styleId="Titre4Car">
     <w:name w:val="Titre 4 Car"/>
     <w:basedOn w:val="Policepardfaut"/>
     <w:link w:val="Titre4"/>
     <w:rsid w:val="009949B2"/>
     <w:rPr>
-      <w:rFonts w:ascii="Times New Roman" w:hAnsi="Times New Roman" w:eastAsia="Times New Roman" w:cs="Times New Roman"/>
+      <w:rFonts w:ascii="Times New Roman" w:eastAsia="Times New Roman" w:hAnsi="Times New Roman" w:cs="Times New Roman"/>
       <w:b/>
       <w:bCs/>
       <w:sz w:val="24"/>
@@ -4414,30 +4512,30 @@
       <w:spacing w:line="360" w:lineRule="auto"/>
     </w:pPr>
   </w:style>
-  <w:style w:type="character" w:styleId="CorpsdetexteCar" w:customStyle="1">
+  <w:style w:type="character" w:customStyle="1" w:styleId="CorpsdetexteCar">
     <w:name w:val="Corps de texte Car"/>
     <w:basedOn w:val="Policepardfaut"/>
     <w:link w:val="Corpsdetexte"/>
     <w:rsid w:val="00F66C46"/>
     <w:rPr>
-      <w:rFonts w:ascii="Times New Roman" w:hAnsi="Times New Roman" w:eastAsia="Times New Roman" w:cs="Times New Roman"/>
+      <w:rFonts w:ascii="Times New Roman" w:eastAsia="Times New Roman" w:hAnsi="Times New Roman" w:cs="Times New Roman"/>
       <w:sz w:val="24"/>
       <w:szCs w:val="24"/>
       <w:lang w:eastAsia="fr-FR"/>
     </w:rPr>
   </w:style>
-  <w:style w:type="character" w:styleId="apple-converted-space" w:customStyle="1">
+  <w:style w:type="character" w:customStyle="1" w:styleId="apple-converted-space">
     <w:name w:val="apple-converted-space"/>
     <w:basedOn w:val="Policepardfaut"/>
     <w:rsid w:val="00F66C46"/>
   </w:style>
-  <w:style w:type="character" w:styleId="Titre3Car" w:customStyle="1">
+  <w:style w:type="character" w:customStyle="1" w:styleId="Titre3Car">
     <w:name w:val="Titre 3 Car"/>
     <w:basedOn w:val="Policepardfaut"/>
     <w:link w:val="Titre3"/>
     <w:rsid w:val="00821B09"/>
     <w:rPr>
-      <w:rFonts w:ascii="Arial" w:hAnsi="Arial" w:eastAsia="Times New Roman" w:cs="Arial"/>
+      <w:rFonts w:ascii="Arial" w:eastAsia="Times New Roman" w:hAnsi="Arial" w:cs="Arial"/>
       <w:b/>
       <w:bCs/>
       <w:sz w:val="26"/>
@@ -4455,13 +4553,13 @@
     <w:rsid w:val="00821B09"/>
     <w:pPr>
       <w:pBdr>
-        <w:bottom w:val="single" w:color="4F81BD" w:themeColor="accent1" w:sz="8" w:space="4"/>
+        <w:bottom w:val="single" w:sz="8" w:space="4" w:color="4F81BD" w:themeColor="accent1"/>
       </w:pBdr>
       <w:spacing w:before="0" w:after="300"/>
       <w:contextualSpacing/>
     </w:pPr>
     <w:rPr>
-      <w:rFonts w:asciiTheme="majorHAnsi" w:hAnsiTheme="majorHAnsi" w:eastAsiaTheme="majorEastAsia" w:cstheme="majorBidi"/>
+      <w:rFonts w:asciiTheme="majorHAnsi" w:eastAsiaTheme="majorEastAsia" w:hAnsiTheme="majorHAnsi" w:cstheme="majorBidi"/>
       <w:color w:val="17365D" w:themeColor="text2" w:themeShade="BF"/>
       <w:spacing w:val="5"/>
       <w:kern w:val="28"/>
@@ -4469,14 +4567,14 @@
       <w:szCs w:val="52"/>
     </w:rPr>
   </w:style>
-  <w:style w:type="character" w:styleId="TitreCar" w:customStyle="1">
+  <w:style w:type="character" w:customStyle="1" w:styleId="TitreCar">
     <w:name w:val="Titre Car"/>
     <w:basedOn w:val="Policepardfaut"/>
     <w:link w:val="Titre"/>
     <w:uiPriority w:val="10"/>
     <w:rsid w:val="00821B09"/>
     <w:rPr>
-      <w:rFonts w:asciiTheme="majorHAnsi" w:hAnsiTheme="majorHAnsi" w:eastAsiaTheme="majorEastAsia" w:cstheme="majorBidi"/>
+      <w:rFonts w:asciiTheme="majorHAnsi" w:eastAsiaTheme="majorEastAsia" w:hAnsiTheme="majorHAnsi" w:cstheme="majorBidi"/>
       <w:color w:val="17365D" w:themeColor="text2" w:themeShade="BF"/>
       <w:spacing w:val="5"/>
       <w:kern w:val="28"/>
@@ -4499,7 +4597,7 @@
       </w:numPr>
     </w:pPr>
     <w:rPr>
-      <w:rFonts w:asciiTheme="majorHAnsi" w:hAnsiTheme="majorHAnsi" w:eastAsiaTheme="majorEastAsia" w:cstheme="majorBidi"/>
+      <w:rFonts w:asciiTheme="majorHAnsi" w:eastAsiaTheme="majorEastAsia" w:hAnsiTheme="majorHAnsi" w:cstheme="majorBidi"/>
       <w:iCs/>
       <w:color w:val="244061" w:themeColor="accent1" w:themeShade="80"/>
       <w:spacing w:val="15"/>
@@ -4507,14 +4605,14 @@
       <w:szCs w:val="28"/>
     </w:rPr>
   </w:style>
-  <w:style w:type="character" w:styleId="Sous-titreCar" w:customStyle="1">
+  <w:style w:type="character" w:customStyle="1" w:styleId="Sous-titreCar">
     <w:name w:val="Sous-titre Car"/>
     <w:basedOn w:val="Policepardfaut"/>
     <w:link w:val="Sous-titre"/>
     <w:uiPriority w:val="11"/>
     <w:rsid w:val="008D0374"/>
     <w:rPr>
-      <w:rFonts w:asciiTheme="majorHAnsi" w:hAnsiTheme="majorHAnsi" w:eastAsiaTheme="majorEastAsia" w:cstheme="majorBidi"/>
+      <w:rFonts w:asciiTheme="majorHAnsi" w:eastAsiaTheme="majorEastAsia" w:hAnsiTheme="majorHAnsi" w:cstheme="majorBidi"/>
       <w:iCs/>
       <w:color w:val="244061" w:themeColor="accent1" w:themeShade="80"/>
       <w:spacing w:val="15"/>
@@ -4535,7 +4633,7 @@
       <w:contextualSpacing/>
     </w:pPr>
   </w:style>
-  <w:style w:type="paragraph" w:styleId="ListeElements" w:customStyle="1">
+  <w:style w:type="paragraph" w:customStyle="1" w:styleId="ListeElements">
     <w:name w:val="ListeElements"/>
     <w:basedOn w:val="Normal"/>
     <w:link w:val="ListeElementsCar"/>
@@ -4551,14 +4649,14 @@
       <w:ind w:left="708"/>
     </w:pPr>
   </w:style>
-  <w:style w:type="character" w:styleId="Titre2Car" w:customStyle="1">
+  <w:style w:type="character" w:customStyle="1" w:styleId="Titre2Car">
     <w:name w:val="Titre 2 Car"/>
     <w:basedOn w:val="Policepardfaut"/>
     <w:link w:val="Titre2"/>
     <w:uiPriority w:val="9"/>
     <w:rsid w:val="000719F6"/>
     <w:rPr>
-      <w:rFonts w:asciiTheme="majorHAnsi" w:hAnsiTheme="majorHAnsi" w:eastAsiaTheme="majorEastAsia" w:cstheme="majorBidi"/>
+      <w:rFonts w:asciiTheme="majorHAnsi" w:eastAsiaTheme="majorEastAsia" w:hAnsiTheme="majorHAnsi" w:cstheme="majorBidi"/>
       <w:b/>
       <w:bCs/>
       <w:color w:val="4F81BD" w:themeColor="accent1"/>
@@ -4567,26 +4665,26 @@
       <w:lang w:eastAsia="fr-FR"/>
     </w:rPr>
   </w:style>
-  <w:style w:type="character" w:styleId="ParagraphedelisteCar" w:customStyle="1">
+  <w:style w:type="character" w:customStyle="1" w:styleId="ParagraphedelisteCar">
     <w:name w:val="Paragraphe de liste Car"/>
     <w:basedOn w:val="Policepardfaut"/>
     <w:link w:val="Paragraphedeliste"/>
     <w:uiPriority w:val="34"/>
     <w:rsid w:val="00821B09"/>
     <w:rPr>
-      <w:rFonts w:ascii="Times New Roman" w:hAnsi="Times New Roman" w:eastAsia="Times New Roman" w:cs="Times New Roman"/>
+      <w:rFonts w:ascii="Times New Roman" w:eastAsia="Times New Roman" w:hAnsi="Times New Roman" w:cs="Times New Roman"/>
       <w:sz w:val="24"/>
       <w:szCs w:val="24"/>
       <w:lang w:eastAsia="fr-FR"/>
     </w:rPr>
   </w:style>
-  <w:style w:type="character" w:styleId="ListeElementsCar" w:customStyle="1">
+  <w:style w:type="character" w:customStyle="1" w:styleId="ListeElementsCar">
     <w:name w:val="ListeElements Car"/>
     <w:basedOn w:val="ParagraphedelisteCar"/>
     <w:link w:val="ListeElements"/>
     <w:rsid w:val="006F1F79"/>
     <w:rPr>
-      <w:rFonts w:ascii="Times New Roman" w:hAnsi="Times New Roman" w:eastAsia="Times New Roman" w:cstheme="minorHAnsi"/>
+      <w:rFonts w:ascii="Times New Roman" w:eastAsia="Times New Roman" w:hAnsi="Times New Roman" w:cstheme="minorHAnsi"/>
       <w:sz w:val="24"/>
       <w:szCs w:val="24"/>
       <w:lang w:eastAsia="fr-FR"/>
@@ -4607,7 +4705,7 @@
       <w:spacing w:before="0" w:after="0"/>
     </w:pPr>
   </w:style>
-  <w:style w:type="character" w:styleId="En-tteCar" w:customStyle="1">
+  <w:style w:type="character" w:customStyle="1" w:styleId="En-tteCar">
     <w:name w:val="En-tête Car"/>
     <w:basedOn w:val="Policepardfaut"/>
     <w:link w:val="En-tte"/>
@@ -4635,7 +4733,7 @@
       <w:spacing w:before="0" w:after="0"/>
     </w:pPr>
   </w:style>
-  <w:style w:type="character" w:styleId="PieddepageCar" w:customStyle="1">
+  <w:style w:type="character" w:customStyle="1" w:styleId="PieddepageCar">
     <w:name w:val="Pied de page Car"/>
     <w:basedOn w:val="Policepardfaut"/>
     <w:link w:val="Pieddepage"/>
@@ -4648,7 +4746,7 @@
       <w:lang w:eastAsia="fr-FR"/>
     </w:rPr>
   </w:style>
-  <w:style w:type="character" w:styleId="Lienhypertexte">
+  <w:style w:type="character" w:styleId="Hyperlien">
     <w:name w:val="Hyperlink"/>
     <w:basedOn w:val="Policepardfaut"/>
     <w:uiPriority w:val="99"/>
@@ -4659,7 +4757,7 @@
       <w:u w:val="single"/>
     </w:rPr>
   </w:style>
-  <w:style w:type="character" w:styleId="Lienhypertextesuivivisit">
+  <w:style w:type="character" w:styleId="Lienvisit">
     <w:name w:val="FollowedHyperlink"/>
     <w:basedOn w:val="Policepardfaut"/>
     <w:uiPriority w:val="99"/>
@@ -4720,7 +4818,7 @@
       <w:lang w:eastAsia="fr-CA"/>
     </w:rPr>
   </w:style>
-  <w:style w:type="character" w:styleId="PrformatHTMLCar" w:customStyle="1">
+  <w:style w:type="character" w:customStyle="1" w:styleId="PrformatHTMLCar">
     <w:name w:val="Préformaté HTML Car"/>
     <w:basedOn w:val="Policepardfaut"/>
     <w:link w:val="PrformatHTML"/>
@@ -4728,7 +4826,7 @@
     <w:semiHidden/>
     <w:rsid w:val="00E37AA5"/>
     <w:rPr>
-      <w:rFonts w:ascii="Courier New" w:hAnsi="Courier New" w:eastAsia="Times New Roman" w:cs="Courier New"/>
+      <w:rFonts w:ascii="Courier New" w:eastAsia="Times New Roman" w:hAnsi="Courier New" w:cs="Courier New"/>
       <w:sz w:val="20"/>
       <w:szCs w:val="20"/>
       <w:lang w:eastAsia="fr-CA"/>
@@ -4756,49 +4854,16 @@
     </w:pPr>
     <w:tblPr>
       <w:tblBorders>
-        <w:top w:val="single" w:color="auto" w:sz="4" w:space="0"/>
-        <w:left w:val="single" w:color="auto" w:sz="4" w:space="0"/>
-        <w:bottom w:val="single" w:color="auto" w:sz="4" w:space="0"/>
-        <w:right w:val="single" w:color="auto" w:sz="4" w:space="0"/>
-        <w:insideH w:val="single" w:color="auto" w:sz="4" w:space="0"/>
-        <w:insideV w:val="single" w:color="auto" w:sz="4" w:space="0"/>
+        <w:top w:val="single" w:sz="4" w:space="0" w:color="auto"/>
+        <w:left w:val="single" w:sz="4" w:space="0" w:color="auto"/>
+        <w:bottom w:val="single" w:sz="4" w:space="0" w:color="auto"/>
+        <w:right w:val="single" w:sz="4" w:space="0" w:color="auto"/>
+        <w:insideH w:val="single" w:sz="4" w:space="0" w:color="auto"/>
+        <w:insideV w:val="single" w:sz="4" w:space="0" w:color="auto"/>
       </w:tblBorders>
     </w:tblPr>
   </w:style>
 </w:styles>
-</file>
-
-<file path=word/glossary/document.xml><?xml version="1.0" encoding="utf-8"?>
-<w:glossaryDocument xmlns:w14="http://schemas.microsoft.com/office/word/2010/wordml" xmlns:w="http://schemas.openxmlformats.org/wordprocessingml/2006/main">
-  <w:docParts>
-    <w:docPart>
-      <w:docPartPr>
-        <w:name w:val="DefaultPlaceholder_1081868574"/>
-        <w:category>
-          <w:name w:val="General"/>
-          <w:gallery w:val="placeholder"/>
-        </w:category>
-        <w:types>
-          <w:type w:val="bbPlcHdr"/>
-        </w:types>
-        <w:behaviors>
-          <w:behavior w:val="content"/>
-        </w:behaviors>
-        <w:guid w:val="{e4e63c10-80cf-49da-a65d-898d82eb10ba}"/>
-      </w:docPartPr>
-      <w:docPartBody>
-        <w:p>
-          <w:r>
-            <w:rPr>
-              <w:rStyle w:val="PlaceholderText"/>
-            </w:rPr>
-            <w:t/>
-          </w:r>
-        </w:p>
-      </w:docPartBody>
-    </w:docPart>
-  </w:docParts>
-</w:glossaryDocument>
 </file>
 
 <file path=word/theme/theme1.xml><?xml version="1.0" encoding="utf-8"?>

</xml_diff>

<commit_message>
Mise à jour semaine 12
</commit_message>
<xml_diff>
--- a/docs/assets/TP/TP4 - Jmepromeneavecmesvalises.com.docx
+++ b/docs/assets/TP/TP4 - Jmepromeneavecmesvalises.com.docx
@@ -768,6 +768,32 @@
       <w:proofErr w:type="spellEnd"/>
       <w:r>
         <w:t xml:space="preserve"> ou encore ajoutez un bouton magique pour devenir administrateur)</w:t>
+      </w:r>
+    </w:p>
+    <w:p>
+      <w:r>
+        <w:t xml:space="preserve">Ajouter des emplacements (Voir la vidéo de démo du TP3-TP4), si vous ajoutez les emplacements, ce </w:t>
+      </w:r>
+      <w:proofErr w:type="gramStart"/>
+      <w:r>
+        <w:t>sera</w:t>
+      </w:r>
+      <w:proofErr w:type="gramEnd"/>
+      <w:r>
+        <w:t xml:space="preserve"> les emplacements plutôt que les voyages qui contiendrons les photos.</w:t>
+      </w:r>
+    </w:p>
+    <w:p>
+      <w:r>
+        <w:t xml:space="preserve">Géocoder les photos à partir du </w:t>
+      </w:r>
+      <w:proofErr w:type="spellStart"/>
+      <w:r>
+        <w:t>metadata</w:t>
+      </w:r>
+      <w:proofErr w:type="spellEnd"/>
+      <w:r>
+        <w:t xml:space="preserve"> et les afficher sur une carte Google.</w:t>
       </w:r>
     </w:p>
     <w:p>
@@ -1015,10 +1041,7 @@
               </w:rPr>
             </w:pPr>
             <w:r>
-              <w:t>Rôle a</w:t>
-            </w:r>
-            <w:r>
-              <w:t>dministrateur ayant accès à tous les voyages</w:t>
+              <w:t>Rôle administrateur ayant accès à tous les voyages</w:t>
             </w:r>
           </w:p>
         </w:tc>
@@ -1075,10 +1098,81 @@
           </w:tcPr>
           <w:p>
             <w:r>
-              <w:t>10</w:t>
+              <w:t>+0.5 pt</w:t>
             </w:r>
+          </w:p>
+        </w:tc>
+        <w:tc>
+          <w:tcPr>
+            <w:tcW w:w="1276" w:type="dxa"/>
+          </w:tcPr>
+          <w:p>
+            <w:pPr>
+              <w:rPr>
+                <w:rFonts w:ascii="Calibri" w:hAnsi="Calibri" w:cs="Calibri"/>
+              </w:rPr>
+            </w:pPr>
             <w:r>
-              <w:t xml:space="preserve"> pts</w:t>
+              <w:t>+0.5 pt</w:t>
+            </w:r>
+          </w:p>
+        </w:tc>
+        <w:tc>
+          <w:tcPr>
+            <w:tcW w:w="0" w:type="auto"/>
+          </w:tcPr>
+          <w:p>
+            <w:pPr>
+              <w:rPr>
+                <w:rFonts w:ascii="Calibri" w:hAnsi="Calibri" w:cs="Calibri"/>
+              </w:rPr>
+            </w:pPr>
+            <w:r>
+              <w:t>Ajouter des emplacements aux voyages</w:t>
+            </w:r>
+          </w:p>
+        </w:tc>
+      </w:tr>
+      <w:tr>
+        <w:tc>
+          <w:tcPr>
+            <w:tcW w:w="1271" w:type="dxa"/>
+          </w:tcPr>
+          <w:p>
+            <w:r>
+              <w:t>+0.5 pt</w:t>
+            </w:r>
+          </w:p>
+        </w:tc>
+        <w:tc>
+          <w:tcPr>
+            <w:tcW w:w="1276" w:type="dxa"/>
+          </w:tcPr>
+          <w:p>
+            <w:r>
+              <w:t>+0.5 pt</w:t>
+            </w:r>
+          </w:p>
+        </w:tc>
+        <w:tc>
+          <w:tcPr>
+            <w:tcW w:w="0" w:type="auto"/>
+          </w:tcPr>
+          <w:p>
+            <w:r>
+              <w:t>Ajouter les photos géocodées sur une carte Google</w:t>
+            </w:r>
+          </w:p>
+        </w:tc>
+      </w:tr>
+      <w:tr>
+        <w:tc>
+          <w:tcPr>
+            <w:tcW w:w="1271" w:type="dxa"/>
+          </w:tcPr>
+          <w:p>
+            <w:r>
+              <w:t>10 pts</w:t>
             </w:r>
           </w:p>
         </w:tc>
@@ -1089,16 +1183,7 @@
           </w:tcPr>
           <w:p>
             <w:r>
-              <w:t>Total</w:t>
-            </w:r>
-            <w:r>
-              <w:t xml:space="preserve"> (</w:t>
-            </w:r>
-            <w:r>
-              <w:t>11</w:t>
-            </w:r>
-            <w:r>
-              <w:t xml:space="preserve"> pts possibles)</w:t>
+              <w:t>Total (11 pts possibles)</w:t>
             </w:r>
           </w:p>
         </w:tc>
@@ -4746,7 +4831,7 @@
       <w:lang w:eastAsia="fr-FR"/>
     </w:rPr>
   </w:style>
-  <w:style w:type="character" w:styleId="Hyperlien">
+  <w:style w:type="character" w:styleId="Lienhypertexte">
     <w:name w:val="Hyperlink"/>
     <w:basedOn w:val="Policepardfaut"/>
     <w:uiPriority w:val="99"/>
@@ -4757,7 +4842,7 @@
       <w:u w:val="single"/>
     </w:rPr>
   </w:style>
-  <w:style w:type="character" w:styleId="Lienvisit">
+  <w:style w:type="character" w:styleId="Lienhypertextesuivivisit">
     <w:name w:val="FollowedHyperlink"/>
     <w:basedOn w:val="Policepardfaut"/>
     <w:uiPriority w:val="99"/>

</xml_diff>